<commit_message>
check my comments in the document
</commit_message>
<xml_diff>
--- a/Final Paper Submission/DS_FInal Paper.docx
+++ b/Final Paper Submission/DS_FInal Paper.docx
@@ -1,6 +1,6 @@
 
 <file path=word/document.xml><?xml version="1.0" encoding="utf-8"?>
-<w:document xmlns:wpc="http://schemas.microsoft.com/office/word/2010/wordprocessingCanvas" xmlns:mc="http://schemas.openxmlformats.org/markup-compatibility/2006" xmlns:o="urn:schemas-microsoft-com:office:office" xmlns:r="http://schemas.openxmlformats.org/officeDocument/2006/relationships" xmlns:m="http://schemas.openxmlformats.org/officeDocument/2006/math" xmlns:v="urn:schemas-microsoft-com:vml" xmlns:wp14="http://schemas.microsoft.com/office/word/2010/wordprocessingDrawing" xmlns:wp="http://schemas.openxmlformats.org/drawingml/2006/wordprocessingDrawing" xmlns:w10="urn:schemas-microsoft-com:office:word" xmlns:w="http://schemas.openxmlformats.org/wordprocessingml/2006/main" xmlns:w14="http://schemas.microsoft.com/office/word/2010/wordml" xmlns:w15="http://schemas.microsoft.com/office/word/2012/wordml" xmlns:wpg="http://schemas.microsoft.com/office/word/2010/wordprocessingGroup" xmlns:wpi="http://schemas.microsoft.com/office/word/2010/wordprocessingInk" xmlns:wne="http://schemas.microsoft.com/office/word/2006/wordml" xmlns:wps="http://schemas.microsoft.com/office/word/2010/wordprocessingShape" mc:Ignorable="w14 w15 wp14">
+<w:document xmlns:wpc="http://schemas.microsoft.com/office/word/2010/wordprocessingCanvas" xmlns:cx="http://schemas.microsoft.com/office/drawing/2014/chartex" xmlns:cx1="http://schemas.microsoft.com/office/drawing/2015/9/8/chartex" xmlns:cx2="http://schemas.microsoft.com/office/drawing/2015/10/21/chartex" xmlns:cx3="http://schemas.microsoft.com/office/drawing/2016/5/9/chartex" xmlns:cx4="http://schemas.microsoft.com/office/drawing/2016/5/10/chartex" xmlns:cx5="http://schemas.microsoft.com/office/drawing/2016/5/11/chartex" xmlns:cx6="http://schemas.microsoft.com/office/drawing/2016/5/12/chartex" xmlns:cx7="http://schemas.microsoft.com/office/drawing/2016/5/13/chartex" xmlns:cx8="http://schemas.microsoft.com/office/drawing/2016/5/14/chartex" xmlns:mc="http://schemas.openxmlformats.org/markup-compatibility/2006" xmlns:aink="http://schemas.microsoft.com/office/drawing/2016/ink" xmlns:am3d="http://schemas.microsoft.com/office/drawing/2017/model3d" xmlns:o="urn:schemas-microsoft-com:office:office" xmlns:r="http://schemas.openxmlformats.org/officeDocument/2006/relationships" xmlns:m="http://schemas.openxmlformats.org/officeDocument/2006/math" xmlns:v="urn:schemas-microsoft-com:vml" xmlns:wp14="http://schemas.microsoft.com/office/word/2010/wordprocessingDrawing" xmlns:wp="http://schemas.openxmlformats.org/drawingml/2006/wordprocessingDrawing" xmlns:w10="urn:schemas-microsoft-com:office:word" xmlns:w="http://schemas.openxmlformats.org/wordprocessingml/2006/main" xmlns:w14="http://schemas.microsoft.com/office/word/2010/wordml" xmlns:w15="http://schemas.microsoft.com/office/word/2012/wordml" xmlns:w16cid="http://schemas.microsoft.com/office/word/2016/wordml/cid" xmlns:w16se="http://schemas.microsoft.com/office/word/2015/wordml/symex" xmlns:wpg="http://schemas.microsoft.com/office/word/2010/wordprocessingGroup" xmlns:wpi="http://schemas.microsoft.com/office/word/2010/wordprocessingInk" xmlns:wne="http://schemas.microsoft.com/office/word/2006/wordml" xmlns:wps="http://schemas.microsoft.com/office/word/2010/wordprocessingShape" mc:Ignorable="w14 w15 w16se w16cid wp14">
   <w:body>
     <w:p>
       <w:pPr>
@@ -8,6 +8,7 @@
         <w:spacing w:line="276" w:lineRule="auto"/>
         <w:jc w:val="center"/>
       </w:pPr>
+      <w:commentRangeStart w:id="0"/>
       <w:r>
         <w:t>Explorative Study o</w:t>
       </w:r>
@@ -16,6 +17,16 @@
       </w:r>
       <w:r>
         <w:t>nd Its Tools Set Comparison</w:t>
+      </w:r>
+      <w:commentRangeEnd w:id="0"/>
+      <w:r>
+        <w:rPr>
+          <w:rStyle w:val="CommentReference"/>
+          <w:rFonts w:asciiTheme="minorHAnsi" w:eastAsiaTheme="minorHAnsi" w:hAnsiTheme="minorHAnsi" w:cstheme="minorBidi"/>
+          <w:spacing w:val="0"/>
+          <w:kern w:val="0"/>
+        </w:rPr>
+        <w:commentReference w:id="0"/>
       </w:r>
     </w:p>
     <w:p>
@@ -37,6 +48,7 @@
           <w:bCs/>
         </w:rPr>
       </w:pPr>
+      <w:commentRangeStart w:id="1"/>
       <w:r>
         <w:rPr>
           <w:b/>
@@ -81,7 +93,6 @@
         </w:rPr>
         <w:t xml:space="preserve">, </w:t>
       </w:r>
-      <w:proofErr w:type="spellStart"/>
       <w:r>
         <w:rPr>
           <w:b/>
@@ -96,7 +107,6 @@
         </w:rPr>
         <w:t>s</w:t>
       </w:r>
-      <w:proofErr w:type="spellEnd"/>
       <w:r>
         <w:rPr>
           <w:b/>
@@ -133,6 +143,13 @@
           <w:vertAlign w:val="superscript"/>
         </w:rPr>
         <w:t>2</w:t>
+      </w:r>
+      <w:commentRangeEnd w:id="1"/>
+      <w:r>
+        <w:rPr>
+          <w:rStyle w:val="CommentReference"/>
+        </w:rPr>
+        <w:commentReference w:id="1"/>
       </w:r>
     </w:p>
     <w:p>
@@ -409,11 +426,9 @@
       <w:r>
         <w:t xml:space="preserve">, </w:t>
       </w:r>
-      <w:proofErr w:type="gramStart"/>
       <w:r>
         <w:t>Audio</w:t>
       </w:r>
-      <w:proofErr w:type="gramEnd"/>
       <w:r>
         <w:t xml:space="preserve"> and </w:t>
       </w:r>
@@ -494,7 +509,7 @@
           <w:noProof/>
         </w:rPr>
         <w:drawing>
-          <wp:inline distT="0" distB="0" distL="0" distR="0" wp14:anchorId="76734531" wp14:editId="6AB5E8C7">
+          <wp:inline distT="0" distB="0" distL="0" distR="0" wp14:anchorId="02EC1F1E" wp14:editId="37727D9E">
             <wp:extent cx="3962400" cy="3190959"/>
             <wp:effectExtent l="0" t="0" r="0" b="9525"/>
             <wp:docPr id="2" name="Picture 2"/>
@@ -509,7 +524,7 @@
                     <pic:cNvPicPr/>
                   </pic:nvPicPr>
                   <pic:blipFill rotWithShape="1">
-                    <a:blip r:embed="rId6"/>
+                    <a:blip r:embed="rId9"/>
                     <a:srcRect l="52243" t="32497" r="11539" b="15621"/>
                     <a:stretch/>
                   </pic:blipFill>
@@ -752,13 +767,8 @@
           <w:numId w:val="21"/>
         </w:numPr>
       </w:pPr>
-      <w:proofErr w:type="spellStart"/>
-      <w:r>
-        <w:t>RapidMiner</w:t>
-      </w:r>
-      <w:proofErr w:type="spellEnd"/>
-      <w:r>
-        <w:t xml:space="preserve">, Google Fusion Tables, </w:t>
+      <w:r>
+        <w:t xml:space="preserve">RapidMiner, Google Fusion Tables, </w:t>
       </w:r>
     </w:p>
     <w:p>
@@ -1098,13 +1108,8 @@
             <w:hideMark/>
           </w:tcPr>
           <w:p>
-            <w:proofErr w:type="gramStart"/>
             <w:r>
-              <w:t>used</w:t>
-            </w:r>
-            <w:proofErr w:type="gramEnd"/>
-            <w:r>
-              <w:t xml:space="preserve"> in businesses to analyze data and take some insights of it.</w:t>
+              <w:t>used in businesses to analyze data and take some insights of it.</w:t>
             </w:r>
           </w:p>
         </w:tc>
@@ -1278,15 +1283,7 @@
             </w:r>
             <w:proofErr w:type="spellEnd"/>
             <w:r>
-              <w:t xml:space="preserve">, KNIME, </w:t>
-            </w:r>
-            <w:proofErr w:type="spellStart"/>
-            <w:r>
-              <w:t>RapidMiner</w:t>
-            </w:r>
-            <w:proofErr w:type="spellEnd"/>
-            <w:r>
-              <w:t xml:space="preserve">, Google Fusion Tables, Tableau Public, </w:t>
+              <w:t xml:space="preserve">, KNIME, RapidMiner, Google Fusion Tables, Tableau Public, </w:t>
             </w:r>
             <w:proofErr w:type="spellStart"/>
             <w:r>
@@ -1297,12 +1294,10 @@
               <w:t xml:space="preserve">, </w:t>
             </w:r>
             <w:proofErr w:type="spellStart"/>
-            <w:proofErr w:type="gramStart"/>
             <w:r>
               <w:t>WolframAlpha</w:t>
             </w:r>
             <w:proofErr w:type="spellEnd"/>
-            <w:proofErr w:type="gramEnd"/>
             <w:r>
               <w:t>.</w:t>
             </w:r>
@@ -1683,7 +1678,7 @@
         </w:rPr>
         <w:lastRenderedPageBreak/>
         <w:drawing>
-          <wp:inline distT="0" distB="0" distL="0" distR="0" wp14:anchorId="0D562ADA" wp14:editId="66B42569">
+          <wp:inline distT="0" distB="0" distL="0" distR="0" wp14:anchorId="3E49E753" wp14:editId="343C2C3A">
             <wp:extent cx="5943600" cy="2358390"/>
             <wp:effectExtent l="0" t="0" r="0" b="3810"/>
             <wp:docPr id="5" name="Content Placeholder 4"/>
@@ -1700,7 +1695,7 @@
                     </pic:cNvPicPr>
                   </pic:nvPicPr>
                   <pic:blipFill>
-                    <a:blip r:embed="rId7">
+                    <a:blip r:embed="rId10">
                       <a:extLst>
                         <a:ext uri="{28A0092B-C50C-407E-A947-70E740481C1C}">
                           <a14:useLocalDpi xmlns:a14="http://schemas.microsoft.com/office/drawing/2010/main" val="0"/>
@@ -1733,7 +1728,7 @@
           <w:noProof/>
         </w:rPr>
         <w:drawing>
-          <wp:inline distT="0" distB="0" distL="0" distR="0" wp14:anchorId="3D9EB074" wp14:editId="480B554D">
+          <wp:inline distT="0" distB="0" distL="0" distR="0" wp14:anchorId="03797515" wp14:editId="658D4918">
             <wp:extent cx="5943600" cy="5685790"/>
             <wp:effectExtent l="0" t="0" r="0" b="0"/>
             <wp:docPr id="4" name="Content Placeholder 3"/>
@@ -1750,7 +1745,7 @@
                     </pic:cNvPicPr>
                   </pic:nvPicPr>
                   <pic:blipFill rotWithShape="1">
-                    <a:blip r:embed="rId8" cstate="print">
+                    <a:blip r:embed="rId11" cstate="print">
                       <a:extLst>
                         <a:ext uri="{28A0092B-C50C-407E-A947-70E740481C1C}">
                           <a14:useLocalDpi xmlns:a14="http://schemas.microsoft.com/office/drawing/2010/main" val="0"/>
@@ -1930,15 +1925,7 @@
     </w:p>
     <w:p>
       <w:r>
-        <w:t xml:space="preserve">Algorithms have widespread range, almost in </w:t>
-      </w:r>
-      <w:proofErr w:type="gramStart"/>
-      <w:r>
-        <w:t>every expect</w:t>
-      </w:r>
-      <w:proofErr w:type="gramEnd"/>
-      <w:r>
-        <w:t xml:space="preserve"> of study and life. Here only concern with the Statistical/Computational statistics, Data mining, Machine learning algorithms. </w:t>
+        <w:t xml:space="preserve">Algorithms have widespread range, almost in every expect of study and life. Here only concern with the Statistical/Computational statistics, Data mining, Machine learning algorithms. </w:t>
       </w:r>
       <w:r>
         <w:t>Based on the operation and used, algorithms can be classified into four types</w:t>
@@ -2103,14 +2090,14 @@
         </w:rPr>
         <w:lastRenderedPageBreak/>
         <w:drawing>
-          <wp:inline distT="0" distB="0" distL="0" distR="0" wp14:anchorId="0B71E7EE" wp14:editId="681EF350">
+          <wp:inline distT="0" distB="0" distL="0" distR="0" wp14:anchorId="783A0CD6" wp14:editId="660B55E4">
             <wp:extent cx="5943600" cy="2377440"/>
             <wp:effectExtent l="0" t="38100" r="0" b="80010"/>
             <wp:docPr id="3" name="Diagram 3"/>
             <wp:cNvGraphicFramePr/>
             <a:graphic xmlns:a="http://schemas.openxmlformats.org/drawingml/2006/main">
               <a:graphicData uri="http://schemas.openxmlformats.org/drawingml/2006/diagram">
-                <dgm:relIds xmlns:dgm="http://schemas.openxmlformats.org/drawingml/2006/diagram" xmlns:r="http://schemas.openxmlformats.org/officeDocument/2006/relationships" r:dm="rId9" r:lo="rId10" r:qs="rId11" r:cs="rId12"/>
+                <dgm:relIds xmlns:dgm="http://schemas.openxmlformats.org/drawingml/2006/diagram" xmlns:r="http://schemas.openxmlformats.org/officeDocument/2006/relationships" r:dm="rId12" r:lo="rId13" r:qs="rId14" r:cs="rId15"/>
               </a:graphicData>
             </a:graphic>
           </wp:inline>
@@ -2799,7 +2786,6 @@
           <w:color w:val="000000" w:themeColor="text1"/>
         </w:rPr>
       </w:pPr>
-      <w:proofErr w:type="spellStart"/>
       <w:r>
         <w:rPr>
           <w:b/>
@@ -2808,7 +2794,6 @@
         </w:rPr>
         <w:t>Talend</w:t>
       </w:r>
-      <w:proofErr w:type="spellEnd"/>
     </w:p>
     <w:p>
       <w:pPr>
@@ -2822,7 +2807,6 @@
           <w:szCs w:val="24"/>
         </w:rPr>
       </w:pPr>
-      <w:proofErr w:type="spellStart"/>
       <w:r>
         <w:rPr>
           <w:rFonts w:eastAsia="Times New Roman" w:cstheme="minorHAnsi"/>
@@ -2830,9 +2814,8 @@
           <w:sz w:val="24"/>
           <w:szCs w:val="24"/>
         </w:rPr>
-        <w:t>Talend</w:t>
-      </w:r>
-      <w:proofErr w:type="spellEnd"/>
+        <w:t>Talend is a big data tool that simplifies and automates big data integration. Its graphical wizard generates native code. It also allows big data integration, master data management and checks data quality.</w:t>
+      </w:r>
       <w:r>
         <w:rPr>
           <w:rFonts w:eastAsia="Times New Roman" w:cstheme="minorHAnsi"/>
@@ -2840,7 +2823,7 @@
           <w:sz w:val="24"/>
           <w:szCs w:val="24"/>
         </w:rPr>
-        <w:t xml:space="preserve"> is a big data tool that simplifies and automates big data integration. Its graphical wizard generates native code. It also allows big data integration, master data management and checks data quality.</w:t>
+        <w:t xml:space="preserve"> </w:t>
       </w:r>
       <w:r>
         <w:rPr>
@@ -2849,59 +2832,9 @@
           <w:sz w:val="24"/>
           <w:szCs w:val="24"/>
         </w:rPr>
-        <w:t xml:space="preserve"> </w:t>
-      </w:r>
-      <w:r>
-        <w:rPr>
-          <w:rFonts w:eastAsia="Times New Roman" w:cstheme="minorHAnsi"/>
-          <w:color w:val="222222"/>
-          <w:sz w:val="24"/>
-          <w:szCs w:val="24"/>
-        </w:rPr>
-        <w:t>In today’s </w:t>
-      </w:r>
-      <w:proofErr w:type="gramStart"/>
-      <w:r>
-        <w:rPr>
-          <w:rFonts w:eastAsia="Times New Roman" w:cstheme="minorHAnsi"/>
-          <w:color w:val="222222"/>
-          <w:sz w:val="24"/>
-          <w:szCs w:val="24"/>
-        </w:rPr>
-        <w:t>Big</w:t>
-      </w:r>
-      <w:proofErr w:type="gramEnd"/>
-      <w:r>
-        <w:rPr>
-          <w:rFonts w:eastAsia="Times New Roman" w:cstheme="minorHAnsi"/>
-          <w:color w:val="222222"/>
-          <w:sz w:val="24"/>
-          <w:szCs w:val="24"/>
-        </w:rPr>
-        <w:t xml:space="preserve"> data and the cloud-centric world, it becomes very important for the organizations to harness their enterprise information. </w:t>
-      </w:r>
-      <w:proofErr w:type="spellStart"/>
-      <w:r>
-        <w:rPr>
-          <w:rFonts w:eastAsia="Times New Roman" w:cstheme="minorHAnsi"/>
-          <w:color w:val="222222"/>
-          <w:sz w:val="24"/>
-          <w:szCs w:val="24"/>
-        </w:rPr>
-        <w:t>Talend</w:t>
-      </w:r>
-      <w:proofErr w:type="spellEnd"/>
-      <w:r>
-        <w:rPr>
-          <w:rFonts w:eastAsia="Times New Roman" w:cstheme="minorHAnsi"/>
-          <w:color w:val="222222"/>
-          <w:sz w:val="24"/>
-          <w:szCs w:val="24"/>
-        </w:rPr>
-        <w:t xml:space="preserve"> is an open source software integration platform helps you in effortlessly turning this data into business insights. The ever-growing demand for </w:t>
-      </w:r>
-      <w:hyperlink r:id="rId14" w:tgtFrame="_blank" w:history="1">
-        <w:proofErr w:type="spellStart"/>
+        <w:t xml:space="preserve">In today’s Big data and the cloud-centric world, it becomes very important for the organizations to harness their enterprise information. Talend is an open source software integration platform helps you in effortlessly turning this data into business insights. The ever-growing demand for </w:t>
+      </w:r>
+      <w:hyperlink r:id="rId17" w:tgtFrame="_blank" w:history="1">
         <w:r>
           <w:rPr>
             <w:rFonts w:eastAsia="Times New Roman" w:cstheme="minorHAnsi"/>
@@ -2909,17 +2842,7 @@
             <w:sz w:val="24"/>
             <w:szCs w:val="24"/>
           </w:rPr>
-          <w:t>Talend</w:t>
-        </w:r>
-        <w:proofErr w:type="spellEnd"/>
-        <w:r>
-          <w:rPr>
-            <w:rFonts w:eastAsia="Times New Roman" w:cstheme="minorHAnsi"/>
-            <w:color w:val="222222"/>
-            <w:sz w:val="24"/>
-            <w:szCs w:val="24"/>
-          </w:rPr>
-          <w:t xml:space="preserve"> Certification</w:t>
+          <w:t>Talend Certification</w:t>
         </w:r>
       </w:hyperlink>
       <w:r>
@@ -2948,18 +2871,8 @@
           <w:sz w:val="24"/>
           <w:szCs w:val="24"/>
         </w:rPr>
-        <w:t xml:space="preserve">Features of </w:t>
-      </w:r>
-      <w:proofErr w:type="spellStart"/>
-      <w:r>
-        <w:rPr>
-          <w:rFonts w:asciiTheme="minorHAnsi" w:hAnsiTheme="minorHAnsi" w:cstheme="minorHAnsi"/>
-          <w:sz w:val="24"/>
-          <w:szCs w:val="24"/>
-        </w:rPr>
-        <w:t>Talend</w:t>
-      </w:r>
-      <w:proofErr w:type="spellEnd"/>
+        <w:t>Features of Talend</w:t>
+      </w:r>
     </w:p>
     <w:p>
       <w:pPr>
@@ -3026,7 +2939,6 @@
           <w:szCs w:val="24"/>
         </w:rPr>
       </w:pPr>
-      <w:proofErr w:type="spellStart"/>
       <w:r>
         <w:rPr>
           <w:rFonts w:eastAsia="Times New Roman" w:cstheme="minorHAnsi"/>
@@ -3034,17 +2946,7 @@
           <w:sz w:val="24"/>
           <w:szCs w:val="24"/>
         </w:rPr>
-        <w:t>Talend</w:t>
-      </w:r>
-      <w:proofErr w:type="spellEnd"/>
-      <w:r>
-        <w:rPr>
-          <w:rFonts w:eastAsia="Times New Roman" w:cstheme="minorHAnsi"/>
-          <w:color w:val="222222"/>
-          <w:sz w:val="24"/>
-          <w:szCs w:val="24"/>
-        </w:rPr>
-        <w:t xml:space="preserve"> Big Data Platform simplifies using MapReduce and Spark by generating native code</w:t>
+        <w:t>Talend Big Data Platform simplifies using MapReduce and Spark by generating native code</w:t>
       </w:r>
     </w:p>
     <w:p>
@@ -3297,27 +3199,7 @@
           <w:sz w:val="24"/>
           <w:szCs w:val="24"/>
         </w:rPr>
-        <w:t xml:space="preserve">The Splice Machine optimizer automatically evaluates every query to the distributed </w:t>
-      </w:r>
-      <w:proofErr w:type="spellStart"/>
-      <w:r>
-        <w:rPr>
-          <w:rFonts w:eastAsia="Times New Roman" w:cstheme="minorHAnsi"/>
-          <w:color w:val="222222"/>
-          <w:sz w:val="24"/>
-          <w:szCs w:val="24"/>
-        </w:rPr>
-        <w:t>HBase</w:t>
-      </w:r>
-      <w:proofErr w:type="spellEnd"/>
-      <w:r>
-        <w:rPr>
-          <w:rFonts w:eastAsia="Times New Roman" w:cstheme="minorHAnsi"/>
-          <w:color w:val="222222"/>
-          <w:sz w:val="24"/>
-          <w:szCs w:val="24"/>
-        </w:rPr>
-        <w:t xml:space="preserve"> regions</w:t>
+        <w:t>The Splice Machine optimizer automatically evaluates every query to the distributed HBase regions</w:t>
       </w:r>
     </w:p>
     <w:p>
@@ -3621,23 +3503,7 @@
           <w:sz w:val="24"/>
           <w:szCs w:val="24"/>
         </w:rPr>
-        <w:t xml:space="preserve">. </w:t>
-      </w:r>
-      <w:proofErr w:type="gramStart"/>
-      <w:r>
-        <w:rPr>
-          <w:sz w:val="24"/>
-          <w:szCs w:val="24"/>
-        </w:rPr>
-        <w:t>it</w:t>
-      </w:r>
-      <w:proofErr w:type="gramEnd"/>
-      <w:r>
-        <w:rPr>
-          <w:sz w:val="24"/>
-          <w:szCs w:val="24"/>
-        </w:rPr>
-        <w:t xml:space="preserve"> is an analytics tool that lets users create charts and dashboards to share online. </w:t>
+        <w:t xml:space="preserve">. it is an analytics tool that lets users create charts and dashboards to share online. </w:t>
       </w:r>
       <w:proofErr w:type="spellStart"/>
       <w:r>
@@ -3988,7 +3854,6 @@
           <w:color w:val="000000" w:themeColor="text1"/>
         </w:rPr>
       </w:pPr>
-      <w:proofErr w:type="spellStart"/>
       <w:r>
         <w:rPr>
           <w:b/>
@@ -3998,7 +3863,6 @@
         <w:lastRenderedPageBreak/>
         <w:t>Elasticsearch</w:t>
       </w:r>
-      <w:proofErr w:type="spellEnd"/>
     </w:p>
     <w:p>
       <w:pPr>
@@ -4012,44 +3876,19 @@
           <w:szCs w:val="28"/>
         </w:rPr>
       </w:pPr>
-      <w:proofErr w:type="spellStart"/>
       <w:r>
         <w:rPr>
           <w:sz w:val="24"/>
           <w:szCs w:val="24"/>
         </w:rPr>
-        <w:t>Elasticsearch</w:t>
-      </w:r>
-      <w:proofErr w:type="spellEnd"/>
+        <w:t>Elasticsearch is the main product of a company called ‘Elastic’. It is used for web search, log analysis, and big data analytics. It is more popular because it is easy to install, scales out to hundreds of nodes with no additional software, and is easy to work with due to its built-in REST API. It</w:t>
+      </w:r>
       <w:r>
         <w:rPr>
           <w:sz w:val="24"/>
           <w:szCs w:val="24"/>
         </w:rPr>
-        <w:t xml:space="preserve"> is the main product of a company called ‘Elastic’. It is used for web search, log analysis, and big data analytics. It is more popular because it is easy to install, scales out to hundreds of nodes with no additional software, and is easy to work with due to its built-in REST API. It</w:t>
-      </w:r>
-      <w:r>
-        <w:rPr>
-          <w:sz w:val="24"/>
-          <w:szCs w:val="24"/>
-        </w:rPr>
-        <w:t xml:space="preserve"> is a JSON-based </w:t>
-      </w:r>
-      <w:proofErr w:type="gramStart"/>
-      <w:r>
-        <w:rPr>
-          <w:sz w:val="24"/>
-          <w:szCs w:val="24"/>
-        </w:rPr>
-        <w:t>Big</w:t>
-      </w:r>
-      <w:proofErr w:type="gramEnd"/>
-      <w:r>
-        <w:rPr>
-          <w:sz w:val="24"/>
-          <w:szCs w:val="24"/>
-        </w:rPr>
-        <w:t xml:space="preserve"> data search and analytics engine. It is a distributed, RESTful search and analytics engine for solving numbers of use cases. It offers horizontal scalability, maximum reliability, and easy management.</w:t>
+        <w:t> is a JSON-based Big data search and analytics engine. It is a distributed, RESTful search and analytics engine for solving numbers of use cases. It offers horizontal scalability, maximum reliability, and easy management.</w:t>
       </w:r>
       <w:r>
         <w:rPr>
@@ -4177,27 +4016,7 @@
           <w:sz w:val="24"/>
           <w:szCs w:val="24"/>
         </w:rPr>
-        <w:t xml:space="preserve">Real-time search and analytics feature to work big data by using the </w:t>
-      </w:r>
-      <w:proofErr w:type="spellStart"/>
-      <w:r>
-        <w:rPr>
-          <w:rFonts w:cstheme="minorHAnsi"/>
-          <w:color w:val="222222"/>
-          <w:sz w:val="24"/>
-          <w:szCs w:val="24"/>
-        </w:rPr>
-        <w:t>Elasticsearch</w:t>
-      </w:r>
-      <w:proofErr w:type="spellEnd"/>
-      <w:r>
-        <w:rPr>
-          <w:rFonts w:cstheme="minorHAnsi"/>
-          <w:color w:val="222222"/>
-          <w:sz w:val="24"/>
-          <w:szCs w:val="24"/>
-        </w:rPr>
-        <w:t>-Hadoop</w:t>
+        <w:t>Real-time search and analytics feature to work big data by using the Elasticsearch-Hadoop</w:t>
       </w:r>
     </w:p>
     <w:p>
@@ -4237,15 +4056,7 @@
         </w:rPr>
       </w:pPr>
       <w:r>
-        <w:t xml:space="preserve">R is a free software environment for statistical computing and graphics. It compiles and runs on a wide variety of UNIX platforms, Windows and </w:t>
-      </w:r>
-      <w:proofErr w:type="spellStart"/>
-      <w:r>
-        <w:t>MacOS</w:t>
-      </w:r>
-      <w:proofErr w:type="spellEnd"/>
-      <w:r>
-        <w:t>.</w:t>
+        <w:t>R is a free software environment for statistical computing and graphics. It compiles and runs on a wide variety of UNIX platforms, Windows and MacOS.</w:t>
       </w:r>
       <w:r>
         <w:rPr>
@@ -4426,27 +4237,7 @@
           <w:szCs w:val="24"/>
         </w:rPr>
         <w:lastRenderedPageBreak/>
-        <w:t xml:space="preserve">is headquartered in Orlando, Florida. Pentaho was acquired by Hitachi Data Systems in 2015. On September 19, 2017, Pentaho became part of Hitachi </w:t>
-      </w:r>
-      <w:proofErr w:type="spellStart"/>
-      <w:r>
-        <w:rPr>
-          <w:rFonts w:cstheme="minorHAnsi"/>
-          <w:color w:val="222222"/>
-          <w:sz w:val="24"/>
-          <w:szCs w:val="24"/>
-        </w:rPr>
-        <w:t>Vantara</w:t>
-      </w:r>
-      <w:proofErr w:type="spellEnd"/>
-      <w:r>
-        <w:rPr>
-          <w:rFonts w:cstheme="minorHAnsi"/>
-          <w:color w:val="222222"/>
-          <w:sz w:val="24"/>
-          <w:szCs w:val="24"/>
-        </w:rPr>
-        <w:t xml:space="preserve">, a new company that unifies the operations of Pentaho, Hitachi Data Systems and Hitachi Insight Group. </w:t>
+        <w:t xml:space="preserve">is headquartered in Orlando, Florida. Pentaho was acquired by Hitachi Data Systems in 2015. On September 19, 2017, Pentaho became part of Hitachi Vantara, a new company that unifies the operations of Pentaho, Hitachi Data Systems and Hitachi Insight Group. </w:t>
       </w:r>
       <w:r>
         <w:rPr>
@@ -4603,71 +4394,25 @@
           <w:sz w:val="24"/>
           <w:szCs w:val="24"/>
         </w:rPr>
-        <w:t xml:space="preserve">The practice of data science requires the use of analytics tools, technologies and programming languages to help data professionals extract insights and value from data. A recent survey of nearly 24,000 data professionals by </w:t>
-      </w:r>
-      <w:proofErr w:type="spellStart"/>
-      <w:r>
+        <w:t>The practice of data science requires the use of analytics tools, technologies and programming languages to help data professionals extract insights and value from data. A recent survey of nearly 24,000 data professionals by Kaggle revealed that Python, SQL and R are the most popular programming languages. The most popular, by far, was Python (83% used). Additionally, 3 out of 4 data professionals recommended that aspiring data scientists learn Python first.</w:t>
+      </w:r>
+    </w:p>
+    <w:p>
+      <w:pPr>
+        <w:jc w:val="lowKashida"/>
         <w:rPr>
           <w:rFonts w:ascii="Calibri" w:hAnsi="Calibri"/>
           <w:sz w:val="24"/>
           <w:szCs w:val="24"/>
         </w:rPr>
-        <w:t>Kaggle</w:t>
-      </w:r>
-      <w:proofErr w:type="spellEnd"/>
+      </w:pPr>
       <w:r>
         <w:rPr>
           <w:rFonts w:ascii="Calibri" w:hAnsi="Calibri"/>
           <w:sz w:val="24"/>
           <w:szCs w:val="24"/>
         </w:rPr>
-        <w:t xml:space="preserve"> revealed that Python, SQL and R are the most popular programming languages. The most popular, by far, was Python (83% used). Additionally, 3 out of 4 data professionals recommended that aspiring data scientists learn Python first.</w:t>
-      </w:r>
-    </w:p>
-    <w:p>
-      <w:pPr>
-        <w:jc w:val="lowKashida"/>
-        <w:rPr>
-          <w:rFonts w:ascii="Calibri" w:hAnsi="Calibri"/>
-          <w:sz w:val="24"/>
-          <w:szCs w:val="24"/>
-        </w:rPr>
-      </w:pPr>
-      <w:proofErr w:type="spellStart"/>
-      <w:r>
-        <w:rPr>
-          <w:rFonts w:ascii="Calibri" w:hAnsi="Calibri"/>
-          <w:sz w:val="24"/>
-          <w:szCs w:val="24"/>
-        </w:rPr>
-        <w:t>Kaggle</w:t>
-      </w:r>
-      <w:proofErr w:type="spellEnd"/>
-      <w:r>
-        <w:rPr>
-          <w:rFonts w:ascii="Calibri" w:hAnsi="Calibri"/>
-          <w:sz w:val="24"/>
-          <w:szCs w:val="24"/>
-        </w:rPr>
-        <w:t xml:space="preserve"> conducted a worldwide survey in October 2018 of 23,859 data professionals (2018 Machine Learning and Data Science Survey). Their survey included a variety of questions about data science, machine learning, education and more. </w:t>
-      </w:r>
-      <w:proofErr w:type="spellStart"/>
-      <w:r>
-        <w:rPr>
-          <w:rFonts w:ascii="Calibri" w:hAnsi="Calibri"/>
-          <w:sz w:val="24"/>
-          <w:szCs w:val="24"/>
-        </w:rPr>
-        <w:t>Kaggle</w:t>
-      </w:r>
-      <w:proofErr w:type="spellEnd"/>
-      <w:r>
-        <w:rPr>
-          <w:rFonts w:ascii="Calibri" w:hAnsi="Calibri"/>
-          <w:sz w:val="24"/>
-          <w:szCs w:val="24"/>
-        </w:rPr>
-        <w:t xml:space="preserve"> released the raw survey data and many of their members have analyzed the data (see link above). I will be exploring their survey data over the next couple of months. When I find something interesting, I’ll be sure to post it here on my blog. Today’s post is about the data science and machine learning programming languages data professionals used in 2018.</w:t>
+        <w:t>Kaggle conducted a worldwide survey in October 2018 of 23,859 data professionals (2018 Machine Learning and Data Science Survey). Their survey included a variety of questions about data science, machine learning, education and more. Kaggle released the raw survey data and many of their members have analyzed the data (see link above). I will be exploring their survey data over the next couple of months. When I find something interesting, I’ll be sure to post it here on my blog. Today’s post is about the data science and machine learning programming languages data professionals used in 2018.</w:t>
       </w:r>
     </w:p>
     <w:p>
@@ -4708,7 +4453,7 @@
         </w:rPr>
         <w:lastRenderedPageBreak/>
         <w:drawing>
-          <wp:inline distT="0" distB="0" distL="0" distR="0">
+          <wp:inline distT="0" distB="0" distL="0" distR="0" wp14:anchorId="5BEAF83F" wp14:editId="604282B8">
             <wp:extent cx="5553075" cy="3228975"/>
             <wp:effectExtent l="0" t="0" r="9525" b="9525"/>
             <wp:docPr id="1" name="Picture 1"/>
@@ -4723,7 +4468,7 @@
                     <pic:cNvPicPr/>
                   </pic:nvPicPr>
                   <pic:blipFill rotWithShape="1">
-                    <a:blip r:embed="rId15">
+                    <a:blip r:embed="rId18">
                       <a:extLst>
                         <a:ext uri="{28A0092B-C50C-407E-A947-70E740481C1C}">
                           <a14:useLocalDpi xmlns:a14="http://schemas.microsoft.com/office/drawing/2010/main" val="0"/>
@@ -4772,12 +4517,24 @@
         </w:rPr>
         <w:t xml:space="preserve">DS </w:t>
       </w:r>
+      <w:commentRangeStart w:id="3"/>
       <w:r>
         <w:rPr>
           <w:sz w:val="28"/>
           <w:szCs w:val="28"/>
         </w:rPr>
         <w:t>FRAMEWORK</w:t>
+      </w:r>
+      <w:commentRangeEnd w:id="3"/>
+      <w:r>
+        <w:rPr>
+          <w:rStyle w:val="CommentReference"/>
+          <w:rFonts w:asciiTheme="minorHAnsi" w:eastAsiaTheme="minorHAnsi" w:hAnsiTheme="minorHAnsi" w:cstheme="minorBidi"/>
+          <w:b w:val="0"/>
+          <w:bCs w:val="0"/>
+          <w:kern w:val="0"/>
+        </w:rPr>
+        <w:commentReference w:id="3"/>
       </w:r>
       <w:r>
         <w:rPr>
@@ -4818,8 +4575,6 @@
           <w:szCs w:val="28"/>
         </w:rPr>
       </w:pPr>
-      <w:bookmarkStart w:id="0" w:name="_GoBack"/>
-      <w:bookmarkEnd w:id="0"/>
       <w:r>
         <w:rPr>
           <w:sz w:val="28"/>
@@ -6288,8 +6043,119 @@
 </w:document>
 </file>
 
+<file path=word/comments.xml><?xml version="1.0" encoding="utf-8"?>
+<w:comments xmlns:wpc="http://schemas.microsoft.com/office/word/2010/wordprocessingCanvas" xmlns:cx="http://schemas.microsoft.com/office/drawing/2014/chartex" xmlns:cx1="http://schemas.microsoft.com/office/drawing/2015/9/8/chartex" xmlns:cx2="http://schemas.microsoft.com/office/drawing/2015/10/21/chartex" xmlns:cx3="http://schemas.microsoft.com/office/drawing/2016/5/9/chartex" xmlns:cx4="http://schemas.microsoft.com/office/drawing/2016/5/10/chartex" xmlns:cx5="http://schemas.microsoft.com/office/drawing/2016/5/11/chartex" xmlns:cx6="http://schemas.microsoft.com/office/drawing/2016/5/12/chartex" xmlns:cx7="http://schemas.microsoft.com/office/drawing/2016/5/13/chartex" xmlns:cx8="http://schemas.microsoft.com/office/drawing/2016/5/14/chartex" xmlns:mc="http://schemas.openxmlformats.org/markup-compatibility/2006" xmlns:aink="http://schemas.microsoft.com/office/drawing/2016/ink" xmlns:am3d="http://schemas.microsoft.com/office/drawing/2017/model3d" xmlns:o="urn:schemas-microsoft-com:office:office" xmlns:r="http://schemas.openxmlformats.org/officeDocument/2006/relationships" xmlns:m="http://schemas.openxmlformats.org/officeDocument/2006/math" xmlns:v="urn:schemas-microsoft-com:vml" xmlns:wp14="http://schemas.microsoft.com/office/word/2010/wordprocessingDrawing" xmlns:wp="http://schemas.openxmlformats.org/drawingml/2006/wordprocessingDrawing" xmlns:w10="urn:schemas-microsoft-com:office:word" xmlns:w="http://schemas.openxmlformats.org/wordprocessingml/2006/main" xmlns:w14="http://schemas.microsoft.com/office/word/2010/wordml" xmlns:w15="http://schemas.microsoft.com/office/word/2012/wordml" xmlns:w16cid="http://schemas.microsoft.com/office/word/2016/wordml/cid" xmlns:w16se="http://schemas.microsoft.com/office/word/2015/wordml/symex" xmlns:wpg="http://schemas.microsoft.com/office/word/2010/wordprocessingGroup" xmlns:wpi="http://schemas.microsoft.com/office/word/2010/wordprocessingInk" xmlns:wne="http://schemas.microsoft.com/office/word/2006/wordml" xmlns:wps="http://schemas.microsoft.com/office/word/2010/wordprocessingShape" mc:Ignorable="w14 w15 w16se w16cid wp14">
+  <w:comment w:id="0" w:author="Ayaz Khan" w:date="2019-04-12T09:31:00Z" w:initials="AK">
+    <w:p>
+      <w:pPr>
+        <w:pStyle w:val="CommentText"/>
+      </w:pPr>
+      <w:r>
+        <w:rPr>
+          <w:rStyle w:val="CommentReference"/>
+        </w:rPr>
+        <w:annotationRef/>
+      </w:r>
+      <w:r>
+        <w:t>Most of the text in the document is directly copied from internet.</w:t>
+      </w:r>
+    </w:p>
+    <w:p>
+      <w:pPr>
+        <w:pStyle w:val="CommentText"/>
+      </w:pPr>
+      <w:r>
+        <w:t>The structure is not following the project objective.</w:t>
+      </w:r>
+    </w:p>
+    <w:p>
+      <w:pPr>
+        <w:pStyle w:val="CommentText"/>
+      </w:pPr>
+      <w:r>
+        <w:t>It is given 72% similarity on ithenticate. High level of plagiarism.</w:t>
+      </w:r>
+    </w:p>
+    <w:p>
+      <w:pPr>
+        <w:pStyle w:val="CommentText"/>
+      </w:pPr>
+      <w:r>
+        <w:t>Also, text is not referenced properly</w:t>
+      </w:r>
+    </w:p>
+  </w:comment>
+  <w:comment w:id="1" w:author="Ayaz Khan" w:date="2019-04-12T09:38:00Z" w:initials="AK">
+    <w:p>
+      <w:pPr>
+        <w:pStyle w:val="CommentText"/>
+      </w:pPr>
+      <w:r>
+        <w:rPr>
+          <w:rStyle w:val="CommentReference"/>
+        </w:rPr>
+        <w:annotationRef/>
+      </w:r>
+      <w:r>
+        <w:t xml:space="preserve">Only contributed by </w:t>
+      </w:r>
+      <w:proofErr w:type="spellStart"/>
+      <w:r>
+        <w:t>Jibran</w:t>
+      </w:r>
+      <w:proofErr w:type="spellEnd"/>
+      <w:r>
+        <w:t>.</w:t>
+      </w:r>
+    </w:p>
+    <w:p>
+      <w:pPr>
+        <w:pStyle w:val="CommentText"/>
+      </w:pPr>
+      <w:r>
+        <w:t>Others contribution not shown.</w:t>
+      </w:r>
+      <w:bookmarkStart w:id="2" w:name="_GoBack"/>
+      <w:bookmarkEnd w:id="2"/>
+    </w:p>
+  </w:comment>
+  <w:comment w:id="3" w:author="Ayaz Khan" w:date="2019-04-12T09:28:00Z" w:initials="AK">
+    <w:p>
+      <w:pPr>
+        <w:pStyle w:val="CommentText"/>
+      </w:pPr>
+      <w:r>
+        <w:rPr>
+          <w:rStyle w:val="CommentReference"/>
+        </w:rPr>
+        <w:annotationRef/>
+      </w:r>
+      <w:r>
+        <w:t>This was the main objective of the project.</w:t>
+      </w:r>
+    </w:p>
+  </w:comment>
+</w:comments>
+</file>
+
+<file path=word/commentsExtended.xml><?xml version="1.0" encoding="utf-8"?>
+<w15:commentsEx xmlns:wpc="http://schemas.microsoft.com/office/word/2010/wordprocessingCanvas" xmlns:cx="http://schemas.microsoft.com/office/drawing/2014/chartex" xmlns:cx1="http://schemas.microsoft.com/office/drawing/2015/9/8/chartex" xmlns:cx2="http://schemas.microsoft.com/office/drawing/2015/10/21/chartex" xmlns:cx3="http://schemas.microsoft.com/office/drawing/2016/5/9/chartex" xmlns:cx4="http://schemas.microsoft.com/office/drawing/2016/5/10/chartex" xmlns:cx5="http://schemas.microsoft.com/office/drawing/2016/5/11/chartex" xmlns:cx6="http://schemas.microsoft.com/office/drawing/2016/5/12/chartex" xmlns:cx7="http://schemas.microsoft.com/office/drawing/2016/5/13/chartex" xmlns:cx8="http://schemas.microsoft.com/office/drawing/2016/5/14/chartex" xmlns:mc="http://schemas.openxmlformats.org/markup-compatibility/2006" xmlns:aink="http://schemas.microsoft.com/office/drawing/2016/ink" xmlns:am3d="http://schemas.microsoft.com/office/drawing/2017/model3d" xmlns:o="urn:schemas-microsoft-com:office:office" xmlns:r="http://schemas.openxmlformats.org/officeDocument/2006/relationships" xmlns:m="http://schemas.openxmlformats.org/officeDocument/2006/math" xmlns:v="urn:schemas-microsoft-com:vml" xmlns:wp14="http://schemas.microsoft.com/office/word/2010/wordprocessingDrawing" xmlns:wp="http://schemas.openxmlformats.org/drawingml/2006/wordprocessingDrawing" xmlns:w10="urn:schemas-microsoft-com:office:word" xmlns:w="http://schemas.openxmlformats.org/wordprocessingml/2006/main" xmlns:w14="http://schemas.microsoft.com/office/word/2010/wordml" xmlns:w15="http://schemas.microsoft.com/office/word/2012/wordml" xmlns:w16cid="http://schemas.microsoft.com/office/word/2016/wordml/cid" xmlns:w16se="http://schemas.microsoft.com/office/word/2015/wordml/symex" xmlns:wpg="http://schemas.microsoft.com/office/word/2010/wordprocessingGroup" xmlns:wpi="http://schemas.microsoft.com/office/word/2010/wordprocessingInk" xmlns:wne="http://schemas.microsoft.com/office/word/2006/wordml" xmlns:wps="http://schemas.microsoft.com/office/word/2010/wordprocessingShape" mc:Ignorable="w14 w15 w16se w16cid wp14">
+  <w15:commentEx w15:paraId="7B543050" w15:done="0"/>
+  <w15:commentEx w15:paraId="62454550" w15:done="0"/>
+  <w15:commentEx w15:paraId="0C10E10E" w15:done="0"/>
+</w15:commentsEx>
+</file>
+
+<file path=word/commentsIds.xml><?xml version="1.0" encoding="utf-8"?>
+<w16cid:commentsIds xmlns:wpc="http://schemas.microsoft.com/office/word/2010/wordprocessingCanvas" xmlns:cx="http://schemas.microsoft.com/office/drawing/2014/chartex" xmlns:cx1="http://schemas.microsoft.com/office/drawing/2015/9/8/chartex" xmlns:cx2="http://schemas.microsoft.com/office/drawing/2015/10/21/chartex" xmlns:cx3="http://schemas.microsoft.com/office/drawing/2016/5/9/chartex" xmlns:cx4="http://schemas.microsoft.com/office/drawing/2016/5/10/chartex" xmlns:cx5="http://schemas.microsoft.com/office/drawing/2016/5/11/chartex" xmlns:cx6="http://schemas.microsoft.com/office/drawing/2016/5/12/chartex" xmlns:cx7="http://schemas.microsoft.com/office/drawing/2016/5/13/chartex" xmlns:cx8="http://schemas.microsoft.com/office/drawing/2016/5/14/chartex" xmlns:mc="http://schemas.openxmlformats.org/markup-compatibility/2006" xmlns:aink="http://schemas.microsoft.com/office/drawing/2016/ink" xmlns:am3d="http://schemas.microsoft.com/office/drawing/2017/model3d" xmlns:o="urn:schemas-microsoft-com:office:office" xmlns:r="http://schemas.openxmlformats.org/officeDocument/2006/relationships" xmlns:m="http://schemas.openxmlformats.org/officeDocument/2006/math" xmlns:v="urn:schemas-microsoft-com:vml" xmlns:wp14="http://schemas.microsoft.com/office/word/2010/wordprocessingDrawing" xmlns:wp="http://schemas.openxmlformats.org/drawingml/2006/wordprocessingDrawing" xmlns:w10="urn:schemas-microsoft-com:office:word" xmlns:w="http://schemas.openxmlformats.org/wordprocessingml/2006/main" xmlns:w14="http://schemas.microsoft.com/office/word/2010/wordml" xmlns:w15="http://schemas.microsoft.com/office/word/2012/wordml" xmlns:w16cid="http://schemas.microsoft.com/office/word/2016/wordml/cid" xmlns:w16se="http://schemas.microsoft.com/office/word/2015/wordml/symex" xmlns:wpg="http://schemas.microsoft.com/office/word/2010/wordprocessingGroup" xmlns:wpi="http://schemas.microsoft.com/office/word/2010/wordprocessingInk" xmlns:wne="http://schemas.microsoft.com/office/word/2006/wordml" xmlns:wps="http://schemas.microsoft.com/office/word/2010/wordprocessingShape" mc:Ignorable="w14 w15 w16se w16cid wp14">
+  <w16cid:commentId w16cid:paraId="7B543050" w16cid:durableId="205AD969"/>
+  <w16cid:commentId w16cid:paraId="62454550" w16cid:durableId="205ADB1B"/>
+  <w16cid:commentId w16cid:paraId="0C10E10E" w16cid:durableId="205AD8C4"/>
+</w16cid:commentsIds>
+</file>
+
 <file path=word/numbering.xml><?xml version="1.0" encoding="utf-8"?>
-<w:numbering xmlns:wpc="http://schemas.microsoft.com/office/word/2010/wordprocessingCanvas" xmlns:mc="http://schemas.openxmlformats.org/markup-compatibility/2006" xmlns:o="urn:schemas-microsoft-com:office:office" xmlns:r="http://schemas.openxmlformats.org/officeDocument/2006/relationships" xmlns:m="http://schemas.openxmlformats.org/officeDocument/2006/math" xmlns:v="urn:schemas-microsoft-com:vml" xmlns:wp14="http://schemas.microsoft.com/office/word/2010/wordprocessingDrawing" xmlns:wp="http://schemas.openxmlformats.org/drawingml/2006/wordprocessingDrawing" xmlns:w10="urn:schemas-microsoft-com:office:word" xmlns:w="http://schemas.openxmlformats.org/wordprocessingml/2006/main" xmlns:w14="http://schemas.microsoft.com/office/word/2010/wordml" xmlns:w15="http://schemas.microsoft.com/office/word/2012/wordml" xmlns:wpg="http://schemas.microsoft.com/office/word/2010/wordprocessingGroup" xmlns:wpi="http://schemas.microsoft.com/office/word/2010/wordprocessingInk" xmlns:wne="http://schemas.microsoft.com/office/word/2006/wordml" xmlns:wps="http://schemas.microsoft.com/office/word/2010/wordprocessingShape" mc:Ignorable="w14 w15 wp14">
+<w:numbering xmlns:wpc="http://schemas.microsoft.com/office/word/2010/wordprocessingCanvas" xmlns:cx="http://schemas.microsoft.com/office/drawing/2014/chartex" xmlns:cx1="http://schemas.microsoft.com/office/drawing/2015/9/8/chartex" xmlns:cx2="http://schemas.microsoft.com/office/drawing/2015/10/21/chartex" xmlns:cx3="http://schemas.microsoft.com/office/drawing/2016/5/9/chartex" xmlns:cx4="http://schemas.microsoft.com/office/drawing/2016/5/10/chartex" xmlns:cx5="http://schemas.microsoft.com/office/drawing/2016/5/11/chartex" xmlns:cx6="http://schemas.microsoft.com/office/drawing/2016/5/12/chartex" xmlns:cx7="http://schemas.microsoft.com/office/drawing/2016/5/13/chartex" xmlns:cx8="http://schemas.microsoft.com/office/drawing/2016/5/14/chartex" xmlns:mc="http://schemas.openxmlformats.org/markup-compatibility/2006" xmlns:aink="http://schemas.microsoft.com/office/drawing/2016/ink" xmlns:am3d="http://schemas.microsoft.com/office/drawing/2017/model3d" xmlns:o="urn:schemas-microsoft-com:office:office" xmlns:r="http://schemas.openxmlformats.org/officeDocument/2006/relationships" xmlns:m="http://schemas.openxmlformats.org/officeDocument/2006/math" xmlns:v="urn:schemas-microsoft-com:vml" xmlns:wp14="http://schemas.microsoft.com/office/word/2010/wordprocessingDrawing" xmlns:wp="http://schemas.openxmlformats.org/drawingml/2006/wordprocessingDrawing" xmlns:w10="urn:schemas-microsoft-com:office:word" xmlns:w="http://schemas.openxmlformats.org/wordprocessingml/2006/main" xmlns:w14="http://schemas.microsoft.com/office/word/2010/wordml" xmlns:w15="http://schemas.microsoft.com/office/word/2012/wordml" xmlns:w16cid="http://schemas.microsoft.com/office/word/2016/wordml/cid" xmlns:w16se="http://schemas.microsoft.com/office/word/2015/wordml/symex" xmlns:wpg="http://schemas.microsoft.com/office/word/2010/wordprocessingGroup" xmlns:wpi="http://schemas.microsoft.com/office/word/2010/wordprocessingInk" xmlns:wne="http://schemas.microsoft.com/office/word/2006/wordml" xmlns:wps="http://schemas.microsoft.com/office/word/2010/wordprocessingShape" mc:Ignorable="w14 w15 w16se w16cid wp14">
   <w:abstractNum w:abstractNumId="0" w15:restartNumberingAfterBreak="0">
     <w:nsid w:val="060D4B98"/>
     <w:multiLevelType w:val="multilevel"/>
@@ -10252,8 +10118,16 @@
 </w:numbering>
 </file>
 
+<file path=word/people.xml><?xml version="1.0" encoding="utf-8"?>
+<w15:people xmlns:wpc="http://schemas.microsoft.com/office/word/2010/wordprocessingCanvas" xmlns:cx="http://schemas.microsoft.com/office/drawing/2014/chartex" xmlns:cx1="http://schemas.microsoft.com/office/drawing/2015/9/8/chartex" xmlns:cx2="http://schemas.microsoft.com/office/drawing/2015/10/21/chartex" xmlns:cx3="http://schemas.microsoft.com/office/drawing/2016/5/9/chartex" xmlns:cx4="http://schemas.microsoft.com/office/drawing/2016/5/10/chartex" xmlns:cx5="http://schemas.microsoft.com/office/drawing/2016/5/11/chartex" xmlns:cx6="http://schemas.microsoft.com/office/drawing/2016/5/12/chartex" xmlns:cx7="http://schemas.microsoft.com/office/drawing/2016/5/13/chartex" xmlns:cx8="http://schemas.microsoft.com/office/drawing/2016/5/14/chartex" xmlns:mc="http://schemas.openxmlformats.org/markup-compatibility/2006" xmlns:aink="http://schemas.microsoft.com/office/drawing/2016/ink" xmlns:am3d="http://schemas.microsoft.com/office/drawing/2017/model3d" xmlns:o="urn:schemas-microsoft-com:office:office" xmlns:r="http://schemas.openxmlformats.org/officeDocument/2006/relationships" xmlns:m="http://schemas.openxmlformats.org/officeDocument/2006/math" xmlns:v="urn:schemas-microsoft-com:vml" xmlns:wp14="http://schemas.microsoft.com/office/word/2010/wordprocessingDrawing" xmlns:wp="http://schemas.openxmlformats.org/drawingml/2006/wordprocessingDrawing" xmlns:w10="urn:schemas-microsoft-com:office:word" xmlns:w="http://schemas.openxmlformats.org/wordprocessingml/2006/main" xmlns:w14="http://schemas.microsoft.com/office/word/2010/wordml" xmlns:w15="http://schemas.microsoft.com/office/word/2012/wordml" xmlns:w16cid="http://schemas.microsoft.com/office/word/2016/wordml/cid" xmlns:w16se="http://schemas.microsoft.com/office/word/2015/wordml/symex" xmlns:wpg="http://schemas.microsoft.com/office/word/2010/wordprocessingGroup" xmlns:wpi="http://schemas.microsoft.com/office/word/2010/wordprocessingInk" xmlns:wne="http://schemas.microsoft.com/office/word/2006/wordml" xmlns:wps="http://schemas.microsoft.com/office/word/2010/wordprocessingShape" mc:Ignorable="w14 w15 w16se w16cid wp14">
+  <w15:person w15:author="Ayaz Khan">
+    <w15:presenceInfo w15:providerId="Windows Live" w15:userId="f8e50d96e62dd19f"/>
+  </w15:person>
+</w15:people>
+</file>
+
 <file path=word/styles.xml><?xml version="1.0" encoding="utf-8"?>
-<w:styles xmlns:mc="http://schemas.openxmlformats.org/markup-compatibility/2006" xmlns:r="http://schemas.openxmlformats.org/officeDocument/2006/relationships" xmlns:w="http://schemas.openxmlformats.org/wordprocessingml/2006/main" xmlns:w14="http://schemas.microsoft.com/office/word/2010/wordml" xmlns:w15="http://schemas.microsoft.com/office/word/2012/wordml" mc:Ignorable="w14 w15">
+<w:styles xmlns:mc="http://schemas.openxmlformats.org/markup-compatibility/2006" xmlns:r="http://schemas.openxmlformats.org/officeDocument/2006/relationships" xmlns:w="http://schemas.openxmlformats.org/wordprocessingml/2006/main" xmlns:w14="http://schemas.microsoft.com/office/word/2010/wordml" xmlns:w15="http://schemas.microsoft.com/office/word/2012/wordml" xmlns:w16cid="http://schemas.microsoft.com/office/word/2016/wordml/cid" xmlns:w16se="http://schemas.microsoft.com/office/word/2015/wordml/symex" mc:Ignorable="w14 w15 w16se w16cid">
   <w:docDefaults>
     <w:rPrDefault>
       <w:rPr>
@@ -10269,7 +10143,7 @@
       </w:pPr>
     </w:pPrDefault>
   </w:docDefaults>
-  <w:latentStyles w:defLockedState="0" w:defUIPriority="99" w:defSemiHidden="0" w:defUnhideWhenUsed="0" w:defQFormat="0" w:count="371">
+  <w:latentStyles w:defLockedState="0" w:defUIPriority="99" w:defSemiHidden="0" w:defUnhideWhenUsed="0" w:defQFormat="0" w:count="376">
     <w:lsdException w:name="Normal" w:uiPriority="0" w:qFormat="1"/>
     <w:lsdException w:name="heading 1" w:uiPriority="9" w:qFormat="1"/>
     <w:lsdException w:name="heading 2" w:semiHidden="1" w:uiPriority="9" w:unhideWhenUsed="1" w:qFormat="1"/>
@@ -10641,6 +10515,11 @@
     <w:lsdException w:name="List Table 5 Dark Accent 6" w:uiPriority="50"/>
     <w:lsdException w:name="List Table 6 Colorful Accent 6" w:uiPriority="51"/>
     <w:lsdException w:name="List Table 7 Colorful Accent 6" w:uiPriority="52"/>
+    <w:lsdException w:name="Mention" w:semiHidden="1" w:unhideWhenUsed="1"/>
+    <w:lsdException w:name="Smart Hyperlink" w:semiHidden="1" w:unhideWhenUsed="1"/>
+    <w:lsdException w:name="Hashtag" w:semiHidden="1" w:unhideWhenUsed="1"/>
+    <w:lsdException w:name="Unresolved Mention" w:semiHidden="1" w:unhideWhenUsed="1"/>
+    <w:lsdException w:name="Smart Link" w:semiHidden="1" w:unhideWhenUsed="1"/>
   </w:latentStyles>
   <w:style w:type="paragraph" w:default="1" w:styleId="Normal">
     <w:name w:val="Normal"/>
@@ -10920,6 +10799,104 @@
     <w:name w:val="ilfuvd"/>
     <w:basedOn w:val="DefaultParagraphFont"/>
     <w:rsid w:val="008A12EE"/>
+  </w:style>
+  <w:style w:type="paragraph" w:styleId="BalloonText">
+    <w:name w:val="Balloon Text"/>
+    <w:basedOn w:val="Normal"/>
+    <w:link w:val="BalloonTextChar"/>
+    <w:uiPriority w:val="99"/>
+    <w:semiHidden/>
+    <w:unhideWhenUsed/>
+    <w:rsid w:val="000613E3"/>
+    <w:pPr>
+      <w:spacing w:after="0" w:line="240" w:lineRule="auto"/>
+    </w:pPr>
+    <w:rPr>
+      <w:rFonts w:ascii="Segoe UI" w:hAnsi="Segoe UI" w:cs="Segoe UI"/>
+      <w:sz w:val="18"/>
+      <w:szCs w:val="18"/>
+    </w:rPr>
+  </w:style>
+  <w:style w:type="character" w:customStyle="1" w:styleId="BalloonTextChar">
+    <w:name w:val="Balloon Text Char"/>
+    <w:basedOn w:val="DefaultParagraphFont"/>
+    <w:link w:val="BalloonText"/>
+    <w:uiPriority w:val="99"/>
+    <w:semiHidden/>
+    <w:rsid w:val="000613E3"/>
+    <w:rPr>
+      <w:rFonts w:ascii="Segoe UI" w:hAnsi="Segoe UI" w:cs="Segoe UI"/>
+      <w:sz w:val="18"/>
+      <w:szCs w:val="18"/>
+    </w:rPr>
+  </w:style>
+  <w:style w:type="character" w:styleId="CommentReference">
+    <w:name w:val="annotation reference"/>
+    <w:basedOn w:val="DefaultParagraphFont"/>
+    <w:uiPriority w:val="99"/>
+    <w:semiHidden/>
+    <w:unhideWhenUsed/>
+    <w:rsid w:val="000613E3"/>
+    <w:rPr>
+      <w:sz w:val="16"/>
+      <w:szCs w:val="16"/>
+    </w:rPr>
+  </w:style>
+  <w:style w:type="paragraph" w:styleId="CommentText">
+    <w:name w:val="annotation text"/>
+    <w:basedOn w:val="Normal"/>
+    <w:link w:val="CommentTextChar"/>
+    <w:uiPriority w:val="99"/>
+    <w:semiHidden/>
+    <w:unhideWhenUsed/>
+    <w:rsid w:val="000613E3"/>
+    <w:pPr>
+      <w:spacing w:line="240" w:lineRule="auto"/>
+    </w:pPr>
+    <w:rPr>
+      <w:sz w:val="20"/>
+      <w:szCs w:val="20"/>
+    </w:rPr>
+  </w:style>
+  <w:style w:type="character" w:customStyle="1" w:styleId="CommentTextChar">
+    <w:name w:val="Comment Text Char"/>
+    <w:basedOn w:val="DefaultParagraphFont"/>
+    <w:link w:val="CommentText"/>
+    <w:uiPriority w:val="99"/>
+    <w:semiHidden/>
+    <w:rsid w:val="000613E3"/>
+    <w:rPr>
+      <w:sz w:val="20"/>
+      <w:szCs w:val="20"/>
+    </w:rPr>
+  </w:style>
+  <w:style w:type="paragraph" w:styleId="CommentSubject">
+    <w:name w:val="annotation subject"/>
+    <w:basedOn w:val="CommentText"/>
+    <w:next w:val="CommentText"/>
+    <w:link w:val="CommentSubjectChar"/>
+    <w:uiPriority w:val="99"/>
+    <w:semiHidden/>
+    <w:unhideWhenUsed/>
+    <w:rsid w:val="000613E3"/>
+    <w:rPr>
+      <w:b/>
+      <w:bCs/>
+    </w:rPr>
+  </w:style>
+  <w:style w:type="character" w:customStyle="1" w:styleId="CommentSubjectChar">
+    <w:name w:val="Comment Subject Char"/>
+    <w:basedOn w:val="CommentTextChar"/>
+    <w:link w:val="CommentSubject"/>
+    <w:uiPriority w:val="99"/>
+    <w:semiHidden/>
+    <w:rsid w:val="000613E3"/>
+    <w:rPr>
+      <w:b/>
+      <w:bCs/>
+      <w:sz w:val="20"/>
+      <w:szCs w:val="20"/>
+    </w:rPr>
   </w:style>
 </w:styles>
 </file>
@@ -11837,10 +11814,9 @@
         <a:lstStyle/>
         <a:p>
           <a:r>
-            <a:rPr lang="en-US" dirty="0" smtClean="0"/>
+            <a:rPr lang="en-US" dirty="0"/>
             <a:t>Algorithm</a:t>
           </a:r>
-          <a:endParaRPr lang="en-US" dirty="0"/>
         </a:p>
       </dgm:t>
     </dgm:pt>
@@ -11874,10 +11850,9 @@
         <a:lstStyle/>
         <a:p>
           <a:r>
-            <a:rPr lang="en-US" dirty="0" smtClean="0"/>
+            <a:rPr lang="en-US" dirty="0"/>
             <a:t>Supervised </a:t>
           </a:r>
-          <a:endParaRPr lang="en-US" dirty="0"/>
         </a:p>
       </dgm:t>
     </dgm:pt>
@@ -11911,10 +11886,9 @@
         <a:lstStyle/>
         <a:p>
           <a:r>
-            <a:rPr lang="en-US" dirty="0" smtClean="0"/>
+            <a:rPr lang="en-US" dirty="0"/>
             <a:t>Semi-Supervised </a:t>
           </a:r>
-          <a:endParaRPr lang="en-US" dirty="0"/>
         </a:p>
       </dgm:t>
     </dgm:pt>
@@ -11948,10 +11922,9 @@
         <a:lstStyle/>
         <a:p>
           <a:r>
-            <a:rPr lang="en-US" dirty="0" smtClean="0"/>
+            <a:rPr lang="en-US" dirty="0"/>
             <a:t>Reinforcement </a:t>
           </a:r>
-          <a:endParaRPr lang="en-US" dirty="0"/>
         </a:p>
       </dgm:t>
     </dgm:pt>
@@ -11985,10 +11958,9 @@
         <a:lstStyle/>
         <a:p>
           <a:r>
-            <a:rPr lang="en-US" dirty="0" smtClean="0"/>
+            <a:rPr lang="en-US" dirty="0"/>
             <a:t>Continuous Target Variable</a:t>
           </a:r>
-          <a:endParaRPr lang="en-US" dirty="0"/>
         </a:p>
       </dgm:t>
     </dgm:pt>
@@ -12022,10 +11994,9 @@
         <a:lstStyle/>
         <a:p>
           <a:r>
-            <a:rPr lang="en-US" dirty="0" smtClean="0"/>
+            <a:rPr lang="en-US" dirty="0"/>
             <a:t>Categorical Target Variable</a:t>
           </a:r>
-          <a:endParaRPr lang="en-US" dirty="0"/>
         </a:p>
       </dgm:t>
     </dgm:pt>
@@ -12059,10 +12030,9 @@
         <a:lstStyle/>
         <a:p>
           <a:r>
-            <a:rPr lang="en-US" dirty="0" smtClean="0"/>
+            <a:rPr lang="en-US" dirty="0"/>
             <a:t>Categorical Target Variable</a:t>
           </a:r>
-          <a:endParaRPr lang="en-US" dirty="0"/>
         </a:p>
       </dgm:t>
     </dgm:pt>
@@ -12096,10 +12066,9 @@
         <a:lstStyle/>
         <a:p>
           <a:r>
-            <a:rPr lang="en-US" dirty="0" smtClean="0"/>
+            <a:rPr lang="en-US" dirty="0"/>
             <a:t>Categorical Target Variable</a:t>
           </a:r>
-          <a:endParaRPr lang="en-US" dirty="0"/>
         </a:p>
       </dgm:t>
     </dgm:pt>
@@ -12133,10 +12102,9 @@
         <a:lstStyle/>
         <a:p>
           <a:r>
-            <a:rPr lang="en-US" dirty="0" smtClean="0"/>
+            <a:rPr lang="en-US" dirty="0"/>
             <a:t>Target Variable not Available</a:t>
           </a:r>
-          <a:endParaRPr lang="en-US" dirty="0"/>
         </a:p>
       </dgm:t>
     </dgm:pt>
@@ -12170,10 +12138,9 @@
         <a:lstStyle/>
         <a:p>
           <a:r>
-            <a:rPr lang="en-US" dirty="0" smtClean="0"/>
+            <a:rPr lang="en-US" dirty="0"/>
             <a:t>Target Variable Not Available</a:t>
           </a:r>
-          <a:endParaRPr lang="en-US" dirty="0"/>
         </a:p>
       </dgm:t>
     </dgm:pt>
@@ -12207,10 +12174,9 @@
         <a:lstStyle/>
         <a:p>
           <a:r>
-            <a:rPr lang="en-US" dirty="0" smtClean="0"/>
+            <a:rPr lang="en-US" dirty="0"/>
             <a:t>Unsupervised </a:t>
           </a:r>
-          <a:endParaRPr lang="en-US" dirty="0"/>
         </a:p>
       </dgm:t>
     </dgm:pt>
@@ -12244,10 +12210,9 @@
         <a:lstStyle/>
         <a:p>
           <a:r>
-            <a:rPr lang="en-US" dirty="0" smtClean="0"/>
+            <a:rPr lang="en-US" dirty="0"/>
             <a:t>Classification</a:t>
           </a:r>
-          <a:endParaRPr lang="en-US" dirty="0"/>
         </a:p>
       </dgm:t>
     </dgm:pt>
@@ -12281,10 +12246,9 @@
         <a:lstStyle/>
         <a:p>
           <a:r>
-            <a:rPr lang="en-US" dirty="0" smtClean="0"/>
+            <a:rPr lang="en-US" dirty="0"/>
             <a:t>Control</a:t>
           </a:r>
-          <a:endParaRPr lang="en-US" dirty="0"/>
         </a:p>
       </dgm:t>
     </dgm:pt>
@@ -12318,10 +12282,9 @@
         <a:lstStyle/>
         <a:p>
           <a:r>
-            <a:rPr lang="en-US" dirty="0" smtClean="0"/>
+            <a:rPr lang="en-US" dirty="0"/>
             <a:t>Classification</a:t>
           </a:r>
-          <a:endParaRPr lang="en-US" dirty="0"/>
         </a:p>
       </dgm:t>
     </dgm:pt>
@@ -12355,10 +12318,9 @@
         <a:lstStyle/>
         <a:p>
           <a:r>
-            <a:rPr lang="en-US" dirty="0" smtClean="0"/>
+            <a:rPr lang="en-US" dirty="0"/>
             <a:t>Clustering</a:t>
           </a:r>
-          <a:endParaRPr lang="en-US" dirty="0"/>
         </a:p>
       </dgm:t>
     </dgm:pt>
@@ -12392,10 +12354,9 @@
         <a:lstStyle/>
         <a:p>
           <a:r>
-            <a:rPr lang="en-US" dirty="0" smtClean="0"/>
+            <a:rPr lang="en-US" dirty="0"/>
             <a:t>Association</a:t>
           </a:r>
-          <a:endParaRPr lang="en-US" dirty="0"/>
         </a:p>
       </dgm:t>
     </dgm:pt>
@@ -12429,10 +12390,9 @@
         <a:lstStyle/>
         <a:p>
           <a:r>
-            <a:rPr lang="en-US" dirty="0" smtClean="0"/>
+            <a:rPr lang="en-US" dirty="0"/>
             <a:t>Clustering</a:t>
           </a:r>
-          <a:endParaRPr lang="en-US" dirty="0"/>
         </a:p>
       </dgm:t>
     </dgm:pt>
@@ -12466,10 +12426,9 @@
         <a:lstStyle/>
         <a:p>
           <a:r>
-            <a:rPr lang="en-US" dirty="0" smtClean="0"/>
+            <a:rPr lang="en-US" dirty="0"/>
             <a:t>Classification</a:t>
           </a:r>
-          <a:endParaRPr lang="en-US" dirty="0"/>
         </a:p>
       </dgm:t>
     </dgm:pt>
@@ -12503,10 +12462,9 @@
         <a:lstStyle/>
         <a:p>
           <a:r>
-            <a:rPr lang="en-US" dirty="0" smtClean="0"/>
+            <a:rPr lang="en-US" dirty="0"/>
             <a:t>Regression</a:t>
           </a:r>
-          <a:endParaRPr lang="en-US" dirty="0"/>
         </a:p>
       </dgm:t>
     </dgm:pt>
@@ -12544,13 +12502,6 @@
         </dgm:presLayoutVars>
       </dgm:prSet>
       <dgm:spPr/>
-      <dgm:t>
-        <a:bodyPr/>
-        <a:lstStyle/>
-        <a:p>
-          <a:endParaRPr lang="en-US"/>
-        </a:p>
-      </dgm:t>
     </dgm:pt>
     <dgm:pt modelId="{D465AAE9-80F9-4B15-8D00-FCD2F5B0741D}" type="pres">
       <dgm:prSet presAssocID="{A7E2D81E-7900-4DF4-BEF5-77A2812B0C4E}" presName="hierRoot1" presStyleCnt="0">
@@ -12559,24 +12510,10 @@
         </dgm:presLayoutVars>
       </dgm:prSet>
       <dgm:spPr/>
-      <dgm:t>
-        <a:bodyPr/>
-        <a:lstStyle/>
-        <a:p>
-          <a:endParaRPr lang="en-US"/>
-        </a:p>
-      </dgm:t>
     </dgm:pt>
     <dgm:pt modelId="{3FD2C245-E911-4A1C-878D-89B50AA53502}" type="pres">
       <dgm:prSet presAssocID="{A7E2D81E-7900-4DF4-BEF5-77A2812B0C4E}" presName="rootComposite1" presStyleCnt="0"/>
       <dgm:spPr/>
-      <dgm:t>
-        <a:bodyPr/>
-        <a:lstStyle/>
-        <a:p>
-          <a:endParaRPr lang="en-US"/>
-        </a:p>
-      </dgm:t>
     </dgm:pt>
     <dgm:pt modelId="{91E1DAD5-A378-4F9D-90D3-E4D6E3B719CC}" type="pres">
       <dgm:prSet presAssocID="{A7E2D81E-7900-4DF4-BEF5-77A2812B0C4E}" presName="rootText1" presStyleLbl="node0" presStyleIdx="0" presStyleCnt="1">
@@ -12585,46 +12522,18 @@
         </dgm:presLayoutVars>
       </dgm:prSet>
       <dgm:spPr/>
-      <dgm:t>
-        <a:bodyPr/>
-        <a:lstStyle/>
-        <a:p>
-          <a:endParaRPr lang="en-US"/>
-        </a:p>
-      </dgm:t>
     </dgm:pt>
     <dgm:pt modelId="{C91E4177-0B62-4588-885D-1A4C3BD2BAF7}" type="pres">
       <dgm:prSet presAssocID="{A7E2D81E-7900-4DF4-BEF5-77A2812B0C4E}" presName="rootConnector1" presStyleLbl="node1" presStyleIdx="0" presStyleCnt="0"/>
       <dgm:spPr/>
-      <dgm:t>
-        <a:bodyPr/>
-        <a:lstStyle/>
-        <a:p>
-          <a:endParaRPr lang="en-US"/>
-        </a:p>
-      </dgm:t>
     </dgm:pt>
     <dgm:pt modelId="{D53B8CB7-CBBA-4A47-AEAB-20BDBD529059}" type="pres">
       <dgm:prSet presAssocID="{A7E2D81E-7900-4DF4-BEF5-77A2812B0C4E}" presName="hierChild2" presStyleCnt="0"/>
       <dgm:spPr/>
-      <dgm:t>
-        <a:bodyPr/>
-        <a:lstStyle/>
-        <a:p>
-          <a:endParaRPr lang="en-US"/>
-        </a:p>
-      </dgm:t>
     </dgm:pt>
     <dgm:pt modelId="{D81F13DE-77CA-4947-A9D8-3B9405F7FB4A}" type="pres">
       <dgm:prSet presAssocID="{CEB0D96F-42A5-4903-B863-AD62B81F61AE}" presName="Name37" presStyleLbl="parChTrans1D2" presStyleIdx="0" presStyleCnt="4"/>
       <dgm:spPr/>
-      <dgm:t>
-        <a:bodyPr/>
-        <a:lstStyle/>
-        <a:p>
-          <a:endParaRPr lang="en-US"/>
-        </a:p>
-      </dgm:t>
     </dgm:pt>
     <dgm:pt modelId="{8A9B036C-9B9C-4C62-B327-FD06621DCB37}" type="pres">
       <dgm:prSet presAssocID="{C9F271EB-AA97-406F-A22E-048A336DC94A}" presName="hierRoot2" presStyleCnt="0">
@@ -12633,24 +12542,10 @@
         </dgm:presLayoutVars>
       </dgm:prSet>
       <dgm:spPr/>
-      <dgm:t>
-        <a:bodyPr/>
-        <a:lstStyle/>
-        <a:p>
-          <a:endParaRPr lang="en-US"/>
-        </a:p>
-      </dgm:t>
     </dgm:pt>
     <dgm:pt modelId="{0FF48768-7FE3-4BFF-8011-551D566767B6}" type="pres">
       <dgm:prSet presAssocID="{C9F271EB-AA97-406F-A22E-048A336DC94A}" presName="rootComposite" presStyleCnt="0"/>
       <dgm:spPr/>
-      <dgm:t>
-        <a:bodyPr/>
-        <a:lstStyle/>
-        <a:p>
-          <a:endParaRPr lang="en-US"/>
-        </a:p>
-      </dgm:t>
     </dgm:pt>
     <dgm:pt modelId="{EF58EAAC-E8FC-4E92-AC54-3E70E3CCE427}" type="pres">
       <dgm:prSet presAssocID="{C9F271EB-AA97-406F-A22E-048A336DC94A}" presName="rootText" presStyleLbl="node2" presStyleIdx="0" presStyleCnt="4">
@@ -12659,46 +12554,18 @@
         </dgm:presLayoutVars>
       </dgm:prSet>
       <dgm:spPr/>
-      <dgm:t>
-        <a:bodyPr/>
-        <a:lstStyle/>
-        <a:p>
-          <a:endParaRPr lang="en-US"/>
-        </a:p>
-      </dgm:t>
     </dgm:pt>
     <dgm:pt modelId="{0CDB574B-8A16-4575-B86E-72EE9B15201E}" type="pres">
       <dgm:prSet presAssocID="{C9F271EB-AA97-406F-A22E-048A336DC94A}" presName="rootConnector" presStyleLbl="node2" presStyleIdx="0" presStyleCnt="4"/>
       <dgm:spPr/>
-      <dgm:t>
-        <a:bodyPr/>
-        <a:lstStyle/>
-        <a:p>
-          <a:endParaRPr lang="en-US"/>
-        </a:p>
-      </dgm:t>
     </dgm:pt>
     <dgm:pt modelId="{F42E551D-2C1C-4B45-8B66-81CA30C78788}" type="pres">
       <dgm:prSet presAssocID="{C9F271EB-AA97-406F-A22E-048A336DC94A}" presName="hierChild4" presStyleCnt="0"/>
       <dgm:spPr/>
-      <dgm:t>
-        <a:bodyPr/>
-        <a:lstStyle/>
-        <a:p>
-          <a:endParaRPr lang="en-US"/>
-        </a:p>
-      </dgm:t>
     </dgm:pt>
     <dgm:pt modelId="{52AB23E0-53A6-4AC3-B89A-D72BC394F116}" type="pres">
       <dgm:prSet presAssocID="{C6CC40CD-5626-4A19-9936-F67709EE7AF0}" presName="Name37" presStyleLbl="parChTrans1D3" presStyleIdx="0" presStyleCnt="6"/>
       <dgm:spPr/>
-      <dgm:t>
-        <a:bodyPr/>
-        <a:lstStyle/>
-        <a:p>
-          <a:endParaRPr lang="en-US"/>
-        </a:p>
-      </dgm:t>
     </dgm:pt>
     <dgm:pt modelId="{0665CF0F-5F73-4C12-B8AF-EC4C4F5C66D0}" type="pres">
       <dgm:prSet presAssocID="{B23CD900-37E2-45DE-B384-F9885D55838B}" presName="hierRoot2" presStyleCnt="0">
@@ -12707,24 +12574,10 @@
         </dgm:presLayoutVars>
       </dgm:prSet>
       <dgm:spPr/>
-      <dgm:t>
-        <a:bodyPr/>
-        <a:lstStyle/>
-        <a:p>
-          <a:endParaRPr lang="en-US"/>
-        </a:p>
-      </dgm:t>
     </dgm:pt>
     <dgm:pt modelId="{DAD4F479-B05D-48F3-8BD1-2471FD3FDD1A}" type="pres">
       <dgm:prSet presAssocID="{B23CD900-37E2-45DE-B384-F9885D55838B}" presName="rootComposite" presStyleCnt="0"/>
       <dgm:spPr/>
-      <dgm:t>
-        <a:bodyPr/>
-        <a:lstStyle/>
-        <a:p>
-          <a:endParaRPr lang="en-US"/>
-        </a:p>
-      </dgm:t>
     </dgm:pt>
     <dgm:pt modelId="{F6A2B30B-A958-479B-AD92-8D9166487761}" type="pres">
       <dgm:prSet presAssocID="{B23CD900-37E2-45DE-B384-F9885D55838B}" presName="rootText" presStyleLbl="node3" presStyleIdx="0" presStyleCnt="6">
@@ -12733,46 +12586,18 @@
         </dgm:presLayoutVars>
       </dgm:prSet>
       <dgm:spPr/>
-      <dgm:t>
-        <a:bodyPr/>
-        <a:lstStyle/>
-        <a:p>
-          <a:endParaRPr lang="en-US"/>
-        </a:p>
-      </dgm:t>
     </dgm:pt>
     <dgm:pt modelId="{82AF4305-DDE7-4632-85B6-1B4672473DDD}" type="pres">
       <dgm:prSet presAssocID="{B23CD900-37E2-45DE-B384-F9885D55838B}" presName="rootConnector" presStyleLbl="node3" presStyleIdx="0" presStyleCnt="6"/>
       <dgm:spPr/>
-      <dgm:t>
-        <a:bodyPr/>
-        <a:lstStyle/>
-        <a:p>
-          <a:endParaRPr lang="en-US"/>
-        </a:p>
-      </dgm:t>
     </dgm:pt>
     <dgm:pt modelId="{FFD4A4B2-AEC0-48EB-BFFB-34B6FD14A514}" type="pres">
       <dgm:prSet presAssocID="{B23CD900-37E2-45DE-B384-F9885D55838B}" presName="hierChild4" presStyleCnt="0"/>
       <dgm:spPr/>
-      <dgm:t>
-        <a:bodyPr/>
-        <a:lstStyle/>
-        <a:p>
-          <a:endParaRPr lang="en-US"/>
-        </a:p>
-      </dgm:t>
     </dgm:pt>
     <dgm:pt modelId="{21695C6D-5845-4B94-8EDE-C845DA7BA21E}" type="pres">
       <dgm:prSet presAssocID="{3C5DF98A-9E49-4EBC-AA28-3E96D9B53B39}" presName="Name37" presStyleLbl="parChTrans1D4" presStyleIdx="0" presStyleCnt="8"/>
       <dgm:spPr/>
-      <dgm:t>
-        <a:bodyPr/>
-        <a:lstStyle/>
-        <a:p>
-          <a:endParaRPr lang="en-US"/>
-        </a:p>
-      </dgm:t>
     </dgm:pt>
     <dgm:pt modelId="{83161E41-2EF8-4DF4-B687-A796B22BBC00}" type="pres">
       <dgm:prSet presAssocID="{A9576EC0-F780-411F-A988-792BB4B5827F}" presName="hierRoot2" presStyleCnt="0">
@@ -12781,24 +12606,10 @@
         </dgm:presLayoutVars>
       </dgm:prSet>
       <dgm:spPr/>
-      <dgm:t>
-        <a:bodyPr/>
-        <a:lstStyle/>
-        <a:p>
-          <a:endParaRPr lang="en-US"/>
-        </a:p>
-      </dgm:t>
     </dgm:pt>
     <dgm:pt modelId="{34BF0F66-79EF-487E-A751-373FE74E565A}" type="pres">
       <dgm:prSet presAssocID="{A9576EC0-F780-411F-A988-792BB4B5827F}" presName="rootComposite" presStyleCnt="0"/>
       <dgm:spPr/>
-      <dgm:t>
-        <a:bodyPr/>
-        <a:lstStyle/>
-        <a:p>
-          <a:endParaRPr lang="en-US"/>
-        </a:p>
-      </dgm:t>
     </dgm:pt>
     <dgm:pt modelId="{B4236978-BB7B-465F-A15B-A4753285650F}" type="pres">
       <dgm:prSet presAssocID="{A9576EC0-F780-411F-A988-792BB4B5827F}" presName="rootText" presStyleLbl="node4" presStyleIdx="0" presStyleCnt="8">
@@ -12807,68 +12618,26 @@
         </dgm:presLayoutVars>
       </dgm:prSet>
       <dgm:spPr/>
-      <dgm:t>
-        <a:bodyPr/>
-        <a:lstStyle/>
-        <a:p>
-          <a:endParaRPr lang="en-US"/>
-        </a:p>
-      </dgm:t>
     </dgm:pt>
     <dgm:pt modelId="{3C3CC326-C1BB-4802-9C80-3024F7E2EFEC}" type="pres">
       <dgm:prSet presAssocID="{A9576EC0-F780-411F-A988-792BB4B5827F}" presName="rootConnector" presStyleLbl="node4" presStyleIdx="0" presStyleCnt="8"/>
       <dgm:spPr/>
-      <dgm:t>
-        <a:bodyPr/>
-        <a:lstStyle/>
-        <a:p>
-          <a:endParaRPr lang="en-US"/>
-        </a:p>
-      </dgm:t>
     </dgm:pt>
     <dgm:pt modelId="{73072FC8-772C-450F-8876-176E24E10D0E}" type="pres">
       <dgm:prSet presAssocID="{A9576EC0-F780-411F-A988-792BB4B5827F}" presName="hierChild4" presStyleCnt="0"/>
       <dgm:spPr/>
-      <dgm:t>
-        <a:bodyPr/>
-        <a:lstStyle/>
-        <a:p>
-          <a:endParaRPr lang="en-US"/>
-        </a:p>
-      </dgm:t>
     </dgm:pt>
     <dgm:pt modelId="{F14183EB-D0F8-400A-97FC-69B00B9DFE60}" type="pres">
       <dgm:prSet presAssocID="{A9576EC0-F780-411F-A988-792BB4B5827F}" presName="hierChild5" presStyleCnt="0"/>
       <dgm:spPr/>
-      <dgm:t>
-        <a:bodyPr/>
-        <a:lstStyle/>
-        <a:p>
-          <a:endParaRPr lang="en-US"/>
-        </a:p>
-      </dgm:t>
     </dgm:pt>
     <dgm:pt modelId="{DE7B171F-28D8-4ECB-80FF-440ED2CB1FC7}" type="pres">
       <dgm:prSet presAssocID="{B23CD900-37E2-45DE-B384-F9885D55838B}" presName="hierChild5" presStyleCnt="0"/>
       <dgm:spPr/>
-      <dgm:t>
-        <a:bodyPr/>
-        <a:lstStyle/>
-        <a:p>
-          <a:endParaRPr lang="en-US"/>
-        </a:p>
-      </dgm:t>
     </dgm:pt>
     <dgm:pt modelId="{8D8E53BF-D23C-4E66-A64D-69E3B5A64376}" type="pres">
       <dgm:prSet presAssocID="{9DFE08AD-6D40-40B9-8C6C-0D9B748E71FD}" presName="Name37" presStyleLbl="parChTrans1D3" presStyleIdx="1" presStyleCnt="6"/>
       <dgm:spPr/>
-      <dgm:t>
-        <a:bodyPr/>
-        <a:lstStyle/>
-        <a:p>
-          <a:endParaRPr lang="en-US"/>
-        </a:p>
-      </dgm:t>
     </dgm:pt>
     <dgm:pt modelId="{1350A144-4572-4E0C-B6F5-5BA07957B926}" type="pres">
       <dgm:prSet presAssocID="{6CEB8C34-32A9-47E6-A405-A04B3711CFB7}" presName="hierRoot2" presStyleCnt="0">
@@ -12877,24 +12646,10 @@
         </dgm:presLayoutVars>
       </dgm:prSet>
       <dgm:spPr/>
-      <dgm:t>
-        <a:bodyPr/>
-        <a:lstStyle/>
-        <a:p>
-          <a:endParaRPr lang="en-US"/>
-        </a:p>
-      </dgm:t>
     </dgm:pt>
     <dgm:pt modelId="{8AB9D0C9-ACD4-4DAC-B6D6-2BFDC93C6F00}" type="pres">
       <dgm:prSet presAssocID="{6CEB8C34-32A9-47E6-A405-A04B3711CFB7}" presName="rootComposite" presStyleCnt="0"/>
       <dgm:spPr/>
-      <dgm:t>
-        <a:bodyPr/>
-        <a:lstStyle/>
-        <a:p>
-          <a:endParaRPr lang="en-US"/>
-        </a:p>
-      </dgm:t>
     </dgm:pt>
     <dgm:pt modelId="{087E6E65-2112-476B-A4AA-3A36C7628514}" type="pres">
       <dgm:prSet presAssocID="{6CEB8C34-32A9-47E6-A405-A04B3711CFB7}" presName="rootText" presStyleLbl="node3" presStyleIdx="1" presStyleCnt="6">
@@ -12903,46 +12658,18 @@
         </dgm:presLayoutVars>
       </dgm:prSet>
       <dgm:spPr/>
-      <dgm:t>
-        <a:bodyPr/>
-        <a:lstStyle/>
-        <a:p>
-          <a:endParaRPr lang="en-US"/>
-        </a:p>
-      </dgm:t>
     </dgm:pt>
     <dgm:pt modelId="{F5F98A29-63BF-4AC3-9BF3-D3C7E3FF700B}" type="pres">
       <dgm:prSet presAssocID="{6CEB8C34-32A9-47E6-A405-A04B3711CFB7}" presName="rootConnector" presStyleLbl="node3" presStyleIdx="1" presStyleCnt="6"/>
       <dgm:spPr/>
-      <dgm:t>
-        <a:bodyPr/>
-        <a:lstStyle/>
-        <a:p>
-          <a:endParaRPr lang="en-US"/>
-        </a:p>
-      </dgm:t>
     </dgm:pt>
     <dgm:pt modelId="{DE9A03BD-5558-45D3-9F86-59D9BE412CFD}" type="pres">
       <dgm:prSet presAssocID="{6CEB8C34-32A9-47E6-A405-A04B3711CFB7}" presName="hierChild4" presStyleCnt="0"/>
       <dgm:spPr/>
-      <dgm:t>
-        <a:bodyPr/>
-        <a:lstStyle/>
-        <a:p>
-          <a:endParaRPr lang="en-US"/>
-        </a:p>
-      </dgm:t>
     </dgm:pt>
     <dgm:pt modelId="{E8CF98EA-1E11-4C8B-B3DC-A8B8C9716700}" type="pres">
       <dgm:prSet presAssocID="{B3E11DF4-0A70-40F4-A9F3-378E2202AE1D}" presName="Name37" presStyleLbl="parChTrans1D4" presStyleIdx="1" presStyleCnt="8"/>
       <dgm:spPr/>
-      <dgm:t>
-        <a:bodyPr/>
-        <a:lstStyle/>
-        <a:p>
-          <a:endParaRPr lang="en-US"/>
-        </a:p>
-      </dgm:t>
     </dgm:pt>
     <dgm:pt modelId="{E5E0420A-856C-4A91-ACF2-F71403B73E44}" type="pres">
       <dgm:prSet presAssocID="{5AF5E628-F524-43D4-9C5A-5A8189560301}" presName="hierRoot2" presStyleCnt="0">
@@ -12951,24 +12678,10 @@
         </dgm:presLayoutVars>
       </dgm:prSet>
       <dgm:spPr/>
-      <dgm:t>
-        <a:bodyPr/>
-        <a:lstStyle/>
-        <a:p>
-          <a:endParaRPr lang="en-US"/>
-        </a:p>
-      </dgm:t>
     </dgm:pt>
     <dgm:pt modelId="{77600785-CC89-410E-82E1-FF4F496F5442}" type="pres">
       <dgm:prSet presAssocID="{5AF5E628-F524-43D4-9C5A-5A8189560301}" presName="rootComposite" presStyleCnt="0"/>
       <dgm:spPr/>
-      <dgm:t>
-        <a:bodyPr/>
-        <a:lstStyle/>
-        <a:p>
-          <a:endParaRPr lang="en-US"/>
-        </a:p>
-      </dgm:t>
     </dgm:pt>
     <dgm:pt modelId="{710C924E-E30F-44DF-A6AA-7A0529BD66A0}" type="pres">
       <dgm:prSet presAssocID="{5AF5E628-F524-43D4-9C5A-5A8189560301}" presName="rootText" presStyleLbl="node4" presStyleIdx="1" presStyleCnt="8">
@@ -12977,79 +12690,30 @@
         </dgm:presLayoutVars>
       </dgm:prSet>
       <dgm:spPr/>
-      <dgm:t>
-        <a:bodyPr/>
-        <a:lstStyle/>
-        <a:p>
-          <a:endParaRPr lang="en-US"/>
-        </a:p>
-      </dgm:t>
     </dgm:pt>
     <dgm:pt modelId="{C6B5F02F-BF16-4258-AC5A-D980E6777BDC}" type="pres">
       <dgm:prSet presAssocID="{5AF5E628-F524-43D4-9C5A-5A8189560301}" presName="rootConnector" presStyleLbl="node4" presStyleIdx="1" presStyleCnt="8"/>
       <dgm:spPr/>
-      <dgm:t>
-        <a:bodyPr/>
-        <a:lstStyle/>
-        <a:p>
-          <a:endParaRPr lang="en-US"/>
-        </a:p>
-      </dgm:t>
     </dgm:pt>
     <dgm:pt modelId="{F6F09632-4A16-4C17-A313-983E0E192977}" type="pres">
       <dgm:prSet presAssocID="{5AF5E628-F524-43D4-9C5A-5A8189560301}" presName="hierChild4" presStyleCnt="0"/>
       <dgm:spPr/>
-      <dgm:t>
-        <a:bodyPr/>
-        <a:lstStyle/>
-        <a:p>
-          <a:endParaRPr lang="en-US"/>
-        </a:p>
-      </dgm:t>
     </dgm:pt>
     <dgm:pt modelId="{B12841A3-D0EB-492D-B1AD-568D69D3DEDE}" type="pres">
       <dgm:prSet presAssocID="{5AF5E628-F524-43D4-9C5A-5A8189560301}" presName="hierChild5" presStyleCnt="0"/>
       <dgm:spPr/>
-      <dgm:t>
-        <a:bodyPr/>
-        <a:lstStyle/>
-        <a:p>
-          <a:endParaRPr lang="en-US"/>
-        </a:p>
-      </dgm:t>
     </dgm:pt>
     <dgm:pt modelId="{8C0BB0A1-822C-46F3-A202-C614663CDD7A}" type="pres">
       <dgm:prSet presAssocID="{6CEB8C34-32A9-47E6-A405-A04B3711CFB7}" presName="hierChild5" presStyleCnt="0"/>
       <dgm:spPr/>
-      <dgm:t>
-        <a:bodyPr/>
-        <a:lstStyle/>
-        <a:p>
-          <a:endParaRPr lang="en-US"/>
-        </a:p>
-      </dgm:t>
     </dgm:pt>
     <dgm:pt modelId="{E8D79B63-11A9-4A8F-A4DE-C95D916175B2}" type="pres">
       <dgm:prSet presAssocID="{C9F271EB-AA97-406F-A22E-048A336DC94A}" presName="hierChild5" presStyleCnt="0"/>
       <dgm:spPr/>
-      <dgm:t>
-        <a:bodyPr/>
-        <a:lstStyle/>
-        <a:p>
-          <a:endParaRPr lang="en-US"/>
-        </a:p>
-      </dgm:t>
     </dgm:pt>
     <dgm:pt modelId="{AAC078B5-22C6-4465-AC60-50B89A62DAA4}" type="pres">
       <dgm:prSet presAssocID="{82243891-7EAF-4E58-B342-FB3AEF7D96D8}" presName="Name37" presStyleLbl="parChTrans1D2" presStyleIdx="1" presStyleCnt="4"/>
       <dgm:spPr/>
-      <dgm:t>
-        <a:bodyPr/>
-        <a:lstStyle/>
-        <a:p>
-          <a:endParaRPr lang="en-US"/>
-        </a:p>
-      </dgm:t>
     </dgm:pt>
     <dgm:pt modelId="{264DBD67-1487-45E4-9503-3AC3CF96B885}" type="pres">
       <dgm:prSet presAssocID="{4BD105F0-FCB2-4292-8534-EF3F82555BF1}" presName="hierRoot2" presStyleCnt="0">
@@ -13058,24 +12722,10 @@
         </dgm:presLayoutVars>
       </dgm:prSet>
       <dgm:spPr/>
-      <dgm:t>
-        <a:bodyPr/>
-        <a:lstStyle/>
-        <a:p>
-          <a:endParaRPr lang="en-US"/>
-        </a:p>
-      </dgm:t>
     </dgm:pt>
     <dgm:pt modelId="{E1298A52-9E86-41D4-80A1-DB1EEB0262C2}" type="pres">
       <dgm:prSet presAssocID="{4BD105F0-FCB2-4292-8534-EF3F82555BF1}" presName="rootComposite" presStyleCnt="0"/>
       <dgm:spPr/>
-      <dgm:t>
-        <a:bodyPr/>
-        <a:lstStyle/>
-        <a:p>
-          <a:endParaRPr lang="en-US"/>
-        </a:p>
-      </dgm:t>
     </dgm:pt>
     <dgm:pt modelId="{3780879A-AD2D-405D-977E-4451EF3CA5AD}" type="pres">
       <dgm:prSet presAssocID="{4BD105F0-FCB2-4292-8534-EF3F82555BF1}" presName="rootText" presStyleLbl="node2" presStyleIdx="1" presStyleCnt="4">
@@ -13084,46 +12734,18 @@
         </dgm:presLayoutVars>
       </dgm:prSet>
       <dgm:spPr/>
-      <dgm:t>
-        <a:bodyPr/>
-        <a:lstStyle/>
-        <a:p>
-          <a:endParaRPr lang="en-US"/>
-        </a:p>
-      </dgm:t>
     </dgm:pt>
     <dgm:pt modelId="{432E8FE3-B9B9-442A-A4A0-5A0F509E161A}" type="pres">
       <dgm:prSet presAssocID="{4BD105F0-FCB2-4292-8534-EF3F82555BF1}" presName="rootConnector" presStyleLbl="node2" presStyleIdx="1" presStyleCnt="4"/>
       <dgm:spPr/>
-      <dgm:t>
-        <a:bodyPr/>
-        <a:lstStyle/>
-        <a:p>
-          <a:endParaRPr lang="en-US"/>
-        </a:p>
-      </dgm:t>
     </dgm:pt>
     <dgm:pt modelId="{7AA51B0B-E4AA-4DAF-A8F9-EF5C51938859}" type="pres">
       <dgm:prSet presAssocID="{4BD105F0-FCB2-4292-8534-EF3F82555BF1}" presName="hierChild4" presStyleCnt="0"/>
       <dgm:spPr/>
-      <dgm:t>
-        <a:bodyPr/>
-        <a:lstStyle/>
-        <a:p>
-          <a:endParaRPr lang="en-US"/>
-        </a:p>
-      </dgm:t>
     </dgm:pt>
     <dgm:pt modelId="{6E390A44-09EF-4120-ABD1-1835798D84D0}" type="pres">
       <dgm:prSet presAssocID="{763868FB-01C7-4C07-982A-E0002DD2F249}" presName="Name37" presStyleLbl="parChTrans1D3" presStyleIdx="2" presStyleCnt="6"/>
       <dgm:spPr/>
-      <dgm:t>
-        <a:bodyPr/>
-        <a:lstStyle/>
-        <a:p>
-          <a:endParaRPr lang="en-US"/>
-        </a:p>
-      </dgm:t>
     </dgm:pt>
     <dgm:pt modelId="{92C9C8A9-0C54-4F38-BB30-58DA146F7ADC}" type="pres">
       <dgm:prSet presAssocID="{F8118993-C3C6-4246-A6BF-F9F2EC3DC9CB}" presName="hierRoot2" presStyleCnt="0">
@@ -13132,24 +12754,10 @@
         </dgm:presLayoutVars>
       </dgm:prSet>
       <dgm:spPr/>
-      <dgm:t>
-        <a:bodyPr/>
-        <a:lstStyle/>
-        <a:p>
-          <a:endParaRPr lang="en-US"/>
-        </a:p>
-      </dgm:t>
     </dgm:pt>
     <dgm:pt modelId="{E75FAA1B-BC12-40E0-A960-5C1DC7A46243}" type="pres">
       <dgm:prSet presAssocID="{F8118993-C3C6-4246-A6BF-F9F2EC3DC9CB}" presName="rootComposite" presStyleCnt="0"/>
       <dgm:spPr/>
-      <dgm:t>
-        <a:bodyPr/>
-        <a:lstStyle/>
-        <a:p>
-          <a:endParaRPr lang="en-US"/>
-        </a:p>
-      </dgm:t>
     </dgm:pt>
     <dgm:pt modelId="{23D4122E-B967-488C-8CB8-9B0B4654BF0E}" type="pres">
       <dgm:prSet presAssocID="{F8118993-C3C6-4246-A6BF-F9F2EC3DC9CB}" presName="rootText" presStyleLbl="node3" presStyleIdx="2" presStyleCnt="6">
@@ -13158,46 +12766,18 @@
         </dgm:presLayoutVars>
       </dgm:prSet>
       <dgm:spPr/>
-      <dgm:t>
-        <a:bodyPr/>
-        <a:lstStyle/>
-        <a:p>
-          <a:endParaRPr lang="en-US"/>
-        </a:p>
-      </dgm:t>
     </dgm:pt>
     <dgm:pt modelId="{A2BECFDC-6DED-4CEA-B9D1-694651AD4E09}" type="pres">
       <dgm:prSet presAssocID="{F8118993-C3C6-4246-A6BF-F9F2EC3DC9CB}" presName="rootConnector" presStyleLbl="node3" presStyleIdx="2" presStyleCnt="6"/>
       <dgm:spPr/>
-      <dgm:t>
-        <a:bodyPr/>
-        <a:lstStyle/>
-        <a:p>
-          <a:endParaRPr lang="en-US"/>
-        </a:p>
-      </dgm:t>
     </dgm:pt>
     <dgm:pt modelId="{26CAB1AF-5CF2-45A2-A2E8-B5C83C206CAA}" type="pres">
       <dgm:prSet presAssocID="{F8118993-C3C6-4246-A6BF-F9F2EC3DC9CB}" presName="hierChild4" presStyleCnt="0"/>
       <dgm:spPr/>
-      <dgm:t>
-        <a:bodyPr/>
-        <a:lstStyle/>
-        <a:p>
-          <a:endParaRPr lang="en-US"/>
-        </a:p>
-      </dgm:t>
     </dgm:pt>
     <dgm:pt modelId="{3D07C967-7F5A-4259-8C92-44D4DA2F7550}" type="pres">
       <dgm:prSet presAssocID="{C1DBF8BC-E021-419E-A78A-05014B36B3B1}" presName="Name37" presStyleLbl="parChTrans1D4" presStyleIdx="2" presStyleCnt="8"/>
       <dgm:spPr/>
-      <dgm:t>
-        <a:bodyPr/>
-        <a:lstStyle/>
-        <a:p>
-          <a:endParaRPr lang="en-US"/>
-        </a:p>
-      </dgm:t>
     </dgm:pt>
     <dgm:pt modelId="{74ED9AB8-F597-4293-B304-6F8BFECCCD81}" type="pres">
       <dgm:prSet presAssocID="{2AB59A33-B6A6-40FF-98F7-711698F4D26B}" presName="hierRoot2" presStyleCnt="0">
@@ -13206,24 +12786,10 @@
         </dgm:presLayoutVars>
       </dgm:prSet>
       <dgm:spPr/>
-      <dgm:t>
-        <a:bodyPr/>
-        <a:lstStyle/>
-        <a:p>
-          <a:endParaRPr lang="en-US"/>
-        </a:p>
-      </dgm:t>
     </dgm:pt>
     <dgm:pt modelId="{C4232CA5-29DB-4AE3-9645-7E73EE41D69D}" type="pres">
       <dgm:prSet presAssocID="{2AB59A33-B6A6-40FF-98F7-711698F4D26B}" presName="rootComposite" presStyleCnt="0"/>
       <dgm:spPr/>
-      <dgm:t>
-        <a:bodyPr/>
-        <a:lstStyle/>
-        <a:p>
-          <a:endParaRPr lang="en-US"/>
-        </a:p>
-      </dgm:t>
     </dgm:pt>
     <dgm:pt modelId="{64076540-8FAD-4187-A304-8898DDD0C9A8}" type="pres">
       <dgm:prSet presAssocID="{2AB59A33-B6A6-40FF-98F7-711698F4D26B}" presName="rootText" presStyleLbl="node4" presStyleIdx="2" presStyleCnt="8">
@@ -13232,57 +12798,22 @@
         </dgm:presLayoutVars>
       </dgm:prSet>
       <dgm:spPr/>
-      <dgm:t>
-        <a:bodyPr/>
-        <a:lstStyle/>
-        <a:p>
-          <a:endParaRPr lang="en-US"/>
-        </a:p>
-      </dgm:t>
     </dgm:pt>
     <dgm:pt modelId="{DE7689F0-0909-4DF0-993D-DF1D19A454E0}" type="pres">
       <dgm:prSet presAssocID="{2AB59A33-B6A6-40FF-98F7-711698F4D26B}" presName="rootConnector" presStyleLbl="node4" presStyleIdx="2" presStyleCnt="8"/>
       <dgm:spPr/>
-      <dgm:t>
-        <a:bodyPr/>
-        <a:lstStyle/>
-        <a:p>
-          <a:endParaRPr lang="en-US"/>
-        </a:p>
-      </dgm:t>
     </dgm:pt>
     <dgm:pt modelId="{22E189B4-CB18-419D-A161-BE6773E40744}" type="pres">
       <dgm:prSet presAssocID="{2AB59A33-B6A6-40FF-98F7-711698F4D26B}" presName="hierChild4" presStyleCnt="0"/>
       <dgm:spPr/>
-      <dgm:t>
-        <a:bodyPr/>
-        <a:lstStyle/>
-        <a:p>
-          <a:endParaRPr lang="en-US"/>
-        </a:p>
-      </dgm:t>
     </dgm:pt>
     <dgm:pt modelId="{D6E75DDE-6CF0-4677-90D2-02005418D489}" type="pres">
       <dgm:prSet presAssocID="{2AB59A33-B6A6-40FF-98F7-711698F4D26B}" presName="hierChild5" presStyleCnt="0"/>
       <dgm:spPr/>
-      <dgm:t>
-        <a:bodyPr/>
-        <a:lstStyle/>
-        <a:p>
-          <a:endParaRPr lang="en-US"/>
-        </a:p>
-      </dgm:t>
     </dgm:pt>
     <dgm:pt modelId="{2D94B2C8-24C9-4949-954A-EDC01FC95EB8}" type="pres">
       <dgm:prSet presAssocID="{A3D548BD-E471-4C3A-9014-C70E7E2B5BFD}" presName="Name37" presStyleLbl="parChTrans1D4" presStyleIdx="3" presStyleCnt="8"/>
       <dgm:spPr/>
-      <dgm:t>
-        <a:bodyPr/>
-        <a:lstStyle/>
-        <a:p>
-          <a:endParaRPr lang="en-US"/>
-        </a:p>
-      </dgm:t>
     </dgm:pt>
     <dgm:pt modelId="{8F8A5BC8-613B-4430-BBBF-353AEE82EF85}" type="pres">
       <dgm:prSet presAssocID="{CC818131-8C0B-4D2C-AEA4-5A1BD3A6EFF3}" presName="hierRoot2" presStyleCnt="0">
@@ -13291,24 +12822,10 @@
         </dgm:presLayoutVars>
       </dgm:prSet>
       <dgm:spPr/>
-      <dgm:t>
-        <a:bodyPr/>
-        <a:lstStyle/>
-        <a:p>
-          <a:endParaRPr lang="en-US"/>
-        </a:p>
-      </dgm:t>
     </dgm:pt>
     <dgm:pt modelId="{51AD7B84-6AAA-4835-B55D-4AAE4C9EE4E4}" type="pres">
       <dgm:prSet presAssocID="{CC818131-8C0B-4D2C-AEA4-5A1BD3A6EFF3}" presName="rootComposite" presStyleCnt="0"/>
       <dgm:spPr/>
-      <dgm:t>
-        <a:bodyPr/>
-        <a:lstStyle/>
-        <a:p>
-          <a:endParaRPr lang="en-US"/>
-        </a:p>
-      </dgm:t>
     </dgm:pt>
     <dgm:pt modelId="{3E8697EF-F0C0-442C-AC8F-AF21953408C4}" type="pres">
       <dgm:prSet presAssocID="{CC818131-8C0B-4D2C-AEA4-5A1BD3A6EFF3}" presName="rootText" presStyleLbl="node4" presStyleIdx="3" presStyleCnt="8">
@@ -13317,79 +12834,30 @@
         </dgm:presLayoutVars>
       </dgm:prSet>
       <dgm:spPr/>
-      <dgm:t>
-        <a:bodyPr/>
-        <a:lstStyle/>
-        <a:p>
-          <a:endParaRPr lang="en-US"/>
-        </a:p>
-      </dgm:t>
     </dgm:pt>
     <dgm:pt modelId="{D62139CB-9D8F-4560-A01D-A225FB31D9FF}" type="pres">
       <dgm:prSet presAssocID="{CC818131-8C0B-4D2C-AEA4-5A1BD3A6EFF3}" presName="rootConnector" presStyleLbl="node4" presStyleIdx="3" presStyleCnt="8"/>
       <dgm:spPr/>
-      <dgm:t>
-        <a:bodyPr/>
-        <a:lstStyle/>
-        <a:p>
-          <a:endParaRPr lang="en-US"/>
-        </a:p>
-      </dgm:t>
     </dgm:pt>
     <dgm:pt modelId="{3D753F84-6591-4CD9-8A0B-642442C7F9CE}" type="pres">
       <dgm:prSet presAssocID="{CC818131-8C0B-4D2C-AEA4-5A1BD3A6EFF3}" presName="hierChild4" presStyleCnt="0"/>
       <dgm:spPr/>
-      <dgm:t>
-        <a:bodyPr/>
-        <a:lstStyle/>
-        <a:p>
-          <a:endParaRPr lang="en-US"/>
-        </a:p>
-      </dgm:t>
     </dgm:pt>
     <dgm:pt modelId="{87CBF9BA-2F77-4930-B27D-FFBF9FD3D260}" type="pres">
       <dgm:prSet presAssocID="{CC818131-8C0B-4D2C-AEA4-5A1BD3A6EFF3}" presName="hierChild5" presStyleCnt="0"/>
       <dgm:spPr/>
-      <dgm:t>
-        <a:bodyPr/>
-        <a:lstStyle/>
-        <a:p>
-          <a:endParaRPr lang="en-US"/>
-        </a:p>
-      </dgm:t>
     </dgm:pt>
     <dgm:pt modelId="{74F43271-9FF0-41D3-A6C1-913DDA941CB0}" type="pres">
       <dgm:prSet presAssocID="{F8118993-C3C6-4246-A6BF-F9F2EC3DC9CB}" presName="hierChild5" presStyleCnt="0"/>
       <dgm:spPr/>
-      <dgm:t>
-        <a:bodyPr/>
-        <a:lstStyle/>
-        <a:p>
-          <a:endParaRPr lang="en-US"/>
-        </a:p>
-      </dgm:t>
     </dgm:pt>
     <dgm:pt modelId="{997037F1-DE29-4650-BBB0-BD9F8517060F}" type="pres">
       <dgm:prSet presAssocID="{4BD105F0-FCB2-4292-8534-EF3F82555BF1}" presName="hierChild5" presStyleCnt="0"/>
       <dgm:spPr/>
-      <dgm:t>
-        <a:bodyPr/>
-        <a:lstStyle/>
-        <a:p>
-          <a:endParaRPr lang="en-US"/>
-        </a:p>
-      </dgm:t>
     </dgm:pt>
     <dgm:pt modelId="{75994A22-3790-4219-8C34-EFB1A172683C}" type="pres">
       <dgm:prSet presAssocID="{E2FCDC95-A76F-447E-B7A8-96053D2336AC}" presName="Name37" presStyleLbl="parChTrans1D2" presStyleIdx="2" presStyleCnt="4"/>
       <dgm:spPr/>
-      <dgm:t>
-        <a:bodyPr/>
-        <a:lstStyle/>
-        <a:p>
-          <a:endParaRPr lang="en-US"/>
-        </a:p>
-      </dgm:t>
     </dgm:pt>
     <dgm:pt modelId="{CFCF3BD3-3040-4D7D-ABFB-65020DF4F3A3}" type="pres">
       <dgm:prSet presAssocID="{2A1734E5-F350-4043-A59D-090A5C851E96}" presName="hierRoot2" presStyleCnt="0">
@@ -13398,24 +12866,10 @@
         </dgm:presLayoutVars>
       </dgm:prSet>
       <dgm:spPr/>
-      <dgm:t>
-        <a:bodyPr/>
-        <a:lstStyle/>
-        <a:p>
-          <a:endParaRPr lang="en-US"/>
-        </a:p>
-      </dgm:t>
     </dgm:pt>
     <dgm:pt modelId="{77FCE11E-A552-47B9-8E24-6CBEA989FFB1}" type="pres">
       <dgm:prSet presAssocID="{2A1734E5-F350-4043-A59D-090A5C851E96}" presName="rootComposite" presStyleCnt="0"/>
       <dgm:spPr/>
-      <dgm:t>
-        <a:bodyPr/>
-        <a:lstStyle/>
-        <a:p>
-          <a:endParaRPr lang="en-US"/>
-        </a:p>
-      </dgm:t>
     </dgm:pt>
     <dgm:pt modelId="{632D20A3-D474-4945-BEC3-702EAB53AF00}" type="pres">
       <dgm:prSet presAssocID="{2A1734E5-F350-4043-A59D-090A5C851E96}" presName="rootText" presStyleLbl="node2" presStyleIdx="2" presStyleCnt="4">
@@ -13424,46 +12878,18 @@
         </dgm:presLayoutVars>
       </dgm:prSet>
       <dgm:spPr/>
-      <dgm:t>
-        <a:bodyPr/>
-        <a:lstStyle/>
-        <a:p>
-          <a:endParaRPr lang="en-US"/>
-        </a:p>
-      </dgm:t>
     </dgm:pt>
     <dgm:pt modelId="{E65AAA3D-6EDF-4733-A476-6E661CF70E36}" type="pres">
       <dgm:prSet presAssocID="{2A1734E5-F350-4043-A59D-090A5C851E96}" presName="rootConnector" presStyleLbl="node2" presStyleIdx="2" presStyleCnt="4"/>
       <dgm:spPr/>
-      <dgm:t>
-        <a:bodyPr/>
-        <a:lstStyle/>
-        <a:p>
-          <a:endParaRPr lang="en-US"/>
-        </a:p>
-      </dgm:t>
     </dgm:pt>
     <dgm:pt modelId="{8A76F8F6-1527-4544-B3EF-8AFFC4EE7FE0}" type="pres">
       <dgm:prSet presAssocID="{2A1734E5-F350-4043-A59D-090A5C851E96}" presName="hierChild4" presStyleCnt="0"/>
       <dgm:spPr/>
-      <dgm:t>
-        <a:bodyPr/>
-        <a:lstStyle/>
-        <a:p>
-          <a:endParaRPr lang="en-US"/>
-        </a:p>
-      </dgm:t>
     </dgm:pt>
     <dgm:pt modelId="{6B1C0F91-7709-4920-8BCD-A2344D4FC3C1}" type="pres">
       <dgm:prSet presAssocID="{3196F628-F850-402C-8DFF-32FDBF641FAF}" presName="Name37" presStyleLbl="parChTrans1D3" presStyleIdx="3" presStyleCnt="6"/>
       <dgm:spPr/>
-      <dgm:t>
-        <a:bodyPr/>
-        <a:lstStyle/>
-        <a:p>
-          <a:endParaRPr lang="en-US"/>
-        </a:p>
-      </dgm:t>
     </dgm:pt>
     <dgm:pt modelId="{6738A195-0866-4AC1-B354-5EAEFDDF675B}" type="pres">
       <dgm:prSet presAssocID="{26CDFC28-47AA-4502-887A-33E7C0CE0838}" presName="hierRoot2" presStyleCnt="0">
@@ -13472,24 +12898,10 @@
         </dgm:presLayoutVars>
       </dgm:prSet>
       <dgm:spPr/>
-      <dgm:t>
-        <a:bodyPr/>
-        <a:lstStyle/>
-        <a:p>
-          <a:endParaRPr lang="en-US"/>
-        </a:p>
-      </dgm:t>
     </dgm:pt>
     <dgm:pt modelId="{B36072B2-A7BB-4406-A573-ED3AB8B793B8}" type="pres">
       <dgm:prSet presAssocID="{26CDFC28-47AA-4502-887A-33E7C0CE0838}" presName="rootComposite" presStyleCnt="0"/>
       <dgm:spPr/>
-      <dgm:t>
-        <a:bodyPr/>
-        <a:lstStyle/>
-        <a:p>
-          <a:endParaRPr lang="en-US"/>
-        </a:p>
-      </dgm:t>
     </dgm:pt>
     <dgm:pt modelId="{B9EF6254-674C-4CF7-8107-B9DBCC5CC06C}" type="pres">
       <dgm:prSet presAssocID="{26CDFC28-47AA-4502-887A-33E7C0CE0838}" presName="rootText" presStyleLbl="node3" presStyleIdx="3" presStyleCnt="6">
@@ -13498,46 +12910,18 @@
         </dgm:presLayoutVars>
       </dgm:prSet>
       <dgm:spPr/>
-      <dgm:t>
-        <a:bodyPr/>
-        <a:lstStyle/>
-        <a:p>
-          <a:endParaRPr lang="en-US"/>
-        </a:p>
-      </dgm:t>
     </dgm:pt>
     <dgm:pt modelId="{4780D492-11D4-4975-B35A-476D05181A39}" type="pres">
       <dgm:prSet presAssocID="{26CDFC28-47AA-4502-887A-33E7C0CE0838}" presName="rootConnector" presStyleLbl="node3" presStyleIdx="3" presStyleCnt="6"/>
       <dgm:spPr/>
-      <dgm:t>
-        <a:bodyPr/>
-        <a:lstStyle/>
-        <a:p>
-          <a:endParaRPr lang="en-US"/>
-        </a:p>
-      </dgm:t>
     </dgm:pt>
     <dgm:pt modelId="{6864C1DF-EEA5-478E-8AD6-45153E9C27BC}" type="pres">
       <dgm:prSet presAssocID="{26CDFC28-47AA-4502-887A-33E7C0CE0838}" presName="hierChild4" presStyleCnt="0"/>
       <dgm:spPr/>
-      <dgm:t>
-        <a:bodyPr/>
-        <a:lstStyle/>
-        <a:p>
-          <a:endParaRPr lang="en-US"/>
-        </a:p>
-      </dgm:t>
     </dgm:pt>
     <dgm:pt modelId="{5871E8CC-FA46-4584-AC5E-0BFF5BB7E6D6}" type="pres">
       <dgm:prSet presAssocID="{5ED6D770-BF3B-4684-98EB-5ABB516FF23D}" presName="Name37" presStyleLbl="parChTrans1D4" presStyleIdx="4" presStyleCnt="8"/>
       <dgm:spPr/>
-      <dgm:t>
-        <a:bodyPr/>
-        <a:lstStyle/>
-        <a:p>
-          <a:endParaRPr lang="en-US"/>
-        </a:p>
-      </dgm:t>
     </dgm:pt>
     <dgm:pt modelId="{B88D22EA-D86B-473C-BA00-FF5A3875D387}" type="pres">
       <dgm:prSet presAssocID="{F0588C2A-6766-47BF-AE7C-52B851FABC21}" presName="hierRoot2" presStyleCnt="0">
@@ -13546,24 +12930,10 @@
         </dgm:presLayoutVars>
       </dgm:prSet>
       <dgm:spPr/>
-      <dgm:t>
-        <a:bodyPr/>
-        <a:lstStyle/>
-        <a:p>
-          <a:endParaRPr lang="en-US"/>
-        </a:p>
-      </dgm:t>
     </dgm:pt>
     <dgm:pt modelId="{51F73BD8-C4DF-47B6-A353-911D5752175F}" type="pres">
       <dgm:prSet presAssocID="{F0588C2A-6766-47BF-AE7C-52B851FABC21}" presName="rootComposite" presStyleCnt="0"/>
       <dgm:spPr/>
-      <dgm:t>
-        <a:bodyPr/>
-        <a:lstStyle/>
-        <a:p>
-          <a:endParaRPr lang="en-US"/>
-        </a:p>
-      </dgm:t>
     </dgm:pt>
     <dgm:pt modelId="{4C0517EB-FD0E-41DA-B0F6-7F0D2D018DD1}" type="pres">
       <dgm:prSet presAssocID="{F0588C2A-6766-47BF-AE7C-52B851FABC21}" presName="rootText" presStyleLbl="node4" presStyleIdx="4" presStyleCnt="8">
@@ -13572,57 +12942,22 @@
         </dgm:presLayoutVars>
       </dgm:prSet>
       <dgm:spPr/>
-      <dgm:t>
-        <a:bodyPr/>
-        <a:lstStyle/>
-        <a:p>
-          <a:endParaRPr lang="en-US"/>
-        </a:p>
-      </dgm:t>
     </dgm:pt>
     <dgm:pt modelId="{09C02F37-0DFF-472D-BC6B-B6584867F159}" type="pres">
       <dgm:prSet presAssocID="{F0588C2A-6766-47BF-AE7C-52B851FABC21}" presName="rootConnector" presStyleLbl="node4" presStyleIdx="4" presStyleCnt="8"/>
       <dgm:spPr/>
-      <dgm:t>
-        <a:bodyPr/>
-        <a:lstStyle/>
-        <a:p>
-          <a:endParaRPr lang="en-US"/>
-        </a:p>
-      </dgm:t>
     </dgm:pt>
     <dgm:pt modelId="{B0F50642-159A-42FB-AF91-8E6A106D0AF1}" type="pres">
       <dgm:prSet presAssocID="{F0588C2A-6766-47BF-AE7C-52B851FABC21}" presName="hierChild4" presStyleCnt="0"/>
       <dgm:spPr/>
-      <dgm:t>
-        <a:bodyPr/>
-        <a:lstStyle/>
-        <a:p>
-          <a:endParaRPr lang="en-US"/>
-        </a:p>
-      </dgm:t>
     </dgm:pt>
     <dgm:pt modelId="{ADC95EE5-5B5C-4556-916A-FD35F1A7520B}" type="pres">
       <dgm:prSet presAssocID="{F0588C2A-6766-47BF-AE7C-52B851FABC21}" presName="hierChild5" presStyleCnt="0"/>
       <dgm:spPr/>
-      <dgm:t>
-        <a:bodyPr/>
-        <a:lstStyle/>
-        <a:p>
-          <a:endParaRPr lang="en-US"/>
-        </a:p>
-      </dgm:t>
     </dgm:pt>
     <dgm:pt modelId="{27D617F6-CD92-4160-85E9-3D135DEE9C6C}" type="pres">
       <dgm:prSet presAssocID="{810F6CE3-7B9A-4BC5-B642-3E284064AEB8}" presName="Name37" presStyleLbl="parChTrans1D4" presStyleIdx="5" presStyleCnt="8"/>
       <dgm:spPr/>
-      <dgm:t>
-        <a:bodyPr/>
-        <a:lstStyle/>
-        <a:p>
-          <a:endParaRPr lang="en-US"/>
-        </a:p>
-      </dgm:t>
     </dgm:pt>
     <dgm:pt modelId="{180780F7-BDB0-47DE-A56C-6CEB326C8C76}" type="pres">
       <dgm:prSet presAssocID="{8F21D5B7-1E81-4E68-9A3B-41478D9E578F}" presName="hierRoot2" presStyleCnt="0">
@@ -13631,24 +12966,10 @@
         </dgm:presLayoutVars>
       </dgm:prSet>
       <dgm:spPr/>
-      <dgm:t>
-        <a:bodyPr/>
-        <a:lstStyle/>
-        <a:p>
-          <a:endParaRPr lang="en-US"/>
-        </a:p>
-      </dgm:t>
     </dgm:pt>
     <dgm:pt modelId="{A2BE8849-F0C8-4425-99B5-FDB6C514D9B2}" type="pres">
       <dgm:prSet presAssocID="{8F21D5B7-1E81-4E68-9A3B-41478D9E578F}" presName="rootComposite" presStyleCnt="0"/>
       <dgm:spPr/>
-      <dgm:t>
-        <a:bodyPr/>
-        <a:lstStyle/>
-        <a:p>
-          <a:endParaRPr lang="en-US"/>
-        </a:p>
-      </dgm:t>
     </dgm:pt>
     <dgm:pt modelId="{9961A4E0-4305-4F81-8160-655C9A27D034}" type="pres">
       <dgm:prSet presAssocID="{8F21D5B7-1E81-4E68-9A3B-41478D9E578F}" presName="rootText" presStyleLbl="node4" presStyleIdx="5" presStyleCnt="8">
@@ -13657,79 +12978,30 @@
         </dgm:presLayoutVars>
       </dgm:prSet>
       <dgm:spPr/>
-      <dgm:t>
-        <a:bodyPr/>
-        <a:lstStyle/>
-        <a:p>
-          <a:endParaRPr lang="en-US"/>
-        </a:p>
-      </dgm:t>
     </dgm:pt>
     <dgm:pt modelId="{14A65CCA-D715-46D8-B448-593158ED3247}" type="pres">
       <dgm:prSet presAssocID="{8F21D5B7-1E81-4E68-9A3B-41478D9E578F}" presName="rootConnector" presStyleLbl="node4" presStyleIdx="5" presStyleCnt="8"/>
       <dgm:spPr/>
-      <dgm:t>
-        <a:bodyPr/>
-        <a:lstStyle/>
-        <a:p>
-          <a:endParaRPr lang="en-US"/>
-        </a:p>
-      </dgm:t>
     </dgm:pt>
     <dgm:pt modelId="{C3B9C58F-D652-4603-83E2-D3442093A142}" type="pres">
       <dgm:prSet presAssocID="{8F21D5B7-1E81-4E68-9A3B-41478D9E578F}" presName="hierChild4" presStyleCnt="0"/>
       <dgm:spPr/>
-      <dgm:t>
-        <a:bodyPr/>
-        <a:lstStyle/>
-        <a:p>
-          <a:endParaRPr lang="en-US"/>
-        </a:p>
-      </dgm:t>
     </dgm:pt>
     <dgm:pt modelId="{CDC66A6A-9587-4281-80F2-3DC6321E4053}" type="pres">
       <dgm:prSet presAssocID="{8F21D5B7-1E81-4E68-9A3B-41478D9E578F}" presName="hierChild5" presStyleCnt="0"/>
       <dgm:spPr/>
-      <dgm:t>
-        <a:bodyPr/>
-        <a:lstStyle/>
-        <a:p>
-          <a:endParaRPr lang="en-US"/>
-        </a:p>
-      </dgm:t>
     </dgm:pt>
     <dgm:pt modelId="{CE8790CA-3AE5-4F40-B398-FE8B34DFE900}" type="pres">
       <dgm:prSet presAssocID="{26CDFC28-47AA-4502-887A-33E7C0CE0838}" presName="hierChild5" presStyleCnt="0"/>
       <dgm:spPr/>
-      <dgm:t>
-        <a:bodyPr/>
-        <a:lstStyle/>
-        <a:p>
-          <a:endParaRPr lang="en-US"/>
-        </a:p>
-      </dgm:t>
     </dgm:pt>
     <dgm:pt modelId="{B23C490C-E8B9-4293-B5C2-287857590110}" type="pres">
       <dgm:prSet presAssocID="{2A1734E5-F350-4043-A59D-090A5C851E96}" presName="hierChild5" presStyleCnt="0"/>
       <dgm:spPr/>
-      <dgm:t>
-        <a:bodyPr/>
-        <a:lstStyle/>
-        <a:p>
-          <a:endParaRPr lang="en-US"/>
-        </a:p>
-      </dgm:t>
     </dgm:pt>
     <dgm:pt modelId="{AA253CD6-C0DA-4C21-9B15-7211D0914EE5}" type="pres">
       <dgm:prSet presAssocID="{D5432636-319A-4212-83DB-9D3BA6AA54A9}" presName="Name37" presStyleLbl="parChTrans1D2" presStyleIdx="3" presStyleCnt="4"/>
       <dgm:spPr/>
-      <dgm:t>
-        <a:bodyPr/>
-        <a:lstStyle/>
-        <a:p>
-          <a:endParaRPr lang="en-US"/>
-        </a:p>
-      </dgm:t>
     </dgm:pt>
     <dgm:pt modelId="{A3C45A23-D01A-423A-8C4D-5DB25799D757}" type="pres">
       <dgm:prSet presAssocID="{51C939BC-1F71-4B4B-B76E-5AB02C7C5227}" presName="hierRoot2" presStyleCnt="0">
@@ -13738,24 +13010,10 @@
         </dgm:presLayoutVars>
       </dgm:prSet>
       <dgm:spPr/>
-      <dgm:t>
-        <a:bodyPr/>
-        <a:lstStyle/>
-        <a:p>
-          <a:endParaRPr lang="en-US"/>
-        </a:p>
-      </dgm:t>
     </dgm:pt>
     <dgm:pt modelId="{0089DFFE-40EA-4637-89C2-1B5FCB414797}" type="pres">
       <dgm:prSet presAssocID="{51C939BC-1F71-4B4B-B76E-5AB02C7C5227}" presName="rootComposite" presStyleCnt="0"/>
       <dgm:spPr/>
-      <dgm:t>
-        <a:bodyPr/>
-        <a:lstStyle/>
-        <a:p>
-          <a:endParaRPr lang="en-US"/>
-        </a:p>
-      </dgm:t>
     </dgm:pt>
     <dgm:pt modelId="{617A3543-3392-450A-AE60-926A208DA196}" type="pres">
       <dgm:prSet presAssocID="{51C939BC-1F71-4B4B-B76E-5AB02C7C5227}" presName="rootText" presStyleLbl="node2" presStyleIdx="3" presStyleCnt="4">
@@ -13764,46 +13022,18 @@
         </dgm:presLayoutVars>
       </dgm:prSet>
       <dgm:spPr/>
-      <dgm:t>
-        <a:bodyPr/>
-        <a:lstStyle/>
-        <a:p>
-          <a:endParaRPr lang="en-US"/>
-        </a:p>
-      </dgm:t>
     </dgm:pt>
     <dgm:pt modelId="{26FA5C1D-10E1-45CD-A1D3-744EEEC37631}" type="pres">
       <dgm:prSet presAssocID="{51C939BC-1F71-4B4B-B76E-5AB02C7C5227}" presName="rootConnector" presStyleLbl="node2" presStyleIdx="3" presStyleCnt="4"/>
       <dgm:spPr/>
-      <dgm:t>
-        <a:bodyPr/>
-        <a:lstStyle/>
-        <a:p>
-          <a:endParaRPr lang="en-US"/>
-        </a:p>
-      </dgm:t>
     </dgm:pt>
     <dgm:pt modelId="{12E1EE17-E0E6-4067-9846-C300F17CEFE3}" type="pres">
       <dgm:prSet presAssocID="{51C939BC-1F71-4B4B-B76E-5AB02C7C5227}" presName="hierChild4" presStyleCnt="0"/>
       <dgm:spPr/>
-      <dgm:t>
-        <a:bodyPr/>
-        <a:lstStyle/>
-        <a:p>
-          <a:endParaRPr lang="en-US"/>
-        </a:p>
-      </dgm:t>
     </dgm:pt>
     <dgm:pt modelId="{DFAC233F-FFFB-4BE5-9FC7-55A2752E1DAD}" type="pres">
       <dgm:prSet presAssocID="{9FCE91AE-B52F-45FA-A0C5-CA2E6E43F0FC}" presName="Name37" presStyleLbl="parChTrans1D3" presStyleIdx="4" presStyleCnt="6"/>
       <dgm:spPr/>
-      <dgm:t>
-        <a:bodyPr/>
-        <a:lstStyle/>
-        <a:p>
-          <a:endParaRPr lang="en-US"/>
-        </a:p>
-      </dgm:t>
     </dgm:pt>
     <dgm:pt modelId="{A102166C-182A-4677-B643-E12E34414D0C}" type="pres">
       <dgm:prSet presAssocID="{998DBD50-443E-466A-9688-66A52BCFB283}" presName="hierRoot2" presStyleCnt="0">
@@ -13812,24 +13042,10 @@
         </dgm:presLayoutVars>
       </dgm:prSet>
       <dgm:spPr/>
-      <dgm:t>
-        <a:bodyPr/>
-        <a:lstStyle/>
-        <a:p>
-          <a:endParaRPr lang="en-US"/>
-        </a:p>
-      </dgm:t>
     </dgm:pt>
     <dgm:pt modelId="{EE9D06FB-2DA4-413E-9A04-5CE829CC7043}" type="pres">
       <dgm:prSet presAssocID="{998DBD50-443E-466A-9688-66A52BCFB283}" presName="rootComposite" presStyleCnt="0"/>
       <dgm:spPr/>
-      <dgm:t>
-        <a:bodyPr/>
-        <a:lstStyle/>
-        <a:p>
-          <a:endParaRPr lang="en-US"/>
-        </a:p>
-      </dgm:t>
     </dgm:pt>
     <dgm:pt modelId="{F5D3DEFB-AE85-4939-AB97-E915462269C0}" type="pres">
       <dgm:prSet presAssocID="{998DBD50-443E-466A-9688-66A52BCFB283}" presName="rootText" presStyleLbl="node3" presStyleIdx="4" presStyleCnt="6">
@@ -13838,46 +13054,18 @@
         </dgm:presLayoutVars>
       </dgm:prSet>
       <dgm:spPr/>
-      <dgm:t>
-        <a:bodyPr/>
-        <a:lstStyle/>
-        <a:p>
-          <a:endParaRPr lang="en-US"/>
-        </a:p>
-      </dgm:t>
     </dgm:pt>
     <dgm:pt modelId="{291B4844-977C-4B0C-9CCC-F7511A56BE71}" type="pres">
       <dgm:prSet presAssocID="{998DBD50-443E-466A-9688-66A52BCFB283}" presName="rootConnector" presStyleLbl="node3" presStyleIdx="4" presStyleCnt="6"/>
       <dgm:spPr/>
-      <dgm:t>
-        <a:bodyPr/>
-        <a:lstStyle/>
-        <a:p>
-          <a:endParaRPr lang="en-US"/>
-        </a:p>
-      </dgm:t>
     </dgm:pt>
     <dgm:pt modelId="{2CEE4ED9-C2E8-4894-8D83-91B8801128DF}" type="pres">
       <dgm:prSet presAssocID="{998DBD50-443E-466A-9688-66A52BCFB283}" presName="hierChild4" presStyleCnt="0"/>
       <dgm:spPr/>
-      <dgm:t>
-        <a:bodyPr/>
-        <a:lstStyle/>
-        <a:p>
-          <a:endParaRPr lang="en-US"/>
-        </a:p>
-      </dgm:t>
     </dgm:pt>
     <dgm:pt modelId="{044C785A-5A95-4E11-98D2-B0C3A8153197}" type="pres">
       <dgm:prSet presAssocID="{5B6E6A94-B82E-45A0-B538-B423850E5FD3}" presName="Name37" presStyleLbl="parChTrans1D4" presStyleIdx="6" presStyleCnt="8"/>
       <dgm:spPr/>
-      <dgm:t>
-        <a:bodyPr/>
-        <a:lstStyle/>
-        <a:p>
-          <a:endParaRPr lang="en-US"/>
-        </a:p>
-      </dgm:t>
     </dgm:pt>
     <dgm:pt modelId="{A73085DE-C626-4126-88BA-B599BD7ABF8C}" type="pres">
       <dgm:prSet presAssocID="{DD18F73E-5873-4440-AD2A-CB98A7E335BB}" presName="hierRoot2" presStyleCnt="0">
@@ -13886,24 +13074,10 @@
         </dgm:presLayoutVars>
       </dgm:prSet>
       <dgm:spPr/>
-      <dgm:t>
-        <a:bodyPr/>
-        <a:lstStyle/>
-        <a:p>
-          <a:endParaRPr lang="en-US"/>
-        </a:p>
-      </dgm:t>
     </dgm:pt>
     <dgm:pt modelId="{2ECDA22B-7533-4C01-9326-44D6F8BD0DF9}" type="pres">
       <dgm:prSet presAssocID="{DD18F73E-5873-4440-AD2A-CB98A7E335BB}" presName="rootComposite" presStyleCnt="0"/>
       <dgm:spPr/>
-      <dgm:t>
-        <a:bodyPr/>
-        <a:lstStyle/>
-        <a:p>
-          <a:endParaRPr lang="en-US"/>
-        </a:p>
-      </dgm:t>
     </dgm:pt>
     <dgm:pt modelId="{7527F677-2F8C-4154-ADCF-5A9B516211C5}" type="pres">
       <dgm:prSet presAssocID="{DD18F73E-5873-4440-AD2A-CB98A7E335BB}" presName="rootText" presStyleLbl="node4" presStyleIdx="6" presStyleCnt="8">
@@ -13912,68 +13086,26 @@
         </dgm:presLayoutVars>
       </dgm:prSet>
       <dgm:spPr/>
-      <dgm:t>
-        <a:bodyPr/>
-        <a:lstStyle/>
-        <a:p>
-          <a:endParaRPr lang="en-US"/>
-        </a:p>
-      </dgm:t>
     </dgm:pt>
     <dgm:pt modelId="{24D69D00-71EB-421A-A1CD-E1399AFDD654}" type="pres">
       <dgm:prSet presAssocID="{DD18F73E-5873-4440-AD2A-CB98A7E335BB}" presName="rootConnector" presStyleLbl="node4" presStyleIdx="6" presStyleCnt="8"/>
       <dgm:spPr/>
-      <dgm:t>
-        <a:bodyPr/>
-        <a:lstStyle/>
-        <a:p>
-          <a:endParaRPr lang="en-US"/>
-        </a:p>
-      </dgm:t>
     </dgm:pt>
     <dgm:pt modelId="{EF2AA458-53CB-431F-ADA6-2CE94CA3A3FA}" type="pres">
       <dgm:prSet presAssocID="{DD18F73E-5873-4440-AD2A-CB98A7E335BB}" presName="hierChild4" presStyleCnt="0"/>
       <dgm:spPr/>
-      <dgm:t>
-        <a:bodyPr/>
-        <a:lstStyle/>
-        <a:p>
-          <a:endParaRPr lang="en-US"/>
-        </a:p>
-      </dgm:t>
     </dgm:pt>
     <dgm:pt modelId="{DBE2C0CD-57E4-4301-AFCC-142E72F17D48}" type="pres">
       <dgm:prSet presAssocID="{DD18F73E-5873-4440-AD2A-CB98A7E335BB}" presName="hierChild5" presStyleCnt="0"/>
       <dgm:spPr/>
-      <dgm:t>
-        <a:bodyPr/>
-        <a:lstStyle/>
-        <a:p>
-          <a:endParaRPr lang="en-US"/>
-        </a:p>
-      </dgm:t>
     </dgm:pt>
     <dgm:pt modelId="{4E46776B-A9BF-40BA-B23E-D60E8258377D}" type="pres">
       <dgm:prSet presAssocID="{998DBD50-443E-466A-9688-66A52BCFB283}" presName="hierChild5" presStyleCnt="0"/>
       <dgm:spPr/>
-      <dgm:t>
-        <a:bodyPr/>
-        <a:lstStyle/>
-        <a:p>
-          <a:endParaRPr lang="en-US"/>
-        </a:p>
-      </dgm:t>
     </dgm:pt>
     <dgm:pt modelId="{06BFC016-E41C-49B3-B96E-72E532519536}" type="pres">
       <dgm:prSet presAssocID="{64BCB35C-1AA8-4805-AE44-941DC0666BE4}" presName="Name37" presStyleLbl="parChTrans1D3" presStyleIdx="5" presStyleCnt="6"/>
       <dgm:spPr/>
-      <dgm:t>
-        <a:bodyPr/>
-        <a:lstStyle/>
-        <a:p>
-          <a:endParaRPr lang="en-US"/>
-        </a:p>
-      </dgm:t>
     </dgm:pt>
     <dgm:pt modelId="{F0316925-ADF4-407C-AC18-E9AF2568B7AC}" type="pres">
       <dgm:prSet presAssocID="{AB5982FD-D354-4AAA-B978-F9826D0D05FB}" presName="hierRoot2" presStyleCnt="0">
@@ -13982,24 +13114,10 @@
         </dgm:presLayoutVars>
       </dgm:prSet>
       <dgm:spPr/>
-      <dgm:t>
-        <a:bodyPr/>
-        <a:lstStyle/>
-        <a:p>
-          <a:endParaRPr lang="en-US"/>
-        </a:p>
-      </dgm:t>
     </dgm:pt>
     <dgm:pt modelId="{11089E92-0810-486E-9CCF-0222441D031D}" type="pres">
       <dgm:prSet presAssocID="{AB5982FD-D354-4AAA-B978-F9826D0D05FB}" presName="rootComposite" presStyleCnt="0"/>
       <dgm:spPr/>
-      <dgm:t>
-        <a:bodyPr/>
-        <a:lstStyle/>
-        <a:p>
-          <a:endParaRPr lang="en-US"/>
-        </a:p>
-      </dgm:t>
     </dgm:pt>
     <dgm:pt modelId="{A48D18B2-265E-4299-AC55-85A70F37F6FA}" type="pres">
       <dgm:prSet presAssocID="{AB5982FD-D354-4AAA-B978-F9826D0D05FB}" presName="rootText" presStyleLbl="node3" presStyleIdx="5" presStyleCnt="6">
@@ -14008,46 +13126,18 @@
         </dgm:presLayoutVars>
       </dgm:prSet>
       <dgm:spPr/>
-      <dgm:t>
-        <a:bodyPr/>
-        <a:lstStyle/>
-        <a:p>
-          <a:endParaRPr lang="en-US"/>
-        </a:p>
-      </dgm:t>
     </dgm:pt>
     <dgm:pt modelId="{9D123678-09FF-430E-9CD4-847B9B41C9E6}" type="pres">
       <dgm:prSet presAssocID="{AB5982FD-D354-4AAA-B978-F9826D0D05FB}" presName="rootConnector" presStyleLbl="node3" presStyleIdx="5" presStyleCnt="6"/>
       <dgm:spPr/>
-      <dgm:t>
-        <a:bodyPr/>
-        <a:lstStyle/>
-        <a:p>
-          <a:endParaRPr lang="en-US"/>
-        </a:p>
-      </dgm:t>
     </dgm:pt>
     <dgm:pt modelId="{A421275B-1C99-476A-8C66-7769DB8789A0}" type="pres">
       <dgm:prSet presAssocID="{AB5982FD-D354-4AAA-B978-F9826D0D05FB}" presName="hierChild4" presStyleCnt="0"/>
       <dgm:spPr/>
-      <dgm:t>
-        <a:bodyPr/>
-        <a:lstStyle/>
-        <a:p>
-          <a:endParaRPr lang="en-US"/>
-        </a:p>
-      </dgm:t>
     </dgm:pt>
     <dgm:pt modelId="{F6217F3C-65DD-408C-AC11-C96C35846B77}" type="pres">
       <dgm:prSet presAssocID="{CBAC9813-60C7-4469-BF09-A874065B34A7}" presName="Name37" presStyleLbl="parChTrans1D4" presStyleIdx="7" presStyleCnt="8"/>
       <dgm:spPr/>
-      <dgm:t>
-        <a:bodyPr/>
-        <a:lstStyle/>
-        <a:p>
-          <a:endParaRPr lang="en-US"/>
-        </a:p>
-      </dgm:t>
     </dgm:pt>
     <dgm:pt modelId="{0ECFA94B-E46A-45CA-8C3A-10607FEAC768}" type="pres">
       <dgm:prSet presAssocID="{CF665F69-5C99-4ABA-84BB-EE78294ED608}" presName="hierRoot2" presStyleCnt="0">
@@ -14056,24 +13146,10 @@
         </dgm:presLayoutVars>
       </dgm:prSet>
       <dgm:spPr/>
-      <dgm:t>
-        <a:bodyPr/>
-        <a:lstStyle/>
-        <a:p>
-          <a:endParaRPr lang="en-US"/>
-        </a:p>
-      </dgm:t>
     </dgm:pt>
     <dgm:pt modelId="{0BB80446-A4A9-44E1-AB94-82E0068A5631}" type="pres">
       <dgm:prSet presAssocID="{CF665F69-5C99-4ABA-84BB-EE78294ED608}" presName="rootComposite" presStyleCnt="0"/>
       <dgm:spPr/>
-      <dgm:t>
-        <a:bodyPr/>
-        <a:lstStyle/>
-        <a:p>
-          <a:endParaRPr lang="en-US"/>
-        </a:p>
-      </dgm:t>
     </dgm:pt>
     <dgm:pt modelId="{1F6BCCA0-2CCE-4CE0-BBC4-117FD2054979}" type="pres">
       <dgm:prSet presAssocID="{CF665F69-5C99-4ABA-84BB-EE78294ED608}" presName="rootText" presStyleLbl="node4" presStyleIdx="7" presStyleCnt="8">
@@ -14082,158 +13158,109 @@
         </dgm:presLayoutVars>
       </dgm:prSet>
       <dgm:spPr/>
-      <dgm:t>
-        <a:bodyPr/>
-        <a:lstStyle/>
-        <a:p>
-          <a:endParaRPr lang="en-US"/>
-        </a:p>
-      </dgm:t>
     </dgm:pt>
     <dgm:pt modelId="{0EA51ED5-D16D-4D92-B6FA-B66031566B6A}" type="pres">
       <dgm:prSet presAssocID="{CF665F69-5C99-4ABA-84BB-EE78294ED608}" presName="rootConnector" presStyleLbl="node4" presStyleIdx="7" presStyleCnt="8"/>
       <dgm:spPr/>
-      <dgm:t>
-        <a:bodyPr/>
-        <a:lstStyle/>
-        <a:p>
-          <a:endParaRPr lang="en-US"/>
-        </a:p>
-      </dgm:t>
     </dgm:pt>
     <dgm:pt modelId="{2A9B1DC3-8779-48EF-92AD-112791FF5D99}" type="pres">
       <dgm:prSet presAssocID="{CF665F69-5C99-4ABA-84BB-EE78294ED608}" presName="hierChild4" presStyleCnt="0"/>
       <dgm:spPr/>
-      <dgm:t>
-        <a:bodyPr/>
-        <a:lstStyle/>
-        <a:p>
-          <a:endParaRPr lang="en-US"/>
-        </a:p>
-      </dgm:t>
     </dgm:pt>
     <dgm:pt modelId="{939C4C57-628F-470D-A2E2-C7FB666FB1FA}" type="pres">
       <dgm:prSet presAssocID="{CF665F69-5C99-4ABA-84BB-EE78294ED608}" presName="hierChild5" presStyleCnt="0"/>
       <dgm:spPr/>
-      <dgm:t>
-        <a:bodyPr/>
-        <a:lstStyle/>
-        <a:p>
-          <a:endParaRPr lang="en-US"/>
-        </a:p>
-      </dgm:t>
     </dgm:pt>
     <dgm:pt modelId="{12D24BA8-C40F-4AEE-82D9-F634CAFC7088}" type="pres">
       <dgm:prSet presAssocID="{AB5982FD-D354-4AAA-B978-F9826D0D05FB}" presName="hierChild5" presStyleCnt="0"/>
       <dgm:spPr/>
-      <dgm:t>
-        <a:bodyPr/>
-        <a:lstStyle/>
-        <a:p>
-          <a:endParaRPr lang="en-US"/>
-        </a:p>
-      </dgm:t>
     </dgm:pt>
     <dgm:pt modelId="{7904D798-E105-488B-B9D4-67C1C7D7831B}" type="pres">
       <dgm:prSet presAssocID="{51C939BC-1F71-4B4B-B76E-5AB02C7C5227}" presName="hierChild5" presStyleCnt="0"/>
       <dgm:spPr/>
-      <dgm:t>
-        <a:bodyPr/>
-        <a:lstStyle/>
-        <a:p>
-          <a:endParaRPr lang="en-US"/>
-        </a:p>
-      </dgm:t>
     </dgm:pt>
     <dgm:pt modelId="{FE21DEF2-3717-48AF-BD5A-2D05C025038F}" type="pres">
       <dgm:prSet presAssocID="{A7E2D81E-7900-4DF4-BEF5-77A2812B0C4E}" presName="hierChild3" presStyleCnt="0"/>
       <dgm:spPr/>
-      <dgm:t>
-        <a:bodyPr/>
-        <a:lstStyle/>
-        <a:p>
-          <a:endParaRPr lang="en-US"/>
-        </a:p>
-      </dgm:t>
     </dgm:pt>
   </dgm:ptLst>
   <dgm:cxnLst>
+    <dgm:cxn modelId="{1D7C3617-F021-44C1-AD60-A8C8D914E9BE}" type="presOf" srcId="{C9F271EB-AA97-406F-A22E-048A336DC94A}" destId="{0CDB574B-8A16-4575-B86E-72EE9B15201E}" srcOrd="1" destOrd="0" presId="urn:microsoft.com/office/officeart/2005/8/layout/orgChart1"/>
+    <dgm:cxn modelId="{E9422818-BE4B-4277-860F-80B993A06397}" type="presOf" srcId="{5ED6D770-BF3B-4684-98EB-5ABB516FF23D}" destId="{5871E8CC-FA46-4584-AC5E-0BFF5BB7E6D6}" srcOrd="0" destOrd="0" presId="urn:microsoft.com/office/officeart/2005/8/layout/orgChart1"/>
+    <dgm:cxn modelId="{BDB14E1C-BCC6-420F-BC8E-46F4CFE24C8B}" type="presOf" srcId="{A7E2D81E-7900-4DF4-BEF5-77A2812B0C4E}" destId="{91E1DAD5-A378-4F9D-90D3-E4D6E3B719CC}" srcOrd="0" destOrd="0" presId="urn:microsoft.com/office/officeart/2005/8/layout/orgChart1"/>
+    <dgm:cxn modelId="{FF4C941D-8A6A-432E-87B2-D7B83E747452}" type="presOf" srcId="{CF665F69-5C99-4ABA-84BB-EE78294ED608}" destId="{1F6BCCA0-2CCE-4CE0-BBC4-117FD2054979}" srcOrd="0" destOrd="0" presId="urn:microsoft.com/office/officeart/2005/8/layout/orgChart1"/>
+    <dgm:cxn modelId="{5CF2B41D-D351-40BE-A180-077E6B818AFE}" type="presOf" srcId="{F8118993-C3C6-4246-A6BF-F9F2EC3DC9CB}" destId="{23D4122E-B967-488C-8CB8-9B0B4654BF0E}" srcOrd="0" destOrd="0" presId="urn:microsoft.com/office/officeart/2005/8/layout/orgChart1"/>
+    <dgm:cxn modelId="{F3B26E1E-6947-4159-918E-E138CED3D239}" srcId="{B23CD900-37E2-45DE-B384-F9885D55838B}" destId="{A9576EC0-F780-411F-A988-792BB4B5827F}" srcOrd="0" destOrd="0" parTransId="{3C5DF98A-9E49-4EBC-AA28-3E96D9B53B39}" sibTransId="{4568403F-227F-414F-9181-6C36CA1FB882}"/>
+    <dgm:cxn modelId="{B3A8B721-51C2-423E-81B7-241E7981AF46}" type="presOf" srcId="{CC818131-8C0B-4D2C-AEA4-5A1BD3A6EFF3}" destId="{D62139CB-9D8F-4560-A01D-A225FB31D9FF}" srcOrd="1" destOrd="0" presId="urn:microsoft.com/office/officeart/2005/8/layout/orgChart1"/>
+    <dgm:cxn modelId="{5A547523-59F8-42E1-B23D-3472E9FFA1A7}" type="presOf" srcId="{2A1734E5-F350-4043-A59D-090A5C851E96}" destId="{632D20A3-D474-4945-BEC3-702EAB53AF00}" srcOrd="0" destOrd="0" presId="urn:microsoft.com/office/officeart/2005/8/layout/orgChart1"/>
+    <dgm:cxn modelId="{00508B28-AC2E-43CE-9395-0513868E7857}" type="presOf" srcId="{5AF5E628-F524-43D4-9C5A-5A8189560301}" destId="{C6B5F02F-BF16-4258-AC5A-D980E6777BDC}" srcOrd="1" destOrd="0" presId="urn:microsoft.com/office/officeart/2005/8/layout/orgChart1"/>
+    <dgm:cxn modelId="{63D05D30-3E41-417B-AA84-FEB2E15AF761}" type="presOf" srcId="{763868FB-01C7-4C07-982A-E0002DD2F249}" destId="{6E390A44-09EF-4120-ABD1-1835798D84D0}" srcOrd="0" destOrd="0" presId="urn:microsoft.com/office/officeart/2005/8/layout/orgChart1"/>
+    <dgm:cxn modelId="{E07E7A3E-48A9-4DDA-BA48-5BFC926E7467}" type="presOf" srcId="{82243891-7EAF-4E58-B342-FB3AEF7D96D8}" destId="{AAC078B5-22C6-4465-AC60-50B89A62DAA4}" srcOrd="0" destOrd="0" presId="urn:microsoft.com/office/officeart/2005/8/layout/orgChart1"/>
+    <dgm:cxn modelId="{CC47E13E-884B-42CC-938C-0F68560AAE6A}" type="presOf" srcId="{C6CC40CD-5626-4A19-9936-F67709EE7AF0}" destId="{52AB23E0-53A6-4AC3-B89A-D72BC394F116}" srcOrd="0" destOrd="0" presId="urn:microsoft.com/office/officeart/2005/8/layout/orgChart1"/>
+    <dgm:cxn modelId="{25B00B3F-78E6-4A39-ACA0-8A7D23468D2C}" type="presOf" srcId="{3196F628-F850-402C-8DFF-32FDBF641FAF}" destId="{6B1C0F91-7709-4920-8BCD-A2344D4FC3C1}" srcOrd="0" destOrd="0" presId="urn:microsoft.com/office/officeart/2005/8/layout/orgChart1"/>
+    <dgm:cxn modelId="{EE083E5C-6157-4D55-B522-7D6BA68A5827}" type="presOf" srcId="{5B6E6A94-B82E-45A0-B538-B423850E5FD3}" destId="{044C785A-5A95-4E11-98D2-B0C3A8153197}" srcOrd="0" destOrd="0" presId="urn:microsoft.com/office/officeart/2005/8/layout/orgChart1"/>
+    <dgm:cxn modelId="{F4CB865C-996A-492E-9E5F-2B17DE9381E0}" srcId="{26CDFC28-47AA-4502-887A-33E7C0CE0838}" destId="{8F21D5B7-1E81-4E68-9A3B-41478D9E578F}" srcOrd="1" destOrd="0" parTransId="{810F6CE3-7B9A-4BC5-B642-3E284064AEB8}" sibTransId="{0C0A6C55-CE4D-42AC-8392-A28B6E9C2042}"/>
+    <dgm:cxn modelId="{10AFF65C-9A19-4951-9C89-66489A04EFAF}" type="presOf" srcId="{8F21D5B7-1E81-4E68-9A3B-41478D9E578F}" destId="{9961A4E0-4305-4F81-8160-655C9A27D034}" srcOrd="0" destOrd="0" presId="urn:microsoft.com/office/officeart/2005/8/layout/orgChart1"/>
+    <dgm:cxn modelId="{EFD90044-8070-4CAD-A19A-8F52A82C5CFF}" type="presOf" srcId="{2A1734E5-F350-4043-A59D-090A5C851E96}" destId="{E65AAA3D-6EDF-4733-A476-6E661CF70E36}" srcOrd="1" destOrd="0" presId="urn:microsoft.com/office/officeart/2005/8/layout/orgChart1"/>
+    <dgm:cxn modelId="{A25B346A-AF67-44D0-A601-4D4A0B7FEEC8}" srcId="{A7E2D81E-7900-4DF4-BEF5-77A2812B0C4E}" destId="{C9F271EB-AA97-406F-A22E-048A336DC94A}" srcOrd="0" destOrd="0" parTransId="{CEB0D96F-42A5-4903-B863-AD62B81F61AE}" sibTransId="{994C4CAB-5619-4281-B81C-1EBED1C2EFE7}"/>
+    <dgm:cxn modelId="{98343B6C-7824-4D59-96AF-E0B6185639D8}" type="presOf" srcId="{F0588C2A-6766-47BF-AE7C-52B851FABC21}" destId="{09C02F37-0DFF-472D-BC6B-B6584867F159}" srcOrd="1" destOrd="0" presId="urn:microsoft.com/office/officeart/2005/8/layout/orgChart1"/>
+    <dgm:cxn modelId="{22930F4D-DE10-45E5-ACDC-A461022FFBA9}" srcId="{51C939BC-1F71-4B4B-B76E-5AB02C7C5227}" destId="{998DBD50-443E-466A-9688-66A52BCFB283}" srcOrd="0" destOrd="0" parTransId="{9FCE91AE-B52F-45FA-A0C5-CA2E6E43F0FC}" sibTransId="{1642DE8E-03D4-4062-A10D-83B597A79491}"/>
+    <dgm:cxn modelId="{F1E4A56E-64BE-44F4-8E42-D61EDD68880B}" srcId="{26CDFC28-47AA-4502-887A-33E7C0CE0838}" destId="{F0588C2A-6766-47BF-AE7C-52B851FABC21}" srcOrd="0" destOrd="0" parTransId="{5ED6D770-BF3B-4684-98EB-5ABB516FF23D}" sibTransId="{AFD6C0FD-0670-49CC-B34D-0E113DDEE343}"/>
+    <dgm:cxn modelId="{104EDA6F-AA52-410C-83D1-255567615E6E}" type="presOf" srcId="{CC818131-8C0B-4D2C-AEA4-5A1BD3A6EFF3}" destId="{3E8697EF-F0C0-442C-AC8F-AF21953408C4}" srcOrd="0" destOrd="0" presId="urn:microsoft.com/office/officeart/2005/8/layout/orgChart1"/>
+    <dgm:cxn modelId="{A4FD5072-445C-4BF4-99DD-5F1BDAD862DA}" srcId="{C9F271EB-AA97-406F-A22E-048A336DC94A}" destId="{6CEB8C34-32A9-47E6-A405-A04B3711CFB7}" srcOrd="1" destOrd="0" parTransId="{9DFE08AD-6D40-40B9-8C6C-0D9B748E71FD}" sibTransId="{05E40D46-9D4A-4AE0-8A7C-2E5D2787A5C2}"/>
+    <dgm:cxn modelId="{C6C6CB52-BEBB-4E81-9147-4637CEE58389}" type="presOf" srcId="{3C5DF98A-9E49-4EBC-AA28-3E96D9B53B39}" destId="{21695C6D-5845-4B94-8EDE-C845DA7BA21E}" srcOrd="0" destOrd="0" presId="urn:microsoft.com/office/officeart/2005/8/layout/orgChart1"/>
+    <dgm:cxn modelId="{DE92D672-1362-46B3-9B36-E204E35D3A8A}" srcId="{AB5982FD-D354-4AAA-B978-F9826D0D05FB}" destId="{CF665F69-5C99-4ABA-84BB-EE78294ED608}" srcOrd="0" destOrd="0" parTransId="{CBAC9813-60C7-4469-BF09-A874065B34A7}" sibTransId="{F6125F52-3FD9-4490-AD82-6F4F52591F18}"/>
     <dgm:cxn modelId="{805CF474-E455-4A80-B01C-A06F16E35E39}" type="presOf" srcId="{9DFE08AD-6D40-40B9-8C6C-0D9B748E71FD}" destId="{8D8E53BF-D23C-4E66-A64D-69E3B5A64376}" srcOrd="0" destOrd="0" presId="urn:microsoft.com/office/officeart/2005/8/layout/orgChart1"/>
-    <dgm:cxn modelId="{E07E7A3E-48A9-4DDA-BA48-5BFC926E7467}" type="presOf" srcId="{82243891-7EAF-4E58-B342-FB3AEF7D96D8}" destId="{AAC078B5-22C6-4465-AC60-50B89A62DAA4}" srcOrd="0" destOrd="0" presId="urn:microsoft.com/office/officeart/2005/8/layout/orgChart1"/>
-    <dgm:cxn modelId="{29D3F1C6-D8C1-4696-9225-7574825892FA}" srcId="{F8118993-C3C6-4246-A6BF-F9F2EC3DC9CB}" destId="{2AB59A33-B6A6-40FF-98F7-711698F4D26B}" srcOrd="0" destOrd="0" parTransId="{C1DBF8BC-E021-419E-A78A-05014B36B3B1}" sibTransId="{39934AF9-B63A-4C68-8C74-12CFA5946906}"/>
+    <dgm:cxn modelId="{AD95CB55-4F56-4EB5-9A47-CC8E2ABDA65B}" type="presOf" srcId="{26CDFC28-47AA-4502-887A-33E7C0CE0838}" destId="{B9EF6254-674C-4CF7-8107-B9DBCC5CC06C}" srcOrd="0" destOrd="0" presId="urn:microsoft.com/office/officeart/2005/8/layout/orgChart1"/>
+    <dgm:cxn modelId="{D4A13C56-EB94-4538-AEB3-2A061DCE865E}" srcId="{51C939BC-1F71-4B4B-B76E-5AB02C7C5227}" destId="{AB5982FD-D354-4AAA-B978-F9826D0D05FB}" srcOrd="1" destOrd="0" parTransId="{64BCB35C-1AA8-4805-AE44-941DC0666BE4}" sibTransId="{F8A871A7-1431-40C2-8D1E-3F46A7492963}"/>
+    <dgm:cxn modelId="{707E5779-7532-4B36-8DAC-A9BF06774B51}" type="presOf" srcId="{998DBD50-443E-466A-9688-66A52BCFB283}" destId="{291B4844-977C-4B0C-9CCC-F7511A56BE71}" srcOrd="1" destOrd="0" presId="urn:microsoft.com/office/officeart/2005/8/layout/orgChart1"/>
+    <dgm:cxn modelId="{49007859-3C25-4DAA-B9F4-2C8EE5D61E3D}" type="presOf" srcId="{AB5982FD-D354-4AAA-B978-F9826D0D05FB}" destId="{9D123678-09FF-430E-9CD4-847B9B41C9E6}" srcOrd="1" destOrd="0" presId="urn:microsoft.com/office/officeart/2005/8/layout/orgChart1"/>
+    <dgm:cxn modelId="{ED2EB879-628C-428B-98A7-F690B89B6A40}" type="presOf" srcId="{F0588C2A-6766-47BF-AE7C-52B851FABC21}" destId="{4C0517EB-FD0E-41DA-B0F6-7F0D2D018DD1}" srcOrd="0" destOrd="0" presId="urn:microsoft.com/office/officeart/2005/8/layout/orgChart1"/>
+    <dgm:cxn modelId="{F134155A-55FA-498A-BDA8-72AB54CAE857}" type="presOf" srcId="{6CEB8C34-32A9-47E6-A405-A04B3711CFB7}" destId="{087E6E65-2112-476B-A4AA-3A36C7628514}" srcOrd="0" destOrd="0" presId="urn:microsoft.com/office/officeart/2005/8/layout/orgChart1"/>
+    <dgm:cxn modelId="{94F2E97B-8EB2-4AA1-AE11-52D18DEFB5BD}" type="presOf" srcId="{2AB59A33-B6A6-40FF-98F7-711698F4D26B}" destId="{DE7689F0-0909-4DF0-993D-DF1D19A454E0}" srcOrd="1" destOrd="0" presId="urn:microsoft.com/office/officeart/2005/8/layout/orgChart1"/>
+    <dgm:cxn modelId="{2D59ED7F-8BE0-4521-8A08-0AC6961ADE36}" type="presOf" srcId="{D5432636-319A-4212-83DB-9D3BA6AA54A9}" destId="{AA253CD6-C0DA-4C21-9B15-7211D0914EE5}" srcOrd="0" destOrd="0" presId="urn:microsoft.com/office/officeart/2005/8/layout/orgChart1"/>
+    <dgm:cxn modelId="{A1CD0581-8F25-4433-BCB3-403F201DCE98}" srcId="{31976A02-02B1-412A-B691-02C3A6880CD3}" destId="{A7E2D81E-7900-4DF4-BEF5-77A2812B0C4E}" srcOrd="0" destOrd="0" parTransId="{5E9185FC-D944-454A-8EDB-88DDB1EC156B}" sibTransId="{6CE37D0C-36BB-4B53-B0BC-4BBCC03B877F}"/>
+    <dgm:cxn modelId="{6E5CB184-2C2E-4430-9CFC-578BBAF0A137}" type="presOf" srcId="{8F21D5B7-1E81-4E68-9A3B-41478D9E578F}" destId="{14A65CCA-D715-46D8-B448-593158ED3247}" srcOrd="1" destOrd="0" presId="urn:microsoft.com/office/officeart/2005/8/layout/orgChart1"/>
     <dgm:cxn modelId="{A940318D-CD07-474E-A49A-32F029550528}" type="presOf" srcId="{26CDFC28-47AA-4502-887A-33E7C0CE0838}" destId="{4780D492-11D4-4975-B35A-476D05181A39}" srcOrd="1" destOrd="0" presId="urn:microsoft.com/office/officeart/2005/8/layout/orgChart1"/>
-    <dgm:cxn modelId="{A1CD0581-8F25-4433-BCB3-403F201DCE98}" srcId="{31976A02-02B1-412A-B691-02C3A6880CD3}" destId="{A7E2D81E-7900-4DF4-BEF5-77A2812B0C4E}" srcOrd="0" destOrd="0" parTransId="{5E9185FC-D944-454A-8EDB-88DDB1EC156B}" sibTransId="{6CE37D0C-36BB-4B53-B0BC-4BBCC03B877F}"/>
-    <dgm:cxn modelId="{CC47E13E-884B-42CC-938C-0F68560AAE6A}" type="presOf" srcId="{C6CC40CD-5626-4A19-9936-F67709EE7AF0}" destId="{52AB23E0-53A6-4AC3-B89A-D72BC394F116}" srcOrd="0" destOrd="0" presId="urn:microsoft.com/office/officeart/2005/8/layout/orgChart1"/>
-    <dgm:cxn modelId="{3A8D22D7-D5E6-464A-8BEE-727F9246E9EE}" srcId="{F8118993-C3C6-4246-A6BF-F9F2EC3DC9CB}" destId="{CC818131-8C0B-4D2C-AEA4-5A1BD3A6EFF3}" srcOrd="1" destOrd="0" parTransId="{A3D548BD-E471-4C3A-9014-C70E7E2B5BFD}" sibTransId="{1E143EFF-2729-40A1-84B3-E819EDF8B7B2}"/>
-    <dgm:cxn modelId="{5A547523-59F8-42E1-B23D-3472E9FFA1A7}" type="presOf" srcId="{2A1734E5-F350-4043-A59D-090A5C851E96}" destId="{632D20A3-D474-4945-BEC3-702EAB53AF00}" srcOrd="0" destOrd="0" presId="urn:microsoft.com/office/officeart/2005/8/layout/orgChart1"/>
-    <dgm:cxn modelId="{49007859-3C25-4DAA-B9F4-2C8EE5D61E3D}" type="presOf" srcId="{AB5982FD-D354-4AAA-B978-F9826D0D05FB}" destId="{9D123678-09FF-430E-9CD4-847B9B41C9E6}" srcOrd="1" destOrd="0" presId="urn:microsoft.com/office/officeart/2005/8/layout/orgChart1"/>
-    <dgm:cxn modelId="{6E5CB184-2C2E-4430-9CFC-578BBAF0A137}" type="presOf" srcId="{8F21D5B7-1E81-4E68-9A3B-41478D9E578F}" destId="{14A65CCA-D715-46D8-B448-593158ED3247}" srcOrd="1" destOrd="0" presId="urn:microsoft.com/office/officeart/2005/8/layout/orgChart1"/>
-    <dgm:cxn modelId="{8CC5D2C9-6D6F-4361-A77B-D7F62A929EFE}" type="presOf" srcId="{4BD105F0-FCB2-4292-8534-EF3F82555BF1}" destId="{432E8FE3-B9B9-442A-A4A0-5A0F509E161A}" srcOrd="1" destOrd="0" presId="urn:microsoft.com/office/officeart/2005/8/layout/orgChart1"/>
+    <dgm:cxn modelId="{235D2C8E-BFD7-483A-ABE8-EBDB5C34639F}" type="presOf" srcId="{998DBD50-443E-466A-9688-66A52BCFB283}" destId="{F5D3DEFB-AE85-4939-AB97-E915462269C0}" srcOrd="0" destOrd="0" presId="urn:microsoft.com/office/officeart/2005/8/layout/orgChart1"/>
+    <dgm:cxn modelId="{2257628E-FEDE-4746-B258-FACA1F24E9F0}" type="presOf" srcId="{31976A02-02B1-412A-B691-02C3A6880CD3}" destId="{36B3E81A-E148-4D3B-88E5-4419A3BAFF40}" srcOrd="0" destOrd="0" presId="urn:microsoft.com/office/officeart/2005/8/layout/orgChart1"/>
+    <dgm:cxn modelId="{79784294-1DB4-469A-A263-86AFF64BB2F9}" type="presOf" srcId="{C1DBF8BC-E021-419E-A78A-05014B36B3B1}" destId="{3D07C967-7F5A-4259-8C92-44D4DA2F7550}" srcOrd="0" destOrd="0" presId="urn:microsoft.com/office/officeart/2005/8/layout/orgChart1"/>
+    <dgm:cxn modelId="{DA94F89C-39CE-49CF-907C-7254AB69B8C7}" type="presOf" srcId="{9FCE91AE-B52F-45FA-A0C5-CA2E6E43F0FC}" destId="{DFAC233F-FFFB-4BE5-9FC7-55A2752E1DAD}" srcOrd="0" destOrd="0" presId="urn:microsoft.com/office/officeart/2005/8/layout/orgChart1"/>
+    <dgm:cxn modelId="{2F74619F-4505-4AC2-AFE2-18862A102983}" type="presOf" srcId="{CEB0D96F-42A5-4903-B863-AD62B81F61AE}" destId="{D81F13DE-77CA-4947-A9D8-3B9405F7FB4A}" srcOrd="0" destOrd="0" presId="urn:microsoft.com/office/officeart/2005/8/layout/orgChart1"/>
     <dgm:cxn modelId="{06A818A1-C205-4512-AA5E-6274C58DAE93}" type="presOf" srcId="{E2FCDC95-A76F-447E-B7A8-96053D2336AC}" destId="{75994A22-3790-4219-8C34-EFB1A172683C}" srcOrd="0" destOrd="0" presId="urn:microsoft.com/office/officeart/2005/8/layout/orgChart1"/>
     <dgm:cxn modelId="{0959A5A6-3247-4F01-BE1F-E2DF3124A7D1}" type="presOf" srcId="{A7E2D81E-7900-4DF4-BEF5-77A2812B0C4E}" destId="{C91E4177-0B62-4588-885D-1A4C3BD2BAF7}" srcOrd="1" destOrd="0" presId="urn:microsoft.com/office/officeart/2005/8/layout/orgChart1"/>
-    <dgm:cxn modelId="{F3B26E1E-6947-4159-918E-E138CED3D239}" srcId="{B23CD900-37E2-45DE-B384-F9885D55838B}" destId="{A9576EC0-F780-411F-A988-792BB4B5827F}" srcOrd="0" destOrd="0" parTransId="{3C5DF98A-9E49-4EBC-AA28-3E96D9B53B39}" sibTransId="{4568403F-227F-414F-9181-6C36CA1FB882}"/>
-    <dgm:cxn modelId="{25B00B3F-78E6-4A39-ACA0-8A7D23468D2C}" type="presOf" srcId="{3196F628-F850-402C-8DFF-32FDBF641FAF}" destId="{6B1C0F91-7709-4920-8BCD-A2344D4FC3C1}" srcOrd="0" destOrd="0" presId="urn:microsoft.com/office/officeart/2005/8/layout/orgChart1"/>
-    <dgm:cxn modelId="{C6C6CB52-BEBB-4E81-9147-4637CEE58389}" type="presOf" srcId="{3C5DF98A-9E49-4EBC-AA28-3E96D9B53B39}" destId="{21695C6D-5845-4B94-8EDE-C845DA7BA21E}" srcOrd="0" destOrd="0" presId="urn:microsoft.com/office/officeart/2005/8/layout/orgChart1"/>
+    <dgm:cxn modelId="{C84986A7-AEE1-4FF0-9AB9-46B581E5460A}" type="presOf" srcId="{F8118993-C3C6-4246-A6BF-F9F2EC3DC9CB}" destId="{A2BECFDC-6DED-4CEA-B9D1-694651AD4E09}" srcOrd="1" destOrd="0" presId="urn:microsoft.com/office/officeart/2005/8/layout/orgChart1"/>
+    <dgm:cxn modelId="{2E74F6AA-EDD0-4C3B-8FA5-E702797BB43E}" type="presOf" srcId="{C9F271EB-AA97-406F-A22E-048A336DC94A}" destId="{EF58EAAC-E8FC-4E92-AC54-3E70E3CCE427}" srcOrd="0" destOrd="0" presId="urn:microsoft.com/office/officeart/2005/8/layout/orgChart1"/>
+    <dgm:cxn modelId="{C8D7A1AB-AFF1-4B34-87DD-F647420FAACB}" type="presOf" srcId="{2AB59A33-B6A6-40FF-98F7-711698F4D26B}" destId="{64076540-8FAD-4187-A304-8898DDD0C9A8}" srcOrd="0" destOrd="0" presId="urn:microsoft.com/office/officeart/2005/8/layout/orgChart1"/>
+    <dgm:cxn modelId="{4D7522AD-EF42-4E61-860F-C5EE7ADC920F}" srcId="{A7E2D81E-7900-4DF4-BEF5-77A2812B0C4E}" destId="{4BD105F0-FCB2-4292-8534-EF3F82555BF1}" srcOrd="1" destOrd="0" parTransId="{82243891-7EAF-4E58-B342-FB3AEF7D96D8}" sibTransId="{1B73A89F-B150-403E-8069-7813E3E859D3}"/>
+    <dgm:cxn modelId="{85EFFEB2-2C34-40B2-BB45-6EA0FA32C0AD}" type="presOf" srcId="{DD18F73E-5873-4440-AD2A-CB98A7E335BB}" destId="{7527F677-2F8C-4154-ADCF-5A9B516211C5}" srcOrd="0" destOrd="0" presId="urn:microsoft.com/office/officeart/2005/8/layout/orgChart1"/>
+    <dgm:cxn modelId="{E5B783B3-871D-4C90-8A09-9252B9B40C63}" type="presOf" srcId="{CF665F69-5C99-4ABA-84BB-EE78294ED608}" destId="{0EA51ED5-D16D-4D92-B6FA-B66031566B6A}" srcOrd="1" destOrd="0" presId="urn:microsoft.com/office/officeart/2005/8/layout/orgChart1"/>
+    <dgm:cxn modelId="{36DCE8B5-4628-49FC-9363-C35FA083E4ED}" type="presOf" srcId="{51C939BC-1F71-4B4B-B76E-5AB02C7C5227}" destId="{26FA5C1D-10E1-45CD-A1D3-744EEEC37631}" srcOrd="1" destOrd="0" presId="urn:microsoft.com/office/officeart/2005/8/layout/orgChart1"/>
+    <dgm:cxn modelId="{F864C8BC-B8C9-4962-ABB8-1D4DB46F4EA9}" srcId="{C9F271EB-AA97-406F-A22E-048A336DC94A}" destId="{B23CD900-37E2-45DE-B384-F9885D55838B}" srcOrd="0" destOrd="0" parTransId="{C6CC40CD-5626-4A19-9936-F67709EE7AF0}" sibTransId="{4EC04109-3134-4314-B119-98550E78BF07}"/>
+    <dgm:cxn modelId="{5DC0E0BC-0122-42DE-9175-76DAAE24D215}" srcId="{A7E2D81E-7900-4DF4-BEF5-77A2812B0C4E}" destId="{51C939BC-1F71-4B4B-B76E-5AB02C7C5227}" srcOrd="3" destOrd="0" parTransId="{D5432636-319A-4212-83DB-9D3BA6AA54A9}" sibTransId="{C119049A-FECA-4579-956E-33C230BAA319}"/>
+    <dgm:cxn modelId="{964962C0-3F9A-405E-B7CF-7320CA058054}" srcId="{4BD105F0-FCB2-4292-8534-EF3F82555BF1}" destId="{F8118993-C3C6-4246-A6BF-F9F2EC3DC9CB}" srcOrd="0" destOrd="0" parTransId="{763868FB-01C7-4C07-982A-E0002DD2F249}" sibTransId="{196FC47F-8F5E-4EE4-99DA-8228F767EF40}"/>
+    <dgm:cxn modelId="{29D3F1C6-D8C1-4696-9225-7574825892FA}" srcId="{F8118993-C3C6-4246-A6BF-F9F2EC3DC9CB}" destId="{2AB59A33-B6A6-40FF-98F7-711698F4D26B}" srcOrd="0" destOrd="0" parTransId="{C1DBF8BC-E021-419E-A78A-05014B36B3B1}" sibTransId="{39934AF9-B63A-4C68-8C74-12CFA5946906}"/>
+    <dgm:cxn modelId="{8CC5D2C9-6D6F-4361-A77B-D7F62A929EFE}" type="presOf" srcId="{4BD105F0-FCB2-4292-8534-EF3F82555BF1}" destId="{432E8FE3-B9B9-442A-A4A0-5A0F509E161A}" srcOrd="1" destOrd="0" presId="urn:microsoft.com/office/officeart/2005/8/layout/orgChart1"/>
+    <dgm:cxn modelId="{4FC80FCB-A9C4-4D4B-9853-9CE17D45E71B}" type="presOf" srcId="{A9576EC0-F780-411F-A988-792BB4B5827F}" destId="{B4236978-BB7B-465F-A15B-A4753285650F}" srcOrd="0" destOrd="0" presId="urn:microsoft.com/office/officeart/2005/8/layout/orgChart1"/>
+    <dgm:cxn modelId="{799869CC-83B5-4E67-8EC0-5240DFF3D010}" type="presOf" srcId="{4BD105F0-FCB2-4292-8534-EF3F82555BF1}" destId="{3780879A-AD2D-405D-977E-4451EF3CA5AD}" srcOrd="0" destOrd="0" presId="urn:microsoft.com/office/officeart/2005/8/layout/orgChart1"/>
+    <dgm:cxn modelId="{F5D528CD-4658-4CF6-A46C-A8615D5AD52E}" type="presOf" srcId="{B23CD900-37E2-45DE-B384-F9885D55838B}" destId="{F6A2B30B-A958-479B-AD92-8D9166487761}" srcOrd="0" destOrd="0" presId="urn:microsoft.com/office/officeart/2005/8/layout/orgChart1"/>
+    <dgm:cxn modelId="{2D8C82CF-8261-498E-8D04-AFAB3415C828}" srcId="{6CEB8C34-32A9-47E6-A405-A04B3711CFB7}" destId="{5AF5E628-F524-43D4-9C5A-5A8189560301}" srcOrd="0" destOrd="0" parTransId="{B3E11DF4-0A70-40F4-A9F3-378E2202AE1D}" sibTransId="{79E1E6F3-8832-4EDA-9B35-6A23A6E78C38}"/>
+    <dgm:cxn modelId="{6174D4D6-4CA1-4E38-A034-92A8FE262333}" type="presOf" srcId="{A9576EC0-F780-411F-A988-792BB4B5827F}" destId="{3C3CC326-C1BB-4802-9C80-3024F7E2EFEC}" srcOrd="1" destOrd="0" presId="urn:microsoft.com/office/officeart/2005/8/layout/orgChart1"/>
+    <dgm:cxn modelId="{3A8D22D7-D5E6-464A-8BEE-727F9246E9EE}" srcId="{F8118993-C3C6-4246-A6BF-F9F2EC3DC9CB}" destId="{CC818131-8C0B-4D2C-AEA4-5A1BD3A6EFF3}" srcOrd="1" destOrd="0" parTransId="{A3D548BD-E471-4C3A-9014-C70E7E2B5BFD}" sibTransId="{1E143EFF-2729-40A1-84B3-E819EDF8B7B2}"/>
     <dgm:cxn modelId="{F4B528D8-6AFF-4368-8BCB-676CCF57DBD6}" type="presOf" srcId="{AB5982FD-D354-4AAA-B978-F9826D0D05FB}" destId="{A48D18B2-265E-4299-AC55-85A70F37F6FA}" srcOrd="0" destOrd="0" presId="urn:microsoft.com/office/officeart/2005/8/layout/orgChart1"/>
-    <dgm:cxn modelId="{2F74619F-4505-4AC2-AFE2-18862A102983}" type="presOf" srcId="{CEB0D96F-42A5-4903-B863-AD62B81F61AE}" destId="{D81F13DE-77CA-4947-A9D8-3B9405F7FB4A}" srcOrd="0" destOrd="0" presId="urn:microsoft.com/office/officeart/2005/8/layout/orgChart1"/>
-    <dgm:cxn modelId="{85EFFEB2-2C34-40B2-BB45-6EA0FA32C0AD}" type="presOf" srcId="{DD18F73E-5873-4440-AD2A-CB98A7E335BB}" destId="{7527F677-2F8C-4154-ADCF-5A9B516211C5}" srcOrd="0" destOrd="0" presId="urn:microsoft.com/office/officeart/2005/8/layout/orgChart1"/>
-    <dgm:cxn modelId="{F1E4A56E-64BE-44F4-8E42-D61EDD68880B}" srcId="{26CDFC28-47AA-4502-887A-33E7C0CE0838}" destId="{F0588C2A-6766-47BF-AE7C-52B851FABC21}" srcOrd="0" destOrd="0" parTransId="{5ED6D770-BF3B-4684-98EB-5ABB516FF23D}" sibTransId="{AFD6C0FD-0670-49CC-B34D-0E113DDEE343}"/>
+    <dgm:cxn modelId="{EC9B6DDA-4079-451C-AA2A-4CC8ABD15E1E}" srcId="{A7E2D81E-7900-4DF4-BEF5-77A2812B0C4E}" destId="{2A1734E5-F350-4043-A59D-090A5C851E96}" srcOrd="2" destOrd="0" parTransId="{E2FCDC95-A76F-447E-B7A8-96053D2336AC}" sibTransId="{1BA36650-D456-4FCA-ABBC-F4EEE6270BCA}"/>
+    <dgm:cxn modelId="{906484DA-6A8E-4AAE-895E-04CC2DFD0946}" type="presOf" srcId="{51C939BC-1F71-4B4B-B76E-5AB02C7C5227}" destId="{617A3543-3392-450A-AE60-926A208DA196}" srcOrd="0" destOrd="0" presId="urn:microsoft.com/office/officeart/2005/8/layout/orgChart1"/>
+    <dgm:cxn modelId="{0D081ADE-9899-42A2-ABD1-FA7438ECDDA5}" type="presOf" srcId="{5AF5E628-F524-43D4-9C5A-5A8189560301}" destId="{710C924E-E30F-44DF-A6AA-7A0529BD66A0}" srcOrd="0" destOrd="0" presId="urn:microsoft.com/office/officeart/2005/8/layout/orgChart1"/>
+    <dgm:cxn modelId="{8A39ADE0-B13C-44B4-A64A-14A33D10B0A5}" type="presOf" srcId="{CBAC9813-60C7-4469-BF09-A874065B34A7}" destId="{F6217F3C-65DD-408C-AC11-C96C35846B77}" srcOrd="0" destOrd="0" presId="urn:microsoft.com/office/officeart/2005/8/layout/orgChart1"/>
+    <dgm:cxn modelId="{C52665E7-FBCC-40DA-8BD2-E7B5F17607F3}" type="presOf" srcId="{64BCB35C-1AA8-4805-AE44-941DC0666BE4}" destId="{06BFC016-E41C-49B3-B96E-72E532519536}" srcOrd="0" destOrd="0" presId="urn:microsoft.com/office/officeart/2005/8/layout/orgChart1"/>
+    <dgm:cxn modelId="{3BD6DFE8-E189-462A-9DD6-9091C457C9DD}" type="presOf" srcId="{B23CD900-37E2-45DE-B384-F9885D55838B}" destId="{82AF4305-DDE7-4632-85B6-1B4672473DDD}" srcOrd="1" destOrd="0" presId="urn:microsoft.com/office/officeart/2005/8/layout/orgChart1"/>
+    <dgm:cxn modelId="{404B6FEB-FD19-47AF-A97A-4A25A631E5B0}" type="presOf" srcId="{B3E11DF4-0A70-40F4-A9F3-378E2202AE1D}" destId="{E8CF98EA-1E11-4C8B-B3DC-A8B8C9716700}" srcOrd="0" destOrd="0" presId="urn:microsoft.com/office/officeart/2005/8/layout/orgChart1"/>
+    <dgm:cxn modelId="{87C5F2EF-0983-4B2A-9141-2EBCB34A6EE5}" type="presOf" srcId="{810F6CE3-7B9A-4BC5-B642-3E284064AEB8}" destId="{27D617F6-CD92-4160-85E9-3D135DEE9C6C}" srcOrd="0" destOrd="0" presId="urn:microsoft.com/office/officeart/2005/8/layout/orgChart1"/>
+    <dgm:cxn modelId="{286902F2-7084-4D63-BE69-8891E985F1AD}" type="presOf" srcId="{6CEB8C34-32A9-47E6-A405-A04B3711CFB7}" destId="{F5F98A29-63BF-4AC3-9BF3-D3C7E3FF700B}" srcOrd="1" destOrd="0" presId="urn:microsoft.com/office/officeart/2005/8/layout/orgChart1"/>
+    <dgm:cxn modelId="{B8E816F8-7FA7-46B3-B6D5-3CE42BCFB40A}" srcId="{2A1734E5-F350-4043-A59D-090A5C851E96}" destId="{26CDFC28-47AA-4502-887A-33E7C0CE0838}" srcOrd="0" destOrd="0" parTransId="{3196F628-F850-402C-8DFF-32FDBF641FAF}" sibTransId="{31721E21-E4E4-40B3-A55D-F290C2DF3887}"/>
+    <dgm:cxn modelId="{5CDC42FB-A21C-4633-9F36-59B78AA14FEC}" type="presOf" srcId="{A3D548BD-E471-4C3A-9014-C70E7E2B5BFD}" destId="{2D94B2C8-24C9-4949-954A-EDC01FC95EB8}" srcOrd="0" destOrd="0" presId="urn:microsoft.com/office/officeart/2005/8/layout/orgChart1"/>
     <dgm:cxn modelId="{63957BFE-6189-47C3-8B38-C33EAFDBB625}" srcId="{998DBD50-443E-466A-9688-66A52BCFB283}" destId="{DD18F73E-5873-4440-AD2A-CB98A7E335BB}" srcOrd="0" destOrd="0" parTransId="{5B6E6A94-B82E-45A0-B538-B423850E5FD3}" sibTransId="{9786C01A-E46D-4E4C-952B-67F9C5AB60A3}"/>
-    <dgm:cxn modelId="{235D2C8E-BFD7-483A-ABE8-EBDB5C34639F}" type="presOf" srcId="{998DBD50-443E-466A-9688-66A52BCFB283}" destId="{F5D3DEFB-AE85-4939-AB97-E915462269C0}" srcOrd="0" destOrd="0" presId="urn:microsoft.com/office/officeart/2005/8/layout/orgChart1"/>
-    <dgm:cxn modelId="{8A39ADE0-B13C-44B4-A64A-14A33D10B0A5}" type="presOf" srcId="{CBAC9813-60C7-4469-BF09-A874065B34A7}" destId="{F6217F3C-65DD-408C-AC11-C96C35846B77}" srcOrd="0" destOrd="0" presId="urn:microsoft.com/office/officeart/2005/8/layout/orgChart1"/>
-    <dgm:cxn modelId="{87C5F2EF-0983-4B2A-9141-2EBCB34A6EE5}" type="presOf" srcId="{810F6CE3-7B9A-4BC5-B642-3E284064AEB8}" destId="{27D617F6-CD92-4160-85E9-3D135DEE9C6C}" srcOrd="0" destOrd="0" presId="urn:microsoft.com/office/officeart/2005/8/layout/orgChart1"/>
-    <dgm:cxn modelId="{00508B28-AC2E-43CE-9395-0513868E7857}" type="presOf" srcId="{5AF5E628-F524-43D4-9C5A-5A8189560301}" destId="{C6B5F02F-BF16-4258-AC5A-D980E6777BDC}" srcOrd="1" destOrd="0" presId="urn:microsoft.com/office/officeart/2005/8/layout/orgChart1"/>
-    <dgm:cxn modelId="{FF4C941D-8A6A-432E-87B2-D7B83E747452}" type="presOf" srcId="{CF665F69-5C99-4ABA-84BB-EE78294ED608}" destId="{1F6BCCA0-2CCE-4CE0-BBC4-117FD2054979}" srcOrd="0" destOrd="0" presId="urn:microsoft.com/office/officeart/2005/8/layout/orgChart1"/>
-    <dgm:cxn modelId="{ED2EB879-628C-428B-98A7-F690B89B6A40}" type="presOf" srcId="{F0588C2A-6766-47BF-AE7C-52B851FABC21}" destId="{4C0517EB-FD0E-41DA-B0F6-7F0D2D018DD1}" srcOrd="0" destOrd="0" presId="urn:microsoft.com/office/officeart/2005/8/layout/orgChart1"/>
-    <dgm:cxn modelId="{94F2E97B-8EB2-4AA1-AE11-52D18DEFB5BD}" type="presOf" srcId="{2AB59A33-B6A6-40FF-98F7-711698F4D26B}" destId="{DE7689F0-0909-4DF0-993D-DF1D19A454E0}" srcOrd="1" destOrd="0" presId="urn:microsoft.com/office/officeart/2005/8/layout/orgChart1"/>
-    <dgm:cxn modelId="{C84986A7-AEE1-4FF0-9AB9-46B581E5460A}" type="presOf" srcId="{F8118993-C3C6-4246-A6BF-F9F2EC3DC9CB}" destId="{A2BECFDC-6DED-4CEA-B9D1-694651AD4E09}" srcOrd="1" destOrd="0" presId="urn:microsoft.com/office/officeart/2005/8/layout/orgChart1"/>
-    <dgm:cxn modelId="{5CF2B41D-D351-40BE-A180-077E6B818AFE}" type="presOf" srcId="{F8118993-C3C6-4246-A6BF-F9F2EC3DC9CB}" destId="{23D4122E-B967-488C-8CB8-9B0B4654BF0E}" srcOrd="0" destOrd="0" presId="urn:microsoft.com/office/officeart/2005/8/layout/orgChart1"/>
-    <dgm:cxn modelId="{AD95CB55-4F56-4EB5-9A47-CC8E2ABDA65B}" type="presOf" srcId="{26CDFC28-47AA-4502-887A-33E7C0CE0838}" destId="{B9EF6254-674C-4CF7-8107-B9DBCC5CC06C}" srcOrd="0" destOrd="0" presId="urn:microsoft.com/office/officeart/2005/8/layout/orgChart1"/>
-    <dgm:cxn modelId="{799869CC-83B5-4E67-8EC0-5240DFF3D010}" type="presOf" srcId="{4BD105F0-FCB2-4292-8534-EF3F82555BF1}" destId="{3780879A-AD2D-405D-977E-4451EF3CA5AD}" srcOrd="0" destOrd="0" presId="urn:microsoft.com/office/officeart/2005/8/layout/orgChart1"/>
-    <dgm:cxn modelId="{B8E816F8-7FA7-46B3-B6D5-3CE42BCFB40A}" srcId="{2A1734E5-F350-4043-A59D-090A5C851E96}" destId="{26CDFC28-47AA-4502-887A-33E7C0CE0838}" srcOrd="0" destOrd="0" parTransId="{3196F628-F850-402C-8DFF-32FDBF641FAF}" sibTransId="{31721E21-E4E4-40B3-A55D-F290C2DF3887}"/>
-    <dgm:cxn modelId="{C52665E7-FBCC-40DA-8BD2-E7B5F17607F3}" type="presOf" srcId="{64BCB35C-1AA8-4805-AE44-941DC0666BE4}" destId="{06BFC016-E41C-49B3-B96E-72E532519536}" srcOrd="0" destOrd="0" presId="urn:microsoft.com/office/officeart/2005/8/layout/orgChart1"/>
-    <dgm:cxn modelId="{22930F4D-DE10-45E5-ACDC-A461022FFBA9}" srcId="{51C939BC-1F71-4B4B-B76E-5AB02C7C5227}" destId="{998DBD50-443E-466A-9688-66A52BCFB283}" srcOrd="0" destOrd="0" parTransId="{9FCE91AE-B52F-45FA-A0C5-CA2E6E43F0FC}" sibTransId="{1642DE8E-03D4-4062-A10D-83B597A79491}"/>
-    <dgm:cxn modelId="{A4FD5072-445C-4BF4-99DD-5F1BDAD862DA}" srcId="{C9F271EB-AA97-406F-A22E-048A336DC94A}" destId="{6CEB8C34-32A9-47E6-A405-A04B3711CFB7}" srcOrd="1" destOrd="0" parTransId="{9DFE08AD-6D40-40B9-8C6C-0D9B748E71FD}" sibTransId="{05E40D46-9D4A-4AE0-8A7C-2E5D2787A5C2}"/>
-    <dgm:cxn modelId="{2257628E-FEDE-4746-B258-FACA1F24E9F0}" type="presOf" srcId="{31976A02-02B1-412A-B691-02C3A6880CD3}" destId="{36B3E81A-E148-4D3B-88E5-4419A3BAFF40}" srcOrd="0" destOrd="0" presId="urn:microsoft.com/office/officeart/2005/8/layout/orgChart1"/>
-    <dgm:cxn modelId="{A25B346A-AF67-44D0-A601-4D4A0B7FEEC8}" srcId="{A7E2D81E-7900-4DF4-BEF5-77A2812B0C4E}" destId="{C9F271EB-AA97-406F-A22E-048A336DC94A}" srcOrd="0" destOrd="0" parTransId="{CEB0D96F-42A5-4903-B863-AD62B81F61AE}" sibTransId="{994C4CAB-5619-4281-B81C-1EBED1C2EFE7}"/>
-    <dgm:cxn modelId="{707E5779-7532-4B36-8DAC-A9BF06774B51}" type="presOf" srcId="{998DBD50-443E-466A-9688-66A52BCFB283}" destId="{291B4844-977C-4B0C-9CCC-F7511A56BE71}" srcOrd="1" destOrd="0" presId="urn:microsoft.com/office/officeart/2005/8/layout/orgChart1"/>
-    <dgm:cxn modelId="{4D7522AD-EF42-4E61-860F-C5EE7ADC920F}" srcId="{A7E2D81E-7900-4DF4-BEF5-77A2812B0C4E}" destId="{4BD105F0-FCB2-4292-8534-EF3F82555BF1}" srcOrd="1" destOrd="0" parTransId="{82243891-7EAF-4E58-B342-FB3AEF7D96D8}" sibTransId="{1B73A89F-B150-403E-8069-7813E3E859D3}"/>
     <dgm:cxn modelId="{CB87E0FE-4C77-4A5F-8104-F2BDB2C3A7B4}" type="presOf" srcId="{DD18F73E-5873-4440-AD2A-CB98A7E335BB}" destId="{24D69D00-71EB-421A-A1CD-E1399AFDD654}" srcOrd="1" destOrd="0" presId="urn:microsoft.com/office/officeart/2005/8/layout/orgChart1"/>
-    <dgm:cxn modelId="{4FC80FCB-A9C4-4D4B-9853-9CE17D45E71B}" type="presOf" srcId="{A9576EC0-F780-411F-A988-792BB4B5827F}" destId="{B4236978-BB7B-465F-A15B-A4753285650F}" srcOrd="0" destOrd="0" presId="urn:microsoft.com/office/officeart/2005/8/layout/orgChart1"/>
-    <dgm:cxn modelId="{6174D4D6-4CA1-4E38-A034-92A8FE262333}" type="presOf" srcId="{A9576EC0-F780-411F-A988-792BB4B5827F}" destId="{3C3CC326-C1BB-4802-9C80-3024F7E2EFEC}" srcOrd="1" destOrd="0" presId="urn:microsoft.com/office/officeart/2005/8/layout/orgChart1"/>
-    <dgm:cxn modelId="{C8D7A1AB-AFF1-4B34-87DD-F647420FAACB}" type="presOf" srcId="{2AB59A33-B6A6-40FF-98F7-711698F4D26B}" destId="{64076540-8FAD-4187-A304-8898DDD0C9A8}" srcOrd="0" destOrd="0" presId="urn:microsoft.com/office/officeart/2005/8/layout/orgChart1"/>
-    <dgm:cxn modelId="{63D05D30-3E41-417B-AA84-FEB2E15AF761}" type="presOf" srcId="{763868FB-01C7-4C07-982A-E0002DD2F249}" destId="{6E390A44-09EF-4120-ABD1-1835798D84D0}" srcOrd="0" destOrd="0" presId="urn:microsoft.com/office/officeart/2005/8/layout/orgChart1"/>
-    <dgm:cxn modelId="{964962C0-3F9A-405E-B7CF-7320CA058054}" srcId="{4BD105F0-FCB2-4292-8534-EF3F82555BF1}" destId="{F8118993-C3C6-4246-A6BF-F9F2EC3DC9CB}" srcOrd="0" destOrd="0" parTransId="{763868FB-01C7-4C07-982A-E0002DD2F249}" sibTransId="{196FC47F-8F5E-4EE4-99DA-8228F767EF40}"/>
-    <dgm:cxn modelId="{DA94F89C-39CE-49CF-907C-7254AB69B8C7}" type="presOf" srcId="{9FCE91AE-B52F-45FA-A0C5-CA2E6E43F0FC}" destId="{DFAC233F-FFFB-4BE5-9FC7-55A2752E1DAD}" srcOrd="0" destOrd="0" presId="urn:microsoft.com/office/officeart/2005/8/layout/orgChart1"/>
-    <dgm:cxn modelId="{EFD90044-8070-4CAD-A19A-8F52A82C5CFF}" type="presOf" srcId="{2A1734E5-F350-4043-A59D-090A5C851E96}" destId="{E65AAA3D-6EDF-4733-A476-6E661CF70E36}" srcOrd="1" destOrd="0" presId="urn:microsoft.com/office/officeart/2005/8/layout/orgChart1"/>
-    <dgm:cxn modelId="{79784294-1DB4-469A-A263-86AFF64BB2F9}" type="presOf" srcId="{C1DBF8BC-E021-419E-A78A-05014B36B3B1}" destId="{3D07C967-7F5A-4259-8C92-44D4DA2F7550}" srcOrd="0" destOrd="0" presId="urn:microsoft.com/office/officeart/2005/8/layout/orgChart1"/>
-    <dgm:cxn modelId="{286902F2-7084-4D63-BE69-8891E985F1AD}" type="presOf" srcId="{6CEB8C34-32A9-47E6-A405-A04B3711CFB7}" destId="{F5F98A29-63BF-4AC3-9BF3-D3C7E3FF700B}" srcOrd="1" destOrd="0" presId="urn:microsoft.com/office/officeart/2005/8/layout/orgChart1"/>
-    <dgm:cxn modelId="{2D59ED7F-8BE0-4521-8A08-0AC6961ADE36}" type="presOf" srcId="{D5432636-319A-4212-83DB-9D3BA6AA54A9}" destId="{AA253CD6-C0DA-4C21-9B15-7211D0914EE5}" srcOrd="0" destOrd="0" presId="urn:microsoft.com/office/officeart/2005/8/layout/orgChart1"/>
-    <dgm:cxn modelId="{98343B6C-7824-4D59-96AF-E0B6185639D8}" type="presOf" srcId="{F0588C2A-6766-47BF-AE7C-52B851FABC21}" destId="{09C02F37-0DFF-472D-BC6B-B6584867F159}" srcOrd="1" destOrd="0" presId="urn:microsoft.com/office/officeart/2005/8/layout/orgChart1"/>
-    <dgm:cxn modelId="{BDB14E1C-BCC6-420F-BC8E-46F4CFE24C8B}" type="presOf" srcId="{A7E2D81E-7900-4DF4-BEF5-77A2812B0C4E}" destId="{91E1DAD5-A378-4F9D-90D3-E4D6E3B719CC}" srcOrd="0" destOrd="0" presId="urn:microsoft.com/office/officeart/2005/8/layout/orgChart1"/>
-    <dgm:cxn modelId="{F4CB865C-996A-492E-9E5F-2B17DE9381E0}" srcId="{26CDFC28-47AA-4502-887A-33E7C0CE0838}" destId="{8F21D5B7-1E81-4E68-9A3B-41478D9E578F}" srcOrd="1" destOrd="0" parTransId="{810F6CE3-7B9A-4BC5-B642-3E284064AEB8}" sibTransId="{0C0A6C55-CE4D-42AC-8392-A28B6E9C2042}"/>
-    <dgm:cxn modelId="{3BD6DFE8-E189-462A-9DD6-9091C457C9DD}" type="presOf" srcId="{B23CD900-37E2-45DE-B384-F9885D55838B}" destId="{82AF4305-DDE7-4632-85B6-1B4672473DDD}" srcOrd="1" destOrd="0" presId="urn:microsoft.com/office/officeart/2005/8/layout/orgChart1"/>
-    <dgm:cxn modelId="{104EDA6F-AA52-410C-83D1-255567615E6E}" type="presOf" srcId="{CC818131-8C0B-4D2C-AEA4-5A1BD3A6EFF3}" destId="{3E8697EF-F0C0-442C-AC8F-AF21953408C4}" srcOrd="0" destOrd="0" presId="urn:microsoft.com/office/officeart/2005/8/layout/orgChart1"/>
-    <dgm:cxn modelId="{10AFF65C-9A19-4951-9C89-66489A04EFAF}" type="presOf" srcId="{8F21D5B7-1E81-4E68-9A3B-41478D9E578F}" destId="{9961A4E0-4305-4F81-8160-655C9A27D034}" srcOrd="0" destOrd="0" presId="urn:microsoft.com/office/officeart/2005/8/layout/orgChart1"/>
-    <dgm:cxn modelId="{E9422818-BE4B-4277-860F-80B993A06397}" type="presOf" srcId="{5ED6D770-BF3B-4684-98EB-5ABB516FF23D}" destId="{5871E8CC-FA46-4584-AC5E-0BFF5BB7E6D6}" srcOrd="0" destOrd="0" presId="urn:microsoft.com/office/officeart/2005/8/layout/orgChart1"/>
-    <dgm:cxn modelId="{2D8C82CF-8261-498E-8D04-AFAB3415C828}" srcId="{6CEB8C34-32A9-47E6-A405-A04B3711CFB7}" destId="{5AF5E628-F524-43D4-9C5A-5A8189560301}" srcOrd="0" destOrd="0" parTransId="{B3E11DF4-0A70-40F4-A9F3-378E2202AE1D}" sibTransId="{79E1E6F3-8832-4EDA-9B35-6A23A6E78C38}"/>
-    <dgm:cxn modelId="{EE083E5C-6157-4D55-B522-7D6BA68A5827}" type="presOf" srcId="{5B6E6A94-B82E-45A0-B538-B423850E5FD3}" destId="{044C785A-5A95-4E11-98D2-B0C3A8153197}" srcOrd="0" destOrd="0" presId="urn:microsoft.com/office/officeart/2005/8/layout/orgChart1"/>
-    <dgm:cxn modelId="{E5B783B3-871D-4C90-8A09-9252B9B40C63}" type="presOf" srcId="{CF665F69-5C99-4ABA-84BB-EE78294ED608}" destId="{0EA51ED5-D16D-4D92-B6FA-B66031566B6A}" srcOrd="1" destOrd="0" presId="urn:microsoft.com/office/officeart/2005/8/layout/orgChart1"/>
-    <dgm:cxn modelId="{D4A13C56-EB94-4538-AEB3-2A061DCE865E}" srcId="{51C939BC-1F71-4B4B-B76E-5AB02C7C5227}" destId="{AB5982FD-D354-4AAA-B978-F9826D0D05FB}" srcOrd="1" destOrd="0" parTransId="{64BCB35C-1AA8-4805-AE44-941DC0666BE4}" sibTransId="{F8A871A7-1431-40C2-8D1E-3F46A7492963}"/>
-    <dgm:cxn modelId="{404B6FEB-FD19-47AF-A97A-4A25A631E5B0}" type="presOf" srcId="{B3E11DF4-0A70-40F4-A9F3-378E2202AE1D}" destId="{E8CF98EA-1E11-4C8B-B3DC-A8B8C9716700}" srcOrd="0" destOrd="0" presId="urn:microsoft.com/office/officeart/2005/8/layout/orgChart1"/>
-    <dgm:cxn modelId="{5CDC42FB-A21C-4633-9F36-59B78AA14FEC}" type="presOf" srcId="{A3D548BD-E471-4C3A-9014-C70E7E2B5BFD}" destId="{2D94B2C8-24C9-4949-954A-EDC01FC95EB8}" srcOrd="0" destOrd="0" presId="urn:microsoft.com/office/officeart/2005/8/layout/orgChart1"/>
-    <dgm:cxn modelId="{2E74F6AA-EDD0-4C3B-8FA5-E702797BB43E}" type="presOf" srcId="{C9F271EB-AA97-406F-A22E-048A336DC94A}" destId="{EF58EAAC-E8FC-4E92-AC54-3E70E3CCE427}" srcOrd="0" destOrd="0" presId="urn:microsoft.com/office/officeart/2005/8/layout/orgChart1"/>
-    <dgm:cxn modelId="{1D7C3617-F021-44C1-AD60-A8C8D914E9BE}" type="presOf" srcId="{C9F271EB-AA97-406F-A22E-048A336DC94A}" destId="{0CDB574B-8A16-4575-B86E-72EE9B15201E}" srcOrd="1" destOrd="0" presId="urn:microsoft.com/office/officeart/2005/8/layout/orgChart1"/>
-    <dgm:cxn modelId="{F864C8BC-B8C9-4962-ABB8-1D4DB46F4EA9}" srcId="{C9F271EB-AA97-406F-A22E-048A336DC94A}" destId="{B23CD900-37E2-45DE-B384-F9885D55838B}" srcOrd="0" destOrd="0" parTransId="{C6CC40CD-5626-4A19-9936-F67709EE7AF0}" sibTransId="{4EC04109-3134-4314-B119-98550E78BF07}"/>
-    <dgm:cxn modelId="{F134155A-55FA-498A-BDA8-72AB54CAE857}" type="presOf" srcId="{6CEB8C34-32A9-47E6-A405-A04B3711CFB7}" destId="{087E6E65-2112-476B-A4AA-3A36C7628514}" srcOrd="0" destOrd="0" presId="urn:microsoft.com/office/officeart/2005/8/layout/orgChart1"/>
-    <dgm:cxn modelId="{DE92D672-1362-46B3-9B36-E204E35D3A8A}" srcId="{AB5982FD-D354-4AAA-B978-F9826D0D05FB}" destId="{CF665F69-5C99-4ABA-84BB-EE78294ED608}" srcOrd="0" destOrd="0" parTransId="{CBAC9813-60C7-4469-BF09-A874065B34A7}" sibTransId="{F6125F52-3FD9-4490-AD82-6F4F52591F18}"/>
-    <dgm:cxn modelId="{0D081ADE-9899-42A2-ABD1-FA7438ECDDA5}" type="presOf" srcId="{5AF5E628-F524-43D4-9C5A-5A8189560301}" destId="{710C924E-E30F-44DF-A6AA-7A0529BD66A0}" srcOrd="0" destOrd="0" presId="urn:microsoft.com/office/officeart/2005/8/layout/orgChart1"/>
-    <dgm:cxn modelId="{EC9B6DDA-4079-451C-AA2A-4CC8ABD15E1E}" srcId="{A7E2D81E-7900-4DF4-BEF5-77A2812B0C4E}" destId="{2A1734E5-F350-4043-A59D-090A5C851E96}" srcOrd="2" destOrd="0" parTransId="{E2FCDC95-A76F-447E-B7A8-96053D2336AC}" sibTransId="{1BA36650-D456-4FCA-ABBC-F4EEE6270BCA}"/>
-    <dgm:cxn modelId="{36DCE8B5-4628-49FC-9363-C35FA083E4ED}" type="presOf" srcId="{51C939BC-1F71-4B4B-B76E-5AB02C7C5227}" destId="{26FA5C1D-10E1-45CD-A1D3-744EEEC37631}" srcOrd="1" destOrd="0" presId="urn:microsoft.com/office/officeart/2005/8/layout/orgChart1"/>
-    <dgm:cxn modelId="{F5D528CD-4658-4CF6-A46C-A8615D5AD52E}" type="presOf" srcId="{B23CD900-37E2-45DE-B384-F9885D55838B}" destId="{F6A2B30B-A958-479B-AD92-8D9166487761}" srcOrd="0" destOrd="0" presId="urn:microsoft.com/office/officeart/2005/8/layout/orgChart1"/>
-    <dgm:cxn modelId="{B3A8B721-51C2-423E-81B7-241E7981AF46}" type="presOf" srcId="{CC818131-8C0B-4D2C-AEA4-5A1BD3A6EFF3}" destId="{D62139CB-9D8F-4560-A01D-A225FB31D9FF}" srcOrd="1" destOrd="0" presId="urn:microsoft.com/office/officeart/2005/8/layout/orgChart1"/>
-    <dgm:cxn modelId="{906484DA-6A8E-4AAE-895E-04CC2DFD0946}" type="presOf" srcId="{51C939BC-1F71-4B4B-B76E-5AB02C7C5227}" destId="{617A3543-3392-450A-AE60-926A208DA196}" srcOrd="0" destOrd="0" presId="urn:microsoft.com/office/officeart/2005/8/layout/orgChart1"/>
-    <dgm:cxn modelId="{5DC0E0BC-0122-42DE-9175-76DAAE24D215}" srcId="{A7E2D81E-7900-4DF4-BEF5-77A2812B0C4E}" destId="{51C939BC-1F71-4B4B-B76E-5AB02C7C5227}" srcOrd="3" destOrd="0" parTransId="{D5432636-319A-4212-83DB-9D3BA6AA54A9}" sibTransId="{C119049A-FECA-4579-956E-33C230BAA319}"/>
     <dgm:cxn modelId="{F30B5964-F61D-4847-8B59-BA82997A6ED7}" type="presParOf" srcId="{36B3E81A-E148-4D3B-88E5-4419A3BAFF40}" destId="{D465AAE9-80F9-4B15-8D00-FCD2F5B0741D}" srcOrd="0" destOrd="0" presId="urn:microsoft.com/office/officeart/2005/8/layout/orgChart1"/>
     <dgm:cxn modelId="{EADDC57D-C4AF-4267-B6D9-3B74565BA162}" type="presParOf" srcId="{D465AAE9-80F9-4B15-8D00-FCD2F5B0741D}" destId="{3FD2C245-E911-4A1C-878D-89B50AA53502}" srcOrd="0" destOrd="0" presId="urn:microsoft.com/office/officeart/2005/8/layout/orgChart1"/>
     <dgm:cxn modelId="{B7B45F81-39A5-4531-ABC3-6FC22DE3A69F}" type="presParOf" srcId="{3FD2C245-E911-4A1C-878D-89B50AA53502}" destId="{91E1DAD5-A378-4F9D-90D3-E4D6E3B719CC}" srcOrd="0" destOrd="0" presId="urn:microsoft.com/office/officeart/2005/8/layout/orgChart1"/>
@@ -14371,7 +13398,7 @@
   <dgm:whole/>
   <dgm:extLst>
     <a:ext uri="http://schemas.microsoft.com/office/drawing/2008/diagram">
-      <dsp:dataModelExt xmlns:dsp="http://schemas.microsoft.com/office/drawing/2008/diagram" relId="rId13" minVer="http://schemas.openxmlformats.org/drawingml/2006/diagram"/>
+      <dsp:dataModelExt xmlns:dsp="http://schemas.microsoft.com/office/drawing/2008/diagram" relId="rId16" minVer="http://schemas.openxmlformats.org/drawingml/2006/diagram"/>
     </a:ext>
   </dgm:extLst>
 </dgm:dataModel>
@@ -15550,7 +14577,7 @@
         </a:bodyPr>
         <a:lstStyle/>
         <a:p>
-          <a:pPr lvl="0" algn="ctr" defTabSz="355600">
+          <a:pPr marL="0" lvl="0" indent="0" algn="ctr" defTabSz="355600">
             <a:lnSpc>
               <a:spcPct val="90000"/>
             </a:lnSpc>
@@ -15560,12 +14587,12 @@
             <a:spcAft>
               <a:spcPct val="35000"/>
             </a:spcAft>
+            <a:buNone/>
           </a:pPr>
           <a:r>
-            <a:rPr lang="en-US" sz="800" kern="1200" dirty="0" smtClean="0"/>
+            <a:rPr lang="en-US" sz="800" kern="1200" dirty="0"/>
             <a:t>Algorithm</a:t>
           </a:r>
-          <a:endParaRPr lang="en-US" sz="800" kern="1200" dirty="0"/>
         </a:p>
       </dsp:txBody>
       <dsp:txXfrm>
@@ -15658,7 +14685,7 @@
         </a:bodyPr>
         <a:lstStyle/>
         <a:p>
-          <a:pPr lvl="0" algn="ctr" defTabSz="355600">
+          <a:pPr marL="0" lvl="0" indent="0" algn="ctr" defTabSz="355600">
             <a:lnSpc>
               <a:spcPct val="90000"/>
             </a:lnSpc>
@@ -15668,12 +14695,12 @@
             <a:spcAft>
               <a:spcPct val="35000"/>
             </a:spcAft>
+            <a:buNone/>
           </a:pPr>
           <a:r>
-            <a:rPr lang="en-US" sz="800" kern="1200" dirty="0" smtClean="0"/>
+            <a:rPr lang="en-US" sz="800" kern="1200" dirty="0"/>
             <a:t>Supervised </a:t>
           </a:r>
-          <a:endParaRPr lang="en-US" sz="800" kern="1200" dirty="0"/>
         </a:p>
       </dsp:txBody>
       <dsp:txXfrm>
@@ -15766,7 +14793,7 @@
         </a:bodyPr>
         <a:lstStyle/>
         <a:p>
-          <a:pPr lvl="0" algn="ctr" defTabSz="355600">
+          <a:pPr marL="0" lvl="0" indent="0" algn="ctr" defTabSz="355600">
             <a:lnSpc>
               <a:spcPct val="90000"/>
             </a:lnSpc>
@@ -15776,12 +14803,12 @@
             <a:spcAft>
               <a:spcPct val="35000"/>
             </a:spcAft>
+            <a:buNone/>
           </a:pPr>
           <a:r>
-            <a:rPr lang="en-US" sz="800" kern="1200" dirty="0" smtClean="0"/>
+            <a:rPr lang="en-US" sz="800" kern="1200" dirty="0"/>
             <a:t>Continuous Target Variable</a:t>
           </a:r>
-          <a:endParaRPr lang="en-US" sz="800" kern="1200" dirty="0"/>
         </a:p>
       </dsp:txBody>
       <dsp:txXfrm>
@@ -15874,7 +14901,7 @@
         </a:bodyPr>
         <a:lstStyle/>
         <a:p>
-          <a:pPr lvl="0" algn="ctr" defTabSz="355600">
+          <a:pPr marL="0" lvl="0" indent="0" algn="ctr" defTabSz="355600">
             <a:lnSpc>
               <a:spcPct val="90000"/>
             </a:lnSpc>
@@ -15884,12 +14911,12 @@
             <a:spcAft>
               <a:spcPct val="35000"/>
             </a:spcAft>
+            <a:buNone/>
           </a:pPr>
           <a:r>
-            <a:rPr lang="en-US" sz="800" kern="1200" dirty="0" smtClean="0"/>
+            <a:rPr lang="en-US" sz="800" kern="1200" dirty="0"/>
             <a:t>Regression</a:t>
           </a:r>
-          <a:endParaRPr lang="en-US" sz="800" kern="1200" dirty="0"/>
         </a:p>
       </dsp:txBody>
       <dsp:txXfrm>
@@ -15982,7 +15009,7 @@
         </a:bodyPr>
         <a:lstStyle/>
         <a:p>
-          <a:pPr lvl="0" algn="ctr" defTabSz="355600">
+          <a:pPr marL="0" lvl="0" indent="0" algn="ctr" defTabSz="355600">
             <a:lnSpc>
               <a:spcPct val="90000"/>
             </a:lnSpc>
@@ -15992,12 +15019,12 @@
             <a:spcAft>
               <a:spcPct val="35000"/>
             </a:spcAft>
+            <a:buNone/>
           </a:pPr>
           <a:r>
-            <a:rPr lang="en-US" sz="800" kern="1200" dirty="0" smtClean="0"/>
+            <a:rPr lang="en-US" sz="800" kern="1200" dirty="0"/>
             <a:t>Categorical Target Variable</a:t>
           </a:r>
-          <a:endParaRPr lang="en-US" sz="800" kern="1200" dirty="0"/>
         </a:p>
       </dsp:txBody>
       <dsp:txXfrm>
@@ -16090,7 +15117,7 @@
         </a:bodyPr>
         <a:lstStyle/>
         <a:p>
-          <a:pPr lvl="0" algn="ctr" defTabSz="355600">
+          <a:pPr marL="0" lvl="0" indent="0" algn="ctr" defTabSz="355600">
             <a:lnSpc>
               <a:spcPct val="90000"/>
             </a:lnSpc>
@@ -16100,12 +15127,12 @@
             <a:spcAft>
               <a:spcPct val="35000"/>
             </a:spcAft>
+            <a:buNone/>
           </a:pPr>
           <a:r>
-            <a:rPr lang="en-US" sz="800" kern="1200" dirty="0" smtClean="0"/>
+            <a:rPr lang="en-US" sz="800" kern="1200" dirty="0"/>
             <a:t>Classification</a:t>
           </a:r>
-          <a:endParaRPr lang="en-US" sz="800" kern="1200" dirty="0"/>
         </a:p>
       </dsp:txBody>
       <dsp:txXfrm>
@@ -16198,7 +15225,7 @@
         </a:bodyPr>
         <a:lstStyle/>
         <a:p>
-          <a:pPr lvl="0" algn="ctr" defTabSz="355600">
+          <a:pPr marL="0" lvl="0" indent="0" algn="ctr" defTabSz="355600">
             <a:lnSpc>
               <a:spcPct val="90000"/>
             </a:lnSpc>
@@ -16208,12 +15235,12 @@
             <a:spcAft>
               <a:spcPct val="35000"/>
             </a:spcAft>
+            <a:buNone/>
           </a:pPr>
           <a:r>
-            <a:rPr lang="en-US" sz="800" kern="1200" dirty="0" smtClean="0"/>
+            <a:rPr lang="en-US" sz="800" kern="1200" dirty="0"/>
             <a:t>Semi-Supervised </a:t>
           </a:r>
-          <a:endParaRPr lang="en-US" sz="800" kern="1200" dirty="0"/>
         </a:p>
       </dsp:txBody>
       <dsp:txXfrm>
@@ -16306,7 +15333,7 @@
         </a:bodyPr>
         <a:lstStyle/>
         <a:p>
-          <a:pPr lvl="0" algn="ctr" defTabSz="355600">
+          <a:pPr marL="0" lvl="0" indent="0" algn="ctr" defTabSz="355600">
             <a:lnSpc>
               <a:spcPct val="90000"/>
             </a:lnSpc>
@@ -16316,12 +15343,12 @@
             <a:spcAft>
               <a:spcPct val="35000"/>
             </a:spcAft>
+            <a:buNone/>
           </a:pPr>
           <a:r>
-            <a:rPr lang="en-US" sz="800" kern="1200" dirty="0" smtClean="0"/>
+            <a:rPr lang="en-US" sz="800" kern="1200" dirty="0"/>
             <a:t>Categorical Target Variable</a:t>
           </a:r>
-          <a:endParaRPr lang="en-US" sz="800" kern="1200" dirty="0"/>
         </a:p>
       </dsp:txBody>
       <dsp:txXfrm>
@@ -16414,7 +15441,7 @@
         </a:bodyPr>
         <a:lstStyle/>
         <a:p>
-          <a:pPr lvl="0" algn="ctr" defTabSz="355600">
+          <a:pPr marL="0" lvl="0" indent="0" algn="ctr" defTabSz="355600">
             <a:lnSpc>
               <a:spcPct val="90000"/>
             </a:lnSpc>
@@ -16424,12 +15451,12 @@
             <a:spcAft>
               <a:spcPct val="35000"/>
             </a:spcAft>
+            <a:buNone/>
           </a:pPr>
           <a:r>
-            <a:rPr lang="en-US" sz="800" kern="1200" dirty="0" smtClean="0"/>
+            <a:rPr lang="en-US" sz="800" kern="1200" dirty="0"/>
             <a:t>Classification</a:t>
           </a:r>
-          <a:endParaRPr lang="en-US" sz="800" kern="1200" dirty="0"/>
         </a:p>
       </dsp:txBody>
       <dsp:txXfrm>
@@ -16522,7 +15549,7 @@
         </a:bodyPr>
         <a:lstStyle/>
         <a:p>
-          <a:pPr lvl="0" algn="ctr" defTabSz="355600">
+          <a:pPr marL="0" lvl="0" indent="0" algn="ctr" defTabSz="355600">
             <a:lnSpc>
               <a:spcPct val="90000"/>
             </a:lnSpc>
@@ -16532,12 +15559,12 @@
             <a:spcAft>
               <a:spcPct val="35000"/>
             </a:spcAft>
+            <a:buNone/>
           </a:pPr>
           <a:r>
-            <a:rPr lang="en-US" sz="800" kern="1200" dirty="0" smtClean="0"/>
+            <a:rPr lang="en-US" sz="800" kern="1200" dirty="0"/>
             <a:t>Clustering</a:t>
           </a:r>
-          <a:endParaRPr lang="en-US" sz="800" kern="1200" dirty="0"/>
         </a:p>
       </dsp:txBody>
       <dsp:txXfrm>
@@ -16630,7 +15657,7 @@
         </a:bodyPr>
         <a:lstStyle/>
         <a:p>
-          <a:pPr lvl="0" algn="ctr" defTabSz="355600">
+          <a:pPr marL="0" lvl="0" indent="0" algn="ctr" defTabSz="355600">
             <a:lnSpc>
               <a:spcPct val="90000"/>
             </a:lnSpc>
@@ -16640,12 +15667,12 @@
             <a:spcAft>
               <a:spcPct val="35000"/>
             </a:spcAft>
+            <a:buNone/>
           </a:pPr>
           <a:r>
-            <a:rPr lang="en-US" sz="800" kern="1200" dirty="0" smtClean="0"/>
+            <a:rPr lang="en-US" sz="800" kern="1200" dirty="0"/>
             <a:t>Unsupervised </a:t>
           </a:r>
-          <a:endParaRPr lang="en-US" sz="800" kern="1200" dirty="0"/>
         </a:p>
       </dsp:txBody>
       <dsp:txXfrm>
@@ -16738,7 +15765,7 @@
         </a:bodyPr>
         <a:lstStyle/>
         <a:p>
-          <a:pPr lvl="0" algn="ctr" defTabSz="355600">
+          <a:pPr marL="0" lvl="0" indent="0" algn="ctr" defTabSz="355600">
             <a:lnSpc>
               <a:spcPct val="90000"/>
             </a:lnSpc>
@@ -16748,12 +15775,12 @@
             <a:spcAft>
               <a:spcPct val="35000"/>
             </a:spcAft>
+            <a:buNone/>
           </a:pPr>
           <a:r>
-            <a:rPr lang="en-US" sz="800" kern="1200" dirty="0" smtClean="0"/>
+            <a:rPr lang="en-US" sz="800" kern="1200" dirty="0"/>
             <a:t>Target Variable Not Available</a:t>
           </a:r>
-          <a:endParaRPr lang="en-US" sz="800" kern="1200" dirty="0"/>
         </a:p>
       </dsp:txBody>
       <dsp:txXfrm>
@@ -16846,7 +15873,7 @@
         </a:bodyPr>
         <a:lstStyle/>
         <a:p>
-          <a:pPr lvl="0" algn="ctr" defTabSz="355600">
+          <a:pPr marL="0" lvl="0" indent="0" algn="ctr" defTabSz="355600">
             <a:lnSpc>
               <a:spcPct val="90000"/>
             </a:lnSpc>
@@ -16856,12 +15883,12 @@
             <a:spcAft>
               <a:spcPct val="35000"/>
             </a:spcAft>
+            <a:buNone/>
           </a:pPr>
           <a:r>
-            <a:rPr lang="en-US" sz="800" kern="1200" dirty="0" smtClean="0"/>
+            <a:rPr lang="en-US" sz="800" kern="1200" dirty="0"/>
             <a:t>Association</a:t>
           </a:r>
-          <a:endParaRPr lang="en-US" sz="800" kern="1200" dirty="0"/>
         </a:p>
       </dsp:txBody>
       <dsp:txXfrm>
@@ -16954,7 +15981,7 @@
         </a:bodyPr>
         <a:lstStyle/>
         <a:p>
-          <a:pPr lvl="0" algn="ctr" defTabSz="355600">
+          <a:pPr marL="0" lvl="0" indent="0" algn="ctr" defTabSz="355600">
             <a:lnSpc>
               <a:spcPct val="90000"/>
             </a:lnSpc>
@@ -16964,12 +15991,12 @@
             <a:spcAft>
               <a:spcPct val="35000"/>
             </a:spcAft>
+            <a:buNone/>
           </a:pPr>
           <a:r>
-            <a:rPr lang="en-US" sz="800" kern="1200" dirty="0" smtClean="0"/>
+            <a:rPr lang="en-US" sz="800" kern="1200" dirty="0"/>
             <a:t>Clustering</a:t>
           </a:r>
-          <a:endParaRPr lang="en-US" sz="800" kern="1200" dirty="0"/>
         </a:p>
       </dsp:txBody>
       <dsp:txXfrm>
@@ -17062,7 +16089,7 @@
         </a:bodyPr>
         <a:lstStyle/>
         <a:p>
-          <a:pPr lvl="0" algn="ctr" defTabSz="355600">
+          <a:pPr marL="0" lvl="0" indent="0" algn="ctr" defTabSz="355600">
             <a:lnSpc>
               <a:spcPct val="90000"/>
             </a:lnSpc>
@@ -17072,12 +16099,12 @@
             <a:spcAft>
               <a:spcPct val="35000"/>
             </a:spcAft>
+            <a:buNone/>
           </a:pPr>
           <a:r>
-            <a:rPr lang="en-US" sz="800" kern="1200" dirty="0" smtClean="0"/>
+            <a:rPr lang="en-US" sz="800" kern="1200" dirty="0"/>
             <a:t>Reinforcement </a:t>
           </a:r>
-          <a:endParaRPr lang="en-US" sz="800" kern="1200" dirty="0"/>
         </a:p>
       </dsp:txBody>
       <dsp:txXfrm>
@@ -17170,7 +16197,7 @@
         </a:bodyPr>
         <a:lstStyle/>
         <a:p>
-          <a:pPr lvl="0" algn="ctr" defTabSz="355600">
+          <a:pPr marL="0" lvl="0" indent="0" algn="ctr" defTabSz="355600">
             <a:lnSpc>
               <a:spcPct val="90000"/>
             </a:lnSpc>
@@ -17180,12 +16207,12 @@
             <a:spcAft>
               <a:spcPct val="35000"/>
             </a:spcAft>
+            <a:buNone/>
           </a:pPr>
           <a:r>
-            <a:rPr lang="en-US" sz="800" kern="1200" dirty="0" smtClean="0"/>
+            <a:rPr lang="en-US" sz="800" kern="1200" dirty="0"/>
             <a:t>Categorical Target Variable</a:t>
           </a:r>
-          <a:endParaRPr lang="en-US" sz="800" kern="1200" dirty="0"/>
         </a:p>
       </dsp:txBody>
       <dsp:txXfrm>
@@ -17278,7 +16305,7 @@
         </a:bodyPr>
         <a:lstStyle/>
         <a:p>
-          <a:pPr lvl="0" algn="ctr" defTabSz="355600">
+          <a:pPr marL="0" lvl="0" indent="0" algn="ctr" defTabSz="355600">
             <a:lnSpc>
               <a:spcPct val="90000"/>
             </a:lnSpc>
@@ -17288,12 +16315,12 @@
             <a:spcAft>
               <a:spcPct val="35000"/>
             </a:spcAft>
+            <a:buNone/>
           </a:pPr>
           <a:r>
-            <a:rPr lang="en-US" sz="800" kern="1200" dirty="0" smtClean="0"/>
+            <a:rPr lang="en-US" sz="800" kern="1200" dirty="0"/>
             <a:t>Classification</a:t>
           </a:r>
-          <a:endParaRPr lang="en-US" sz="800" kern="1200" dirty="0"/>
         </a:p>
       </dsp:txBody>
       <dsp:txXfrm>
@@ -17386,7 +16413,7 @@
         </a:bodyPr>
         <a:lstStyle/>
         <a:p>
-          <a:pPr lvl="0" algn="ctr" defTabSz="355600">
+          <a:pPr marL="0" lvl="0" indent="0" algn="ctr" defTabSz="355600">
             <a:lnSpc>
               <a:spcPct val="90000"/>
             </a:lnSpc>
@@ -17396,12 +16423,12 @@
             <a:spcAft>
               <a:spcPct val="35000"/>
             </a:spcAft>
+            <a:buNone/>
           </a:pPr>
           <a:r>
-            <a:rPr lang="en-US" sz="800" kern="1200" dirty="0" smtClean="0"/>
+            <a:rPr lang="en-US" sz="800" kern="1200" dirty="0"/>
             <a:t>Target Variable not Available</a:t>
           </a:r>
-          <a:endParaRPr lang="en-US" sz="800" kern="1200" dirty="0"/>
         </a:p>
       </dsp:txBody>
       <dsp:txXfrm>
@@ -17494,7 +16521,7 @@
         </a:bodyPr>
         <a:lstStyle/>
         <a:p>
-          <a:pPr lvl="0" algn="ctr" defTabSz="355600">
+          <a:pPr marL="0" lvl="0" indent="0" algn="ctr" defTabSz="355600">
             <a:lnSpc>
               <a:spcPct val="90000"/>
             </a:lnSpc>
@@ -17504,12 +16531,12 @@
             <a:spcAft>
               <a:spcPct val="35000"/>
             </a:spcAft>
+            <a:buNone/>
           </a:pPr>
           <a:r>
-            <a:rPr lang="en-US" sz="800" kern="1200" dirty="0" smtClean="0"/>
+            <a:rPr lang="en-US" sz="800" kern="1200" dirty="0"/>
             <a:t>Control</a:t>
           </a:r>
-          <a:endParaRPr lang="en-US" sz="800" kern="1200" dirty="0"/>
         </a:p>
       </dsp:txBody>
       <dsp:txXfrm>
@@ -19967,7 +18994,7 @@
 </file>
 
 <file path=customXml/itemProps1.xml><?xml version="1.0" encoding="utf-8"?>
-<ds:datastoreItem xmlns:ds="http://schemas.openxmlformats.org/officeDocument/2006/customXml" ds:itemID="{B814D0F9-FD32-4507-A625-01C548CB6225}">
+<ds:datastoreItem xmlns:ds="http://schemas.openxmlformats.org/officeDocument/2006/customXml" ds:itemID="{9BD5E9F7-D542-4B5E-B446-CAF9166CA904}">
   <ds:schemaRefs>
     <ds:schemaRef ds:uri="http://schemas.openxmlformats.org/officeDocument/2006/bibliography"/>
   </ds:schemaRefs>

</xml_diff>